<commit_message>
New WebCoreSongs app, updated notes doc
</commit_message>
<xml_diff>
--- a/ASP sandbox development notes.docx
+++ b/ASP sandbox development notes.docx
@@ -3,6 +3,23 @@
 <w:document xmlns:wpc="http://schemas.microsoft.com/office/word/2010/wordprocessingCanvas" xmlns:cx="http://schemas.microsoft.com/office/drawing/2014/chartex" xmlns:cx1="http://schemas.microsoft.com/office/drawing/2015/9/8/chartex" xmlns:cx2="http://schemas.microsoft.com/office/drawing/2015/10/21/chartex" xmlns:cx3="http://schemas.microsoft.com/office/drawing/2016/5/9/chartex" xmlns:cx4="http://schemas.microsoft.com/office/drawing/2016/5/10/chartex" xmlns:cx5="http://schemas.microsoft.com/office/drawing/2016/5/11/chartex" xmlns:cx6="http://schemas.microsoft.com/office/drawing/2016/5/12/chartex" xmlns:cx7="http://schemas.microsoft.com/office/drawing/2016/5/13/chartex" xmlns:cx8="http://schemas.microsoft.com/office/drawing/2016/5/14/chartex" xmlns:mc="http://schemas.openxmlformats.org/markup-compatibility/2006" xmlns:aink="http://schemas.microsoft.com/office/drawing/2016/ink" xmlns:am3d="http://schemas.microsoft.com/office/drawing/2017/model3d" xmlns:o="urn:schemas-microsoft-com:office:office" xmlns:oel="http://schemas.microsoft.com/office/2019/extlst" xmlns:r="http://schemas.openxmlformats.org/officeDocument/2006/relationships" xmlns:m="http://schemas.openxmlformats.org/officeDocument/2006/math" xmlns:v="urn:schemas-microsoft-com:vml" xmlns:wp14="http://schemas.microsoft.com/office/word/2010/wordprocessingDrawing" xmlns:wp="http://schemas.openxmlformats.org/drawingml/2006/wordprocessingDrawing" xmlns:w10="urn:schemas-microsoft-com:office:word" xmlns:w="http://schemas.openxmlformats.org/wordprocessingml/2006/main" xmlns:w14="http://schemas.microsoft.com/office/word/2010/wordml" xmlns:w15="http://schemas.microsoft.com/office/word/2012/wordml" xmlns:w16cex="http://schemas.microsoft.com/office/word/2018/wordml/cex" xmlns:w16cid="http://schemas.microsoft.com/office/word/2016/wordml/cid" xmlns:w16="http://schemas.microsoft.com/office/word/2018/wordml" xmlns:w16sdtdh="http://schemas.microsoft.com/office/word/2020/wordml/sdtdatahash" xmlns:w16se="http://schemas.microsoft.com/office/word/2015/wordml/symex" xmlns:wpg="http://schemas.microsoft.com/office/word/2010/wordprocessingGroup" xmlns:wpi="http://schemas.microsoft.com/office/word/2010/wordprocessingInk" xmlns:wne="http://schemas.microsoft.com/office/word/2006/wordml" xmlns:wps="http://schemas.microsoft.com/office/word/2010/wordprocessingShape" mc:Ignorable="w14 w15 w16se w16cid w16 w16cex w16sdtdh wp14">
   <w:body>
     <w:p>
+      <w:pPr>
+        <w:pStyle w:val="Heading1"/>
+      </w:pPr>
+      <w:r>
+        <w:t xml:space="preserve">ASP.NET </w:t>
+      </w:r>
+      <w:r>
+        <w:t>MVC</w:t>
+      </w:r>
+      <w:r>
+        <w:t xml:space="preserve"> (.NET Framework</w:t>
+      </w:r>
+      <w:r>
+        <w:t>)</w:t>
+      </w:r>
+    </w:p>
+    <w:p>
       <w:r>
         <w:t xml:space="preserve">Created project </w:t>
       </w:r>
@@ -10,7 +27,13 @@
         <w:t>WebSongs1</w:t>
       </w:r>
       <w:r>
-        <w:t xml:space="preserve"> on 22-Jan-24, as a </w:t>
+        <w:t xml:space="preserve"> on 22-Jan-24, as a</w:t>
+      </w:r>
+      <w:r>
+        <w:t>n</w:t>
+      </w:r>
+      <w:r>
+        <w:t xml:space="preserve"> </w:t>
       </w:r>
       <w:r>
         <w:t>ASP.NET Web Application (.NET Framework)</w:t>
@@ -32,7 +55,7 @@
       <w:r>
         <w:t xml:space="preserve">”, at </w:t>
       </w:r>
-      <w:hyperlink r:id="rId4" w:history="1">
+      <w:hyperlink r:id="rId6" w:history="1">
         <w:r>
           <w:rPr>
             <w:rStyle w:val="Hyperlink"/>
@@ -46,15 +69,7 @@
     </w:p>
     <w:p>
       <w:r>
-        <w:t xml:space="preserve">Noted the same confusion as when I first started teaching myself ASP.NET on 16-Feb=23: unlike </w:t>
-      </w:r>
-      <w:proofErr w:type="spellStart"/>
-      <w:r>
-        <w:t>Winforms</w:t>
-      </w:r>
-      <w:proofErr w:type="spellEnd"/>
-      <w:r>
-        <w:t>, or straight HTML, you don’t get full call stack – a full enough view of what code is ultimately being called to bring up what’s on the screen and respond to keyboard and mouse activity.</w:t>
+        <w:t>Noted the same confusion as when I first started teaching myself ASP.NET on 16-Feb=23: unlike Winforms, or straight HTML, you don’t get full call stack – a full enough view of what code is ultimately being called to bring up what’s on the screen and respond to keyboard and mouse activity.</w:t>
       </w:r>
     </w:p>
     <w:p>
@@ -73,6 +88,82 @@
         <w:pStyle w:val="Heading1"/>
       </w:pPr>
       <w:r>
+        <w:t xml:space="preserve">ASP.NET </w:t>
+      </w:r>
+      <w:r>
+        <w:t>Core</w:t>
+      </w:r>
+    </w:p>
+    <w:p>
+      <w:r>
+        <w:t>Started project WebCoreSongs on 24-Jan-24.</w:t>
+      </w:r>
+    </w:p>
+    <w:p>
+      <w:r>
+        <w:t>Be sure the browse method next to the Start (green arrow) button is IIS Express, rather the https. https will give you a security error message.</w:t>
+      </w:r>
+    </w:p>
+    <w:p>
+      <w:r>
+        <w:t>Used the online docs linked by the VS project:</w:t>
+      </w:r>
+    </w:p>
+    <w:p>
+      <w:hyperlink r:id="rId7" w:history="1">
+        <w:r>
+          <w:rPr>
+            <w:rStyle w:val="Hyperlink"/>
+          </w:rPr>
+          <w:t>Get started with ASP.NET Core MVC | Microsoft Learn</w:t>
+        </w:r>
+      </w:hyperlink>
+    </w:p>
+    <w:p>
+      <w:hyperlink r:id="rId8" w:history="1">
+        <w:r>
+          <w:rPr>
+            <w:rStyle w:val="Hyperlink"/>
+          </w:rPr>
+          <w:t>Productivity tips for .NET developers - Visual Studio (Windows) | Microsoft Learn</w:t>
+        </w:r>
+      </w:hyperlink>
+    </w:p>
+    <w:p>
+      <w:hyperlink r:id="rId9" w:history="1">
+        <w:r>
+          <w:rPr>
+            <w:rStyle w:val="Hyperlink"/>
+          </w:rPr>
+          <w:t>.NET Application Architecture Guides (microsoft.com)</w:t>
+        </w:r>
+      </w:hyperlink>
+    </w:p>
+    <w:p>
+      <w:hyperlink r:id="rId10" w:anchor="launch-the-publish-wizard?utm_source=aspnet-start-page&amp;utm_campaign=vside" w:history="1">
+        <w:r>
+          <w:rPr>
+            <w:rStyle w:val="Hyperlink"/>
+          </w:rPr>
+          <w:t>Quickstart: Deploy an ASP.NET web app - Azure App Service | Microsoft Learn</w:t>
+        </w:r>
+      </w:hyperlink>
+    </w:p>
+    <w:p>
+      <w:hyperlink r:id="rId11" w:history="1">
+        <w:r>
+          <w:rPr>
+            <w:rStyle w:val="Hyperlink"/>
+          </w:rPr>
+          <w:t>Azure for .NET developers | Microsoft Learn</w:t>
+        </w:r>
+      </w:hyperlink>
+    </w:p>
+    <w:p>
+      <w:pPr>
+        <w:pStyle w:val="Heading1"/>
+      </w:pPr>
+      <w:r>
         <w:t xml:space="preserve">To link project to existing DB: </w:t>
       </w:r>
     </w:p>
@@ -80,7 +171,7 @@
       <w:r>
         <w:t xml:space="preserve">(From </w:t>
       </w:r>
-      <w:hyperlink r:id="rId5" w:history="1">
+      <w:hyperlink r:id="rId12" w:history="1">
         <w:r>
           <w:rPr>
             <w:rStyle w:val="Hyperlink"/>
@@ -108,6 +199,12 @@
       </w:r>
     </w:p>
     <w:sectPr>
+      <w:headerReference w:type="even" r:id="rId13"/>
+      <w:headerReference w:type="default" r:id="rId14"/>
+      <w:footerReference w:type="even" r:id="rId15"/>
+      <w:footerReference w:type="default" r:id="rId16"/>
+      <w:headerReference w:type="first" r:id="rId17"/>
+      <w:footerReference w:type="first" r:id="rId18"/>
       <w:pgSz w:w="12240" w:h="15840"/>
       <w:pgMar w:top="1440" w:right="1440" w:bottom="1440" w:left="1440" w:header="720" w:footer="720" w:gutter="0"/>
       <w:cols w:space="720"/>
@@ -115,6 +212,116 @@
     </w:sectPr>
   </w:body>
 </w:document>
+</file>
+
+<file path=word/endnotes.xml><?xml version="1.0" encoding="utf-8"?>
+<w:endnotes xmlns:wpc="http://schemas.microsoft.com/office/word/2010/wordprocessingCanvas" xmlns:cx="http://schemas.microsoft.com/office/drawing/2014/chartex" xmlns:cx1="http://schemas.microsoft.com/office/drawing/2015/9/8/chartex" xmlns:cx2="http://schemas.microsoft.com/office/drawing/2015/10/21/chartex" xmlns:cx3="http://schemas.microsoft.com/office/drawing/2016/5/9/chartex" xmlns:cx4="http://schemas.microsoft.com/office/drawing/2016/5/10/chartex" xmlns:cx5="http://schemas.microsoft.com/office/drawing/2016/5/11/chartex" xmlns:cx6="http://schemas.microsoft.com/office/drawing/2016/5/12/chartex" xmlns:cx7="http://schemas.microsoft.com/office/drawing/2016/5/13/chartex" xmlns:cx8="http://schemas.microsoft.com/office/drawing/2016/5/14/chartex" xmlns:mc="http://schemas.openxmlformats.org/markup-compatibility/2006" xmlns:aink="http://schemas.microsoft.com/office/drawing/2016/ink" xmlns:am3d="http://schemas.microsoft.com/office/drawing/2017/model3d" xmlns:o="urn:schemas-microsoft-com:office:office" xmlns:oel="http://schemas.microsoft.com/office/2019/extlst" xmlns:r="http://schemas.openxmlformats.org/officeDocument/2006/relationships" xmlns:m="http://schemas.openxmlformats.org/officeDocument/2006/math" xmlns:v="urn:schemas-microsoft-com:vml" xmlns:wp14="http://schemas.microsoft.com/office/word/2010/wordprocessingDrawing" xmlns:wp="http://schemas.openxmlformats.org/drawingml/2006/wordprocessingDrawing" xmlns:w10="urn:schemas-microsoft-com:office:word" xmlns:w="http://schemas.openxmlformats.org/wordprocessingml/2006/main" xmlns:w14="http://schemas.microsoft.com/office/word/2010/wordml" xmlns:w15="http://schemas.microsoft.com/office/word/2012/wordml" xmlns:w16cex="http://schemas.microsoft.com/office/word/2018/wordml/cex" xmlns:w16cid="http://schemas.microsoft.com/office/word/2016/wordml/cid" xmlns:w16="http://schemas.microsoft.com/office/word/2018/wordml" xmlns:w16sdtdh="http://schemas.microsoft.com/office/word/2020/wordml/sdtdatahash" xmlns:w16se="http://schemas.microsoft.com/office/word/2015/wordml/symex" xmlns:wpg="http://schemas.microsoft.com/office/word/2010/wordprocessingGroup" xmlns:wpi="http://schemas.microsoft.com/office/word/2010/wordprocessingInk" xmlns:wne="http://schemas.microsoft.com/office/word/2006/wordml" xmlns:wps="http://schemas.microsoft.com/office/word/2010/wordprocessingShape" mc:Ignorable="w14 w15 w16se w16cid w16 w16cex w16sdtdh wp14">
+  <w:endnote w:type="separator" w:id="-1">
+    <w:p>
+      <w:pPr>
+        <w:spacing w:after="0" w:line="240" w:lineRule="auto"/>
+      </w:pPr>
+      <w:r>
+        <w:separator/>
+      </w:r>
+    </w:p>
+  </w:endnote>
+  <w:endnote w:type="continuationSeparator" w:id="0">
+    <w:p>
+      <w:pPr>
+        <w:spacing w:after="0" w:line="240" w:lineRule="auto"/>
+      </w:pPr>
+      <w:r>
+        <w:continuationSeparator/>
+      </w:r>
+    </w:p>
+  </w:endnote>
+</w:endnotes>
+</file>
+
+<file path=word/footer1.xml><?xml version="1.0" encoding="utf-8"?>
+<w:ftr xmlns:wpc="http://schemas.microsoft.com/office/word/2010/wordprocessingCanvas" xmlns:cx="http://schemas.microsoft.com/office/drawing/2014/chartex" xmlns:cx1="http://schemas.microsoft.com/office/drawing/2015/9/8/chartex" xmlns:cx2="http://schemas.microsoft.com/office/drawing/2015/10/21/chartex" xmlns:cx3="http://schemas.microsoft.com/office/drawing/2016/5/9/chartex" xmlns:cx4="http://schemas.microsoft.com/office/drawing/2016/5/10/chartex" xmlns:cx5="http://schemas.microsoft.com/office/drawing/2016/5/11/chartex" xmlns:cx6="http://schemas.microsoft.com/office/drawing/2016/5/12/chartex" xmlns:cx7="http://schemas.microsoft.com/office/drawing/2016/5/13/chartex" xmlns:cx8="http://schemas.microsoft.com/office/drawing/2016/5/14/chartex" xmlns:mc="http://schemas.openxmlformats.org/markup-compatibility/2006" xmlns:aink="http://schemas.microsoft.com/office/drawing/2016/ink" xmlns:am3d="http://schemas.microsoft.com/office/drawing/2017/model3d" xmlns:o="urn:schemas-microsoft-com:office:office" xmlns:oel="http://schemas.microsoft.com/office/2019/extlst" xmlns:r="http://schemas.openxmlformats.org/officeDocument/2006/relationships" xmlns:m="http://schemas.openxmlformats.org/officeDocument/2006/math" xmlns:v="urn:schemas-microsoft-com:vml" xmlns:wp14="http://schemas.microsoft.com/office/word/2010/wordprocessingDrawing" xmlns:wp="http://schemas.openxmlformats.org/drawingml/2006/wordprocessingDrawing" xmlns:w10="urn:schemas-microsoft-com:office:word" xmlns:w="http://schemas.openxmlformats.org/wordprocessingml/2006/main" xmlns:w14="http://schemas.microsoft.com/office/word/2010/wordml" xmlns:w15="http://schemas.microsoft.com/office/word/2012/wordml" xmlns:w16cex="http://schemas.microsoft.com/office/word/2018/wordml/cex" xmlns:w16cid="http://schemas.microsoft.com/office/word/2016/wordml/cid" xmlns:w16="http://schemas.microsoft.com/office/word/2018/wordml" xmlns:w16sdtdh="http://schemas.microsoft.com/office/word/2020/wordml/sdtdatahash" xmlns:w16se="http://schemas.microsoft.com/office/word/2015/wordml/symex" xmlns:wpg="http://schemas.microsoft.com/office/word/2010/wordprocessingGroup" xmlns:wpi="http://schemas.microsoft.com/office/word/2010/wordprocessingInk" xmlns:wne="http://schemas.microsoft.com/office/word/2006/wordml" xmlns:wps="http://schemas.microsoft.com/office/word/2010/wordprocessingShape" mc:Ignorable="w14 w15 w16se w16cid w16 w16cex w16sdtdh wp14">
+  <w:p>
+    <w:pPr>
+      <w:pStyle w:val="Footer"/>
+    </w:pPr>
+  </w:p>
+</w:ftr>
+</file>
+
+<file path=word/footer2.xml><?xml version="1.0" encoding="utf-8"?>
+<w:ftr xmlns:wpc="http://schemas.microsoft.com/office/word/2010/wordprocessingCanvas" xmlns:cx="http://schemas.microsoft.com/office/drawing/2014/chartex" xmlns:cx1="http://schemas.microsoft.com/office/drawing/2015/9/8/chartex" xmlns:cx2="http://schemas.microsoft.com/office/drawing/2015/10/21/chartex" xmlns:cx3="http://schemas.microsoft.com/office/drawing/2016/5/9/chartex" xmlns:cx4="http://schemas.microsoft.com/office/drawing/2016/5/10/chartex" xmlns:cx5="http://schemas.microsoft.com/office/drawing/2016/5/11/chartex" xmlns:cx6="http://schemas.microsoft.com/office/drawing/2016/5/12/chartex" xmlns:cx7="http://schemas.microsoft.com/office/drawing/2016/5/13/chartex" xmlns:cx8="http://schemas.microsoft.com/office/drawing/2016/5/14/chartex" xmlns:mc="http://schemas.openxmlformats.org/markup-compatibility/2006" xmlns:aink="http://schemas.microsoft.com/office/drawing/2016/ink" xmlns:am3d="http://schemas.microsoft.com/office/drawing/2017/model3d" xmlns:o="urn:schemas-microsoft-com:office:office" xmlns:oel="http://schemas.microsoft.com/office/2019/extlst" xmlns:r="http://schemas.openxmlformats.org/officeDocument/2006/relationships" xmlns:m="http://schemas.openxmlformats.org/officeDocument/2006/math" xmlns:v="urn:schemas-microsoft-com:vml" xmlns:wp14="http://schemas.microsoft.com/office/word/2010/wordprocessingDrawing" xmlns:wp="http://schemas.openxmlformats.org/drawingml/2006/wordprocessingDrawing" xmlns:w10="urn:schemas-microsoft-com:office:word" xmlns:w="http://schemas.openxmlformats.org/wordprocessingml/2006/main" xmlns:w14="http://schemas.microsoft.com/office/word/2010/wordml" xmlns:w15="http://schemas.microsoft.com/office/word/2012/wordml" xmlns:w16cex="http://schemas.microsoft.com/office/word/2018/wordml/cex" xmlns:w16cid="http://schemas.microsoft.com/office/word/2016/wordml/cid" xmlns:w16="http://schemas.microsoft.com/office/word/2018/wordml" xmlns:w16sdtdh="http://schemas.microsoft.com/office/word/2020/wordml/sdtdatahash" xmlns:w16se="http://schemas.microsoft.com/office/word/2015/wordml/symex" xmlns:wpg="http://schemas.microsoft.com/office/word/2010/wordprocessingGroup" xmlns:wpi="http://schemas.microsoft.com/office/word/2010/wordprocessingInk" xmlns:wne="http://schemas.microsoft.com/office/word/2006/wordml" xmlns:wps="http://schemas.microsoft.com/office/word/2010/wordprocessingShape" mc:Ignorable="w14 w15 w16se w16cid w16 w16cex w16sdtdh wp14">
+  <w:p>
+    <w:pPr>
+      <w:pStyle w:val="Footer"/>
+    </w:pPr>
+  </w:p>
+</w:ftr>
+</file>
+
+<file path=word/footer3.xml><?xml version="1.0" encoding="utf-8"?>
+<w:ftr xmlns:wpc="http://schemas.microsoft.com/office/word/2010/wordprocessingCanvas" xmlns:cx="http://schemas.microsoft.com/office/drawing/2014/chartex" xmlns:cx1="http://schemas.microsoft.com/office/drawing/2015/9/8/chartex" xmlns:cx2="http://schemas.microsoft.com/office/drawing/2015/10/21/chartex" xmlns:cx3="http://schemas.microsoft.com/office/drawing/2016/5/9/chartex" xmlns:cx4="http://schemas.microsoft.com/office/drawing/2016/5/10/chartex" xmlns:cx5="http://schemas.microsoft.com/office/drawing/2016/5/11/chartex" xmlns:cx6="http://schemas.microsoft.com/office/drawing/2016/5/12/chartex" xmlns:cx7="http://schemas.microsoft.com/office/drawing/2016/5/13/chartex" xmlns:cx8="http://schemas.microsoft.com/office/drawing/2016/5/14/chartex" xmlns:mc="http://schemas.openxmlformats.org/markup-compatibility/2006" xmlns:aink="http://schemas.microsoft.com/office/drawing/2016/ink" xmlns:am3d="http://schemas.microsoft.com/office/drawing/2017/model3d" xmlns:o="urn:schemas-microsoft-com:office:office" xmlns:oel="http://schemas.microsoft.com/office/2019/extlst" xmlns:r="http://schemas.openxmlformats.org/officeDocument/2006/relationships" xmlns:m="http://schemas.openxmlformats.org/officeDocument/2006/math" xmlns:v="urn:schemas-microsoft-com:vml" xmlns:wp14="http://schemas.microsoft.com/office/word/2010/wordprocessingDrawing" xmlns:wp="http://schemas.openxmlformats.org/drawingml/2006/wordprocessingDrawing" xmlns:w10="urn:schemas-microsoft-com:office:word" xmlns:w="http://schemas.openxmlformats.org/wordprocessingml/2006/main" xmlns:w14="http://schemas.microsoft.com/office/word/2010/wordml" xmlns:w15="http://schemas.microsoft.com/office/word/2012/wordml" xmlns:w16cex="http://schemas.microsoft.com/office/word/2018/wordml/cex" xmlns:w16cid="http://schemas.microsoft.com/office/word/2016/wordml/cid" xmlns:w16="http://schemas.microsoft.com/office/word/2018/wordml" xmlns:w16sdtdh="http://schemas.microsoft.com/office/word/2020/wordml/sdtdatahash" xmlns:w16se="http://schemas.microsoft.com/office/word/2015/wordml/symex" xmlns:wpg="http://schemas.microsoft.com/office/word/2010/wordprocessingGroup" xmlns:wpi="http://schemas.microsoft.com/office/word/2010/wordprocessingInk" xmlns:wne="http://schemas.microsoft.com/office/word/2006/wordml" xmlns:wps="http://schemas.microsoft.com/office/word/2010/wordprocessingShape" mc:Ignorable="w14 w15 w16se w16cid w16 w16cex w16sdtdh wp14">
+  <w:p>
+    <w:pPr>
+      <w:pStyle w:val="Footer"/>
+    </w:pPr>
+  </w:p>
+</w:ftr>
+</file>
+
+<file path=word/footnotes.xml><?xml version="1.0" encoding="utf-8"?>
+<w:footnotes xmlns:wpc="http://schemas.microsoft.com/office/word/2010/wordprocessingCanvas" xmlns:cx="http://schemas.microsoft.com/office/drawing/2014/chartex" xmlns:cx1="http://schemas.microsoft.com/office/drawing/2015/9/8/chartex" xmlns:cx2="http://schemas.microsoft.com/office/drawing/2015/10/21/chartex" xmlns:cx3="http://schemas.microsoft.com/office/drawing/2016/5/9/chartex" xmlns:cx4="http://schemas.microsoft.com/office/drawing/2016/5/10/chartex" xmlns:cx5="http://schemas.microsoft.com/office/drawing/2016/5/11/chartex" xmlns:cx6="http://schemas.microsoft.com/office/drawing/2016/5/12/chartex" xmlns:cx7="http://schemas.microsoft.com/office/drawing/2016/5/13/chartex" xmlns:cx8="http://schemas.microsoft.com/office/drawing/2016/5/14/chartex" xmlns:mc="http://schemas.openxmlformats.org/markup-compatibility/2006" xmlns:aink="http://schemas.microsoft.com/office/drawing/2016/ink" xmlns:am3d="http://schemas.microsoft.com/office/drawing/2017/model3d" xmlns:o="urn:schemas-microsoft-com:office:office" xmlns:oel="http://schemas.microsoft.com/office/2019/extlst" xmlns:r="http://schemas.openxmlformats.org/officeDocument/2006/relationships" xmlns:m="http://schemas.openxmlformats.org/officeDocument/2006/math" xmlns:v="urn:schemas-microsoft-com:vml" xmlns:wp14="http://schemas.microsoft.com/office/word/2010/wordprocessingDrawing" xmlns:wp="http://schemas.openxmlformats.org/drawingml/2006/wordprocessingDrawing" xmlns:w10="urn:schemas-microsoft-com:office:word" xmlns:w="http://schemas.openxmlformats.org/wordprocessingml/2006/main" xmlns:w14="http://schemas.microsoft.com/office/word/2010/wordml" xmlns:w15="http://schemas.microsoft.com/office/word/2012/wordml" xmlns:w16cex="http://schemas.microsoft.com/office/word/2018/wordml/cex" xmlns:w16cid="http://schemas.microsoft.com/office/word/2016/wordml/cid" xmlns:w16="http://schemas.microsoft.com/office/word/2018/wordml" xmlns:w16sdtdh="http://schemas.microsoft.com/office/word/2020/wordml/sdtdatahash" xmlns:w16se="http://schemas.microsoft.com/office/word/2015/wordml/symex" xmlns:wpg="http://schemas.microsoft.com/office/word/2010/wordprocessingGroup" xmlns:wpi="http://schemas.microsoft.com/office/word/2010/wordprocessingInk" xmlns:wne="http://schemas.microsoft.com/office/word/2006/wordml" xmlns:wps="http://schemas.microsoft.com/office/word/2010/wordprocessingShape" mc:Ignorable="w14 w15 w16se w16cid w16 w16cex w16sdtdh wp14">
+  <w:footnote w:type="separator" w:id="-1">
+    <w:p>
+      <w:pPr>
+        <w:spacing w:after="0" w:line="240" w:lineRule="auto"/>
+      </w:pPr>
+      <w:r>
+        <w:separator/>
+      </w:r>
+    </w:p>
+  </w:footnote>
+  <w:footnote w:type="continuationSeparator" w:id="0">
+    <w:p>
+      <w:pPr>
+        <w:spacing w:after="0" w:line="240" w:lineRule="auto"/>
+      </w:pPr>
+      <w:r>
+        <w:continuationSeparator/>
+      </w:r>
+    </w:p>
+  </w:footnote>
+</w:footnotes>
+</file>
+
+<file path=word/header1.xml><?xml version="1.0" encoding="utf-8"?>
+<w:hdr xmlns:wpc="http://schemas.microsoft.com/office/word/2010/wordprocessingCanvas" xmlns:cx="http://schemas.microsoft.com/office/drawing/2014/chartex" xmlns:cx1="http://schemas.microsoft.com/office/drawing/2015/9/8/chartex" xmlns:cx2="http://schemas.microsoft.com/office/drawing/2015/10/21/chartex" xmlns:cx3="http://schemas.microsoft.com/office/drawing/2016/5/9/chartex" xmlns:cx4="http://schemas.microsoft.com/office/drawing/2016/5/10/chartex" xmlns:cx5="http://schemas.microsoft.com/office/drawing/2016/5/11/chartex" xmlns:cx6="http://schemas.microsoft.com/office/drawing/2016/5/12/chartex" xmlns:cx7="http://schemas.microsoft.com/office/drawing/2016/5/13/chartex" xmlns:cx8="http://schemas.microsoft.com/office/drawing/2016/5/14/chartex" xmlns:mc="http://schemas.openxmlformats.org/markup-compatibility/2006" xmlns:aink="http://schemas.microsoft.com/office/drawing/2016/ink" xmlns:am3d="http://schemas.microsoft.com/office/drawing/2017/model3d" xmlns:o="urn:schemas-microsoft-com:office:office" xmlns:oel="http://schemas.microsoft.com/office/2019/extlst" xmlns:r="http://schemas.openxmlformats.org/officeDocument/2006/relationships" xmlns:m="http://schemas.openxmlformats.org/officeDocument/2006/math" xmlns:v="urn:schemas-microsoft-com:vml" xmlns:wp14="http://schemas.microsoft.com/office/word/2010/wordprocessingDrawing" xmlns:wp="http://schemas.openxmlformats.org/drawingml/2006/wordprocessingDrawing" xmlns:w10="urn:schemas-microsoft-com:office:word" xmlns:w="http://schemas.openxmlformats.org/wordprocessingml/2006/main" xmlns:w14="http://schemas.microsoft.com/office/word/2010/wordml" xmlns:w15="http://schemas.microsoft.com/office/word/2012/wordml" xmlns:w16cex="http://schemas.microsoft.com/office/word/2018/wordml/cex" xmlns:w16cid="http://schemas.microsoft.com/office/word/2016/wordml/cid" xmlns:w16="http://schemas.microsoft.com/office/word/2018/wordml" xmlns:w16sdtdh="http://schemas.microsoft.com/office/word/2020/wordml/sdtdatahash" xmlns:w16se="http://schemas.microsoft.com/office/word/2015/wordml/symex" xmlns:wpg="http://schemas.microsoft.com/office/word/2010/wordprocessingGroup" xmlns:wpi="http://schemas.microsoft.com/office/word/2010/wordprocessingInk" xmlns:wne="http://schemas.microsoft.com/office/word/2006/wordml" xmlns:wps="http://schemas.microsoft.com/office/word/2010/wordprocessingShape" mc:Ignorable="w14 w15 w16se w16cid w16 w16cex w16sdtdh wp14">
+  <w:p>
+    <w:pPr>
+      <w:pStyle w:val="Header"/>
+    </w:pPr>
+  </w:p>
+</w:hdr>
+</file>
+
+<file path=word/header2.xml><?xml version="1.0" encoding="utf-8"?>
+<w:hdr xmlns:wpc="http://schemas.microsoft.com/office/word/2010/wordprocessingCanvas" xmlns:cx="http://schemas.microsoft.com/office/drawing/2014/chartex" xmlns:cx1="http://schemas.microsoft.com/office/drawing/2015/9/8/chartex" xmlns:cx2="http://schemas.microsoft.com/office/drawing/2015/10/21/chartex" xmlns:cx3="http://schemas.microsoft.com/office/drawing/2016/5/9/chartex" xmlns:cx4="http://schemas.microsoft.com/office/drawing/2016/5/10/chartex" xmlns:cx5="http://schemas.microsoft.com/office/drawing/2016/5/11/chartex" xmlns:cx6="http://schemas.microsoft.com/office/drawing/2016/5/12/chartex" xmlns:cx7="http://schemas.microsoft.com/office/drawing/2016/5/13/chartex" xmlns:cx8="http://schemas.microsoft.com/office/drawing/2016/5/14/chartex" xmlns:mc="http://schemas.openxmlformats.org/markup-compatibility/2006" xmlns:aink="http://schemas.microsoft.com/office/drawing/2016/ink" xmlns:am3d="http://schemas.microsoft.com/office/drawing/2017/model3d" xmlns:o="urn:schemas-microsoft-com:office:office" xmlns:oel="http://schemas.microsoft.com/office/2019/extlst" xmlns:r="http://schemas.openxmlformats.org/officeDocument/2006/relationships" xmlns:m="http://schemas.openxmlformats.org/officeDocument/2006/math" xmlns:v="urn:schemas-microsoft-com:vml" xmlns:wp14="http://schemas.microsoft.com/office/word/2010/wordprocessingDrawing" xmlns:wp="http://schemas.openxmlformats.org/drawingml/2006/wordprocessingDrawing" xmlns:w10="urn:schemas-microsoft-com:office:word" xmlns:w="http://schemas.openxmlformats.org/wordprocessingml/2006/main" xmlns:w14="http://schemas.microsoft.com/office/word/2010/wordml" xmlns:w15="http://schemas.microsoft.com/office/word/2012/wordml" xmlns:w16cex="http://schemas.microsoft.com/office/word/2018/wordml/cex" xmlns:w16cid="http://schemas.microsoft.com/office/word/2016/wordml/cid" xmlns:w16="http://schemas.microsoft.com/office/word/2018/wordml" xmlns:w16sdtdh="http://schemas.microsoft.com/office/word/2020/wordml/sdtdatahash" xmlns:w16se="http://schemas.microsoft.com/office/word/2015/wordml/symex" xmlns:wpg="http://schemas.microsoft.com/office/word/2010/wordprocessingGroup" xmlns:wpi="http://schemas.microsoft.com/office/word/2010/wordprocessingInk" xmlns:wne="http://schemas.microsoft.com/office/word/2006/wordml" xmlns:wps="http://schemas.microsoft.com/office/word/2010/wordprocessingShape" mc:Ignorable="w14 w15 w16se w16cid w16 w16cex w16sdtdh wp14">
+  <w:p>
+    <w:pPr>
+      <w:pStyle w:val="Header"/>
+    </w:pPr>
+  </w:p>
+</w:hdr>
+</file>
+
+<file path=word/header3.xml><?xml version="1.0" encoding="utf-8"?>
+<w:hdr xmlns:wpc="http://schemas.microsoft.com/office/word/2010/wordprocessingCanvas" xmlns:cx="http://schemas.microsoft.com/office/drawing/2014/chartex" xmlns:cx1="http://schemas.microsoft.com/office/drawing/2015/9/8/chartex" xmlns:cx2="http://schemas.microsoft.com/office/drawing/2015/10/21/chartex" xmlns:cx3="http://schemas.microsoft.com/office/drawing/2016/5/9/chartex" xmlns:cx4="http://schemas.microsoft.com/office/drawing/2016/5/10/chartex" xmlns:cx5="http://schemas.microsoft.com/office/drawing/2016/5/11/chartex" xmlns:cx6="http://schemas.microsoft.com/office/drawing/2016/5/12/chartex" xmlns:cx7="http://schemas.microsoft.com/office/drawing/2016/5/13/chartex" xmlns:cx8="http://schemas.microsoft.com/office/drawing/2016/5/14/chartex" xmlns:mc="http://schemas.openxmlformats.org/markup-compatibility/2006" xmlns:aink="http://schemas.microsoft.com/office/drawing/2016/ink" xmlns:am3d="http://schemas.microsoft.com/office/drawing/2017/model3d" xmlns:o="urn:schemas-microsoft-com:office:office" xmlns:oel="http://schemas.microsoft.com/office/2019/extlst" xmlns:r="http://schemas.openxmlformats.org/officeDocument/2006/relationships" xmlns:m="http://schemas.openxmlformats.org/officeDocument/2006/math" xmlns:v="urn:schemas-microsoft-com:vml" xmlns:wp14="http://schemas.microsoft.com/office/word/2010/wordprocessingDrawing" xmlns:wp="http://schemas.openxmlformats.org/drawingml/2006/wordprocessingDrawing" xmlns:w10="urn:schemas-microsoft-com:office:word" xmlns:w="http://schemas.openxmlformats.org/wordprocessingml/2006/main" xmlns:w14="http://schemas.microsoft.com/office/word/2010/wordml" xmlns:w15="http://schemas.microsoft.com/office/word/2012/wordml" xmlns:w16cex="http://schemas.microsoft.com/office/word/2018/wordml/cex" xmlns:w16cid="http://schemas.microsoft.com/office/word/2016/wordml/cid" xmlns:w16="http://schemas.microsoft.com/office/word/2018/wordml" xmlns:w16sdtdh="http://schemas.microsoft.com/office/word/2020/wordml/sdtdatahash" xmlns:w16se="http://schemas.microsoft.com/office/word/2015/wordml/symex" xmlns:wpg="http://schemas.microsoft.com/office/word/2010/wordprocessingGroup" xmlns:wpi="http://schemas.microsoft.com/office/word/2010/wordprocessingInk" xmlns:wne="http://schemas.microsoft.com/office/word/2006/wordml" xmlns:wps="http://schemas.microsoft.com/office/word/2010/wordprocessingShape" mc:Ignorable="w14 w15 w16se w16cid w16 w16cex w16sdtdh wp14">
+  <w:p>
+    <w:pPr>
+      <w:pStyle w:val="Header"/>
+    </w:pPr>
+  </w:p>
+</w:hdr>
 </file>
 
 <file path=word/styles.xml><?xml version="1.0" encoding="utf-8"?>
@@ -614,6 +821,50 @@
       <w:szCs w:val="32"/>
     </w:rPr>
   </w:style>
+  <w:style w:type="paragraph" w:styleId="Header">
+    <w:name w:val="header"/>
+    <w:basedOn w:val="Normal"/>
+    <w:link w:val="HeaderChar"/>
+    <w:uiPriority w:val="99"/>
+    <w:unhideWhenUsed/>
+    <w:rsid w:val="001B466E"/>
+    <w:pPr>
+      <w:tabs>
+        <w:tab w:val="center" w:pos="4680"/>
+        <w:tab w:val="right" w:pos="9360"/>
+      </w:tabs>
+      <w:spacing w:after="0" w:line="240" w:lineRule="auto"/>
+    </w:pPr>
+  </w:style>
+  <w:style w:type="character" w:customStyle="1" w:styleId="HeaderChar">
+    <w:name w:val="Header Char"/>
+    <w:basedOn w:val="DefaultParagraphFont"/>
+    <w:link w:val="Header"/>
+    <w:uiPriority w:val="99"/>
+    <w:rsid w:val="001B466E"/>
+  </w:style>
+  <w:style w:type="paragraph" w:styleId="Footer">
+    <w:name w:val="footer"/>
+    <w:basedOn w:val="Normal"/>
+    <w:link w:val="FooterChar"/>
+    <w:uiPriority w:val="99"/>
+    <w:unhideWhenUsed/>
+    <w:rsid w:val="001B466E"/>
+    <w:pPr>
+      <w:tabs>
+        <w:tab w:val="center" w:pos="4680"/>
+        <w:tab w:val="right" w:pos="9360"/>
+      </w:tabs>
+      <w:spacing w:after="0" w:line="240" w:lineRule="auto"/>
+    </w:pPr>
+  </w:style>
+  <w:style w:type="character" w:customStyle="1" w:styleId="FooterChar">
+    <w:name w:val="Footer Char"/>
+    <w:basedOn w:val="DefaultParagraphFont"/>
+    <w:link w:val="Footer"/>
+    <w:uiPriority w:val="99"/>
+    <w:rsid w:val="001B466E"/>
+  </w:style>
 </w:styles>
 </file>
 
@@ -910,4 +1161,10 @@
     </a:ext>
   </a:extLst>
 </a:theme>
+</file>
+
+<file path=docMetadata/LabelInfo.xml><?xml version="1.0" encoding="utf-8"?>
+<clbl:labelList xmlns:clbl="http://schemas.microsoft.com/office/2020/mipLabelMetadata">
+  <clbl:label id="{d9290083-bd2f-48a2-8ac5-09a524b17d15}" enabled="1" method="Privileged" siteId="{b9fec68c-c92d-461e-9a97-3d03a0f18b82}" contentBits="1" removed="0"/>
+</clbl:labelList>
 </file>
</xml_diff>

<commit_message>
WebCoreSongs: Got 2 tables working, but can't create Controller for ViewSongPerformances because "Primary key not found".
</commit_message>
<xml_diff>
--- a/ASP sandbox development notes.docx
+++ b/ASP sandbox development notes.docx
@@ -42,9 +42,6 @@
       </w:r>
       <w:r>
         <w:t>n</w:t>
-      </w:r>
-      <w:r>
-        <w:t xml:space="preserve"> </w:t>
       </w:r>
       <w:r>
         <w:t>ASP.NET Web Application (.NET Framework)</w:t>
@@ -115,10 +112,12 @@
         <w:t xml:space="preserve">First, go to NuGet Package Manager and install </w:t>
       </w:r>
       <w:proofErr w:type="spellStart"/>
+      <w:proofErr w:type="gramStart"/>
       <w:r>
         <w:t>Microsoft.EntityFrameworkCore.Design</w:t>
       </w:r>
       <w:proofErr w:type="spellEnd"/>
+      <w:proofErr w:type="gramEnd"/>
       <w:r>
         <w:t xml:space="preserve"> package. As well as </w:t>
       </w:r>
@@ -128,15 +127,23 @@
       </w:r>
       <w:proofErr w:type="spellEnd"/>
       <w:r>
-        <w:t>, and …</w:t>
+        <w:t xml:space="preserve">, </w:t>
+      </w:r>
+      <w:proofErr w:type="gramStart"/>
+      <w:r>
+        <w:t xml:space="preserve">and </w:t>
+      </w:r>
+      <w:r>
+        <w:t>.</w:t>
       </w:r>
       <w:proofErr w:type="spellStart"/>
       <w:r>
         <w:t>SqlServer</w:t>
       </w:r>
       <w:proofErr w:type="spellEnd"/>
-      <w:r>
-        <w:t xml:space="preserve"> too, right?</w:t>
+      <w:proofErr w:type="gramEnd"/>
+      <w:r>
+        <w:t>.</w:t>
       </w:r>
     </w:p>
     <w:p>
@@ -182,6 +189,7 @@
         <w:t xml:space="preserve">using </w:t>
       </w:r>
       <w:proofErr w:type="spellStart"/>
+      <w:proofErr w:type="gramStart"/>
       <w:r>
         <w:rPr>
           <w:b/>
@@ -190,6 +198,7 @@
         <w:t>System.ComponentModel.DataAnnotations</w:t>
       </w:r>
       <w:proofErr w:type="spellEnd"/>
+      <w:proofErr w:type="gramEnd"/>
       <w:r>
         <w:rPr>
           <w:b/>
@@ -253,7 +262,13 @@
     </w:p>
     <w:p>
       <w:r>
-        <w:t>Be sure the browse method next to the Start (green arrow) button is IIS Express, rather the https. https will give you a security error message.</w:t>
+        <w:t>Be sure the browse method next to the Start (green arrow) button is IIS Express, rather the https</w:t>
+      </w:r>
+      <w:r>
+        <w:t xml:space="preserve"> – when you’re starting the project. Or http</w:t>
+      </w:r>
+      <w:r>
+        <w:t>. https will give you a security error message.</w:t>
       </w:r>
     </w:p>
     <w:p>
@@ -272,19 +287,7 @@
           <w:rPr>
             <w:rStyle w:val="Hyperlink"/>
           </w:rPr>
-          <w:t>Get started with AS</w:t>
-        </w:r>
-        <w:r>
-          <w:rPr>
-            <w:rStyle w:val="Hyperlink"/>
-          </w:rPr>
-          <w:t>P</w:t>
-        </w:r>
-        <w:r>
-          <w:rPr>
-            <w:rStyle w:val="Hyperlink"/>
-          </w:rPr>
-          <w:t>.NET Core MVC | Microsoft Learn</w:t>
+          <w:t>Get started with ASP.NET Core MVC | Microsoft Learn</w:t>
         </w:r>
       </w:hyperlink>
     </w:p>
@@ -349,10 +352,12 @@
         <w:t xml:space="preserve">First, go to NuGet Package Manager and install </w:t>
       </w:r>
       <w:proofErr w:type="spellStart"/>
+      <w:proofErr w:type="gramStart"/>
       <w:r>
         <w:t>Microsoft.EntityFrameworkCore.Design</w:t>
       </w:r>
       <w:proofErr w:type="spellEnd"/>
+      <w:proofErr w:type="gramEnd"/>
       <w:r>
         <w:t xml:space="preserve"> package. As well as </w:t>
       </w:r>
@@ -391,7 +396,15 @@
       </w:r>
       <w:proofErr w:type="spellEnd"/>
       <w:r>
-        <w:t xml:space="preserve"> "Data Source=tcp:dietrichsql.database.windows.net,1433;Initial Catalog=Songbook; </w:t>
+        <w:t xml:space="preserve"> "Data Source=</w:t>
+      </w:r>
+      <w:proofErr w:type="gramStart"/>
+      <w:r>
+        <w:t>tcp:dietrichsql.database.windows.net</w:t>
+      </w:r>
+      <w:proofErr w:type="gramEnd"/>
+      <w:r>
+        <w:t xml:space="preserve">,1433;Initial Catalog=Songbook; </w:t>
       </w:r>
       <w:proofErr w:type="spellStart"/>
       <w:r>
@@ -475,9 +488,11 @@
       <w:r>
         <w:t xml:space="preserve">Downloaded EF Core Power Tools, from </w:t>
       </w:r>
+      <w:proofErr w:type="gramStart"/>
       <w:r>
         <w:t>https://marketplace.visualstudio.com/items?itemName=ErikEJ.EFCorePowerTools</w:t>
       </w:r>
+      <w:proofErr w:type="gramEnd"/>
     </w:p>
     <w:p>
       <w:r>
@@ -535,7 +550,7 @@
         <w:t xml:space="preserve"> project and select the EF Core Power Tools</w:t>
       </w:r>
       <w:r>
-        <w:t xml:space="preserve"> &gt; Reverse Engineer.</w:t>
+        <w:t>&gt; Reverse Engineer.</w:t>
       </w:r>
     </w:p>
     <w:p>
@@ -567,6 +582,30 @@
     </w:p>
     <w:p>
       <w:r>
+        <w:t xml:space="preserve">Set context to </w:t>
+      </w:r>
+      <w:proofErr w:type="spellStart"/>
+      <w:r>
+        <w:t>SongsContext</w:t>
+      </w:r>
+      <w:proofErr w:type="spellEnd"/>
+      <w:r>
+        <w:t>. Because it uses the same Context for all tables and views.</w:t>
+      </w:r>
+    </w:p>
+    <w:p>
+      <w:r>
+        <w:t>Leave</w:t>
+      </w:r>
+      <w:r>
+        <w:t xml:space="preserve"> “Use table and column names directly from the database”</w:t>
+      </w:r>
+      <w:r>
+        <w:t xml:space="preserve"> unchecked! It will screw up other tables if you check it!</w:t>
+      </w:r>
+    </w:p>
+    <w:p>
+      <w:r>
         <w:t xml:space="preserve">In Choose Your Settings, set a </w:t>
       </w:r>
       <w:proofErr w:type="spellStart"/>
@@ -587,6 +626,142 @@
         <w:t>To add view:</w:t>
       </w:r>
     </w:p>
+    <w:p>
+      <w:pPr>
+        <w:ind w:left="720"/>
+      </w:pPr>
+      <w:r>
+        <w:t>For the first table</w:t>
+      </w:r>
+      <w:r>
+        <w:t xml:space="preserve">, go into </w:t>
+      </w:r>
+      <w:proofErr w:type="spellStart"/>
+      <w:r>
+        <w:t>Program.cs</w:t>
+      </w:r>
+      <w:proofErr w:type="spellEnd"/>
+      <w:r>
+        <w:t xml:space="preserve"> and add a line to register the new Controller. It should look like this:</w:t>
+      </w:r>
+    </w:p>
+    <w:p>
+      <w:pPr>
+        <w:autoSpaceDE w:val="0"/>
+        <w:autoSpaceDN w:val="0"/>
+        <w:adjustRightInd w:val="0"/>
+        <w:spacing w:after="0" w:line="240" w:lineRule="auto"/>
+        <w:ind w:left="1440"/>
+        <w:rPr>
+          <w:rFonts w:ascii="Cascadia Mono" w:hAnsi="Cascadia Mono" w:cs="Cascadia Mono"/>
+          <w:color w:val="000000"/>
+          <w:kern w:val="0"/>
+          <w:sz w:val="18"/>
+          <w:szCs w:val="18"/>
+        </w:rPr>
+      </w:pPr>
+      <w:proofErr w:type="gramStart"/>
+      <w:r>
+        <w:rPr>
+          <w:rFonts w:ascii="Cascadia Mono" w:hAnsi="Cascadia Mono" w:cs="Cascadia Mono"/>
+          <w:color w:val="000000"/>
+          <w:kern w:val="0"/>
+          <w:sz w:val="18"/>
+          <w:szCs w:val="18"/>
+        </w:rPr>
+        <w:t>builder.Services.AddDbContext</w:t>
+      </w:r>
+      <w:proofErr w:type="gramEnd"/>
+      <w:r>
+        <w:rPr>
+          <w:rFonts w:ascii="Cascadia Mono" w:hAnsi="Cascadia Mono" w:cs="Cascadia Mono"/>
+          <w:color w:val="000000"/>
+          <w:kern w:val="0"/>
+          <w:sz w:val="18"/>
+          <w:szCs w:val="18"/>
+        </w:rPr>
+        <w:t>&lt;WebCoreSongs.Models</w:t>
+      </w:r>
+      <w:r>
+        <w:rPr>
+          <w:rFonts w:ascii="Cascadia Mono" w:hAnsi="Cascadia Mono" w:cs="Cascadia Mono"/>
+          <w:color w:val="000000"/>
+          <w:kern w:val="0"/>
+          <w:sz w:val="18"/>
+          <w:szCs w:val="18"/>
+        </w:rPr>
+        <w:t>.SongsC</w:t>
+      </w:r>
+      <w:r>
+        <w:rPr>
+          <w:rFonts w:ascii="Cascadia Mono" w:hAnsi="Cascadia Mono" w:cs="Cascadia Mono"/>
+          <w:color w:val="000000"/>
+          <w:kern w:val="0"/>
+          <w:sz w:val="18"/>
+          <w:szCs w:val="18"/>
+        </w:rPr>
+        <w:t>ontext&gt;(options =&gt;</w:t>
+      </w:r>
+    </w:p>
+    <w:p>
+      <w:pPr>
+        <w:autoSpaceDE w:val="0"/>
+        <w:autoSpaceDN w:val="0"/>
+        <w:adjustRightInd w:val="0"/>
+        <w:spacing w:after="0" w:line="240" w:lineRule="auto"/>
+        <w:ind w:left="1440"/>
+        <w:rPr>
+          <w:rFonts w:ascii="Cascadia Mono" w:hAnsi="Cascadia Mono" w:cs="Cascadia Mono"/>
+          <w:color w:val="000000"/>
+          <w:kern w:val="0"/>
+          <w:sz w:val="18"/>
+          <w:szCs w:val="18"/>
+        </w:rPr>
+      </w:pPr>
+      <w:proofErr w:type="gramStart"/>
+      <w:r>
+        <w:rPr>
+          <w:rFonts w:ascii="Cascadia Mono" w:hAnsi="Cascadia Mono" w:cs="Cascadia Mono"/>
+          <w:color w:val="000000"/>
+          <w:kern w:val="0"/>
+          <w:sz w:val="18"/>
+          <w:szCs w:val="18"/>
+        </w:rPr>
+        <w:t>options.UseSqlServer</w:t>
+      </w:r>
+      <w:proofErr w:type="gramEnd"/>
+      <w:r>
+        <w:rPr>
+          <w:rFonts w:ascii="Cascadia Mono" w:hAnsi="Cascadia Mono" w:cs="Cascadia Mono"/>
+          <w:color w:val="000000"/>
+          <w:kern w:val="0"/>
+          <w:sz w:val="18"/>
+          <w:szCs w:val="18"/>
+        </w:rPr>
+        <w:t>(builder.Configuration.GetConnectionString(</w:t>
+      </w:r>
+      <w:r>
+        <w:rPr>
+          <w:rFonts w:ascii="Cascadia Mono" w:hAnsi="Cascadia Mono" w:cs="Cascadia Mono"/>
+          <w:color w:val="A31515"/>
+          <w:kern w:val="0"/>
+          <w:sz w:val="18"/>
+          <w:szCs w:val="18"/>
+        </w:rPr>
+        <w:t>"AZURE_SQL_CONNECTIONSTRING"</w:t>
+      </w:r>
+      <w:r>
+        <w:rPr>
+          <w:rFonts w:ascii="Cascadia Mono" w:hAnsi="Cascadia Mono" w:cs="Cascadia Mono"/>
+          <w:color w:val="000000"/>
+          <w:kern w:val="0"/>
+          <w:sz w:val="18"/>
+          <w:szCs w:val="18"/>
+        </w:rPr>
+        <w:t>)));</w:t>
+      </w:r>
+    </w:p>
+    <w:p/>
     <w:p>
       <w:pPr>
         <w:ind w:left="720"/>
@@ -683,17 +858,15 @@
           <w:kern w:val="0"/>
           <w:sz w:val="20"/>
           <w:szCs w:val="20"/>
-          <w14:ligatures w14:val="none"/>
-        </w:rPr>
-      </w:pPr>
-      <w:r>
-        <w:rPr>
-          <w:rFonts w:ascii="Segoe UI" w:eastAsia="Times New Roman" w:hAnsi="Segoe UI" w:cs="Segoe UI"/>
-          <w:color w:val="161616"/>
-          <w:kern w:val="0"/>
-          <w:sz w:val="20"/>
-          <w:szCs w:val="20"/>
-          <w14:ligatures w14:val="none"/>
+        </w:rPr>
+      </w:pPr>
+      <w:r>
+        <w:rPr>
+          <w:rFonts w:ascii="Segoe UI" w:eastAsia="Times New Roman" w:hAnsi="Segoe UI" w:cs="Segoe UI"/>
+          <w:color w:val="161616"/>
+          <w:kern w:val="0"/>
+          <w:sz w:val="20"/>
+          <w:szCs w:val="20"/>
         </w:rPr>
         <w:t>In the </w:t>
       </w:r>
@@ -706,7 +879,6 @@
           <w:kern w:val="0"/>
           <w:sz w:val="20"/>
           <w:szCs w:val="20"/>
-          <w14:ligatures w14:val="none"/>
         </w:rPr>
         <w:t>Add New Scaffolded Item</w:t>
       </w:r>
@@ -717,7 +889,6 @@
           <w:kern w:val="0"/>
           <w:sz w:val="20"/>
           <w:szCs w:val="20"/>
-          <w14:ligatures w14:val="none"/>
         </w:rPr>
         <w:t> dialog:</w:t>
       </w:r>
@@ -741,18 +912,17 @@
           <w:kern w:val="0"/>
           <w:sz w:val="20"/>
           <w:szCs w:val="20"/>
-          <w14:ligatures w14:val="none"/>
-        </w:rPr>
-      </w:pPr>
-      <w:r>
-        <w:rPr>
-          <w:rFonts w:ascii="Segoe UI" w:eastAsia="Times New Roman" w:hAnsi="Segoe UI" w:cs="Segoe UI"/>
-          <w:color w:val="161616"/>
-          <w:kern w:val="0"/>
-          <w:sz w:val="20"/>
-          <w:szCs w:val="20"/>
-          <w14:ligatures w14:val="none"/>
-        </w:rPr>
+        </w:rPr>
+      </w:pPr>
+      <w:r>
+        <w:rPr>
+          <w:rFonts w:ascii="Segoe UI" w:eastAsia="Times New Roman" w:hAnsi="Segoe UI" w:cs="Segoe UI"/>
+          <w:color w:val="161616"/>
+          <w:kern w:val="0"/>
+          <w:sz w:val="20"/>
+          <w:szCs w:val="20"/>
+        </w:rPr>
+        <w:lastRenderedPageBreak/>
         <w:t>In the left pane, select </w:t>
       </w:r>
       <w:r>
@@ -764,7 +934,6 @@
           <w:kern w:val="0"/>
           <w:sz w:val="20"/>
           <w:szCs w:val="20"/>
-          <w14:ligatures w14:val="none"/>
         </w:rPr>
         <w:t>Installed</w:t>
       </w:r>
@@ -775,7 +944,6 @@
           <w:kern w:val="0"/>
           <w:sz w:val="20"/>
           <w:szCs w:val="20"/>
-          <w14:ligatures w14:val="none"/>
         </w:rPr>
         <w:t> &gt; </w:t>
       </w:r>
@@ -788,7 +956,6 @@
           <w:kern w:val="0"/>
           <w:sz w:val="20"/>
           <w:szCs w:val="20"/>
-          <w14:ligatures w14:val="none"/>
         </w:rPr>
         <w:t>Common</w:t>
       </w:r>
@@ -799,7 +966,6 @@
           <w:kern w:val="0"/>
           <w:sz w:val="20"/>
           <w:szCs w:val="20"/>
-          <w14:ligatures w14:val="none"/>
         </w:rPr>
         <w:t> &gt; </w:t>
       </w:r>
@@ -812,7 +978,6 @@
           <w:kern w:val="0"/>
           <w:sz w:val="20"/>
           <w:szCs w:val="20"/>
-          <w14:ligatures w14:val="none"/>
         </w:rPr>
         <w:t>MVC</w:t>
       </w:r>
@@ -823,7 +988,6 @@
           <w:kern w:val="0"/>
           <w:sz w:val="20"/>
           <w:szCs w:val="20"/>
-          <w14:ligatures w14:val="none"/>
         </w:rPr>
         <w:t>.</w:t>
       </w:r>
@@ -847,17 +1011,15 @@
           <w:kern w:val="0"/>
           <w:sz w:val="20"/>
           <w:szCs w:val="20"/>
-          <w14:ligatures w14:val="none"/>
-        </w:rPr>
-      </w:pPr>
-      <w:r>
-        <w:rPr>
-          <w:rFonts w:ascii="Segoe UI" w:eastAsia="Times New Roman" w:hAnsi="Segoe UI" w:cs="Segoe UI"/>
-          <w:color w:val="161616"/>
-          <w:kern w:val="0"/>
-          <w:sz w:val="20"/>
-          <w:szCs w:val="20"/>
-          <w14:ligatures w14:val="none"/>
+        </w:rPr>
+      </w:pPr>
+      <w:r>
+        <w:rPr>
+          <w:rFonts w:ascii="Segoe UI" w:eastAsia="Times New Roman" w:hAnsi="Segoe UI" w:cs="Segoe UI"/>
+          <w:color w:val="161616"/>
+          <w:kern w:val="0"/>
+          <w:sz w:val="20"/>
+          <w:szCs w:val="20"/>
         </w:rPr>
         <w:t>Select </w:t>
       </w:r>
@@ -870,7 +1032,6 @@
           <w:kern w:val="0"/>
           <w:sz w:val="20"/>
           <w:szCs w:val="20"/>
-          <w14:ligatures w14:val="none"/>
         </w:rPr>
         <w:t>MVC Controller with views, using Entity Framework</w:t>
       </w:r>
@@ -881,7 +1042,6 @@
           <w:kern w:val="0"/>
           <w:sz w:val="20"/>
           <w:szCs w:val="20"/>
-          <w14:ligatures w14:val="none"/>
         </w:rPr>
         <w:t>.</w:t>
       </w:r>
@@ -905,17 +1065,15 @@
           <w:kern w:val="0"/>
           <w:sz w:val="20"/>
           <w:szCs w:val="20"/>
-          <w14:ligatures w14:val="none"/>
-        </w:rPr>
-      </w:pPr>
-      <w:r>
-        <w:rPr>
-          <w:rFonts w:ascii="Segoe UI" w:eastAsia="Times New Roman" w:hAnsi="Segoe UI" w:cs="Segoe UI"/>
-          <w:color w:val="161616"/>
-          <w:kern w:val="0"/>
-          <w:sz w:val="20"/>
-          <w:szCs w:val="20"/>
-          <w14:ligatures w14:val="none"/>
+        </w:rPr>
+      </w:pPr>
+      <w:r>
+        <w:rPr>
+          <w:rFonts w:ascii="Segoe UI" w:eastAsia="Times New Roman" w:hAnsi="Segoe UI" w:cs="Segoe UI"/>
+          <w:color w:val="161616"/>
+          <w:kern w:val="0"/>
+          <w:sz w:val="20"/>
+          <w:szCs w:val="20"/>
         </w:rPr>
         <w:t>Select </w:t>
       </w:r>
@@ -928,7 +1086,6 @@
           <w:kern w:val="0"/>
           <w:sz w:val="20"/>
           <w:szCs w:val="20"/>
-          <w14:ligatures w14:val="none"/>
         </w:rPr>
         <w:t>Add</w:t>
       </w:r>
@@ -939,7 +1096,6 @@
           <w:kern w:val="0"/>
           <w:sz w:val="20"/>
           <w:szCs w:val="20"/>
-          <w14:ligatures w14:val="none"/>
         </w:rPr>
         <w:t>.</w:t>
       </w:r>
@@ -955,17 +1111,15 @@
           <w:kern w:val="0"/>
           <w:sz w:val="20"/>
           <w:szCs w:val="20"/>
-          <w14:ligatures w14:val="none"/>
-        </w:rPr>
-      </w:pPr>
-      <w:r>
-        <w:rPr>
-          <w:rFonts w:ascii="Segoe UI" w:eastAsia="Times New Roman" w:hAnsi="Segoe UI" w:cs="Segoe UI"/>
-          <w:color w:val="161616"/>
-          <w:kern w:val="0"/>
-          <w:sz w:val="20"/>
-          <w:szCs w:val="20"/>
-          <w14:ligatures w14:val="none"/>
+        </w:rPr>
+      </w:pPr>
+      <w:r>
+        <w:rPr>
+          <w:rFonts w:ascii="Segoe UI" w:eastAsia="Times New Roman" w:hAnsi="Segoe UI" w:cs="Segoe UI"/>
+          <w:color w:val="161616"/>
+          <w:kern w:val="0"/>
+          <w:sz w:val="20"/>
+          <w:szCs w:val="20"/>
         </w:rPr>
         <w:t>Complete the </w:t>
       </w:r>
@@ -978,7 +1132,6 @@
           <w:kern w:val="0"/>
           <w:sz w:val="20"/>
           <w:szCs w:val="20"/>
-          <w14:ligatures w14:val="none"/>
         </w:rPr>
         <w:t>Add MVC Controller with views, using Entity Framework</w:t>
       </w:r>
@@ -989,7 +1142,6 @@
           <w:kern w:val="0"/>
           <w:sz w:val="20"/>
           <w:szCs w:val="20"/>
-          <w14:ligatures w14:val="none"/>
         </w:rPr>
         <w:t> dialog:</w:t>
       </w:r>
@@ -1013,17 +1165,15 @@
           <w:kern w:val="0"/>
           <w:sz w:val="20"/>
           <w:szCs w:val="20"/>
-          <w14:ligatures w14:val="none"/>
-        </w:rPr>
-      </w:pPr>
-      <w:r>
-        <w:rPr>
-          <w:rFonts w:ascii="Segoe UI" w:eastAsia="Times New Roman" w:hAnsi="Segoe UI" w:cs="Segoe UI"/>
-          <w:color w:val="161616"/>
-          <w:kern w:val="0"/>
-          <w:sz w:val="20"/>
-          <w:szCs w:val="20"/>
-          <w14:ligatures w14:val="none"/>
+        </w:rPr>
+      </w:pPr>
+      <w:r>
+        <w:rPr>
+          <w:rFonts w:ascii="Segoe UI" w:eastAsia="Times New Roman" w:hAnsi="Segoe UI" w:cs="Segoe UI"/>
+          <w:color w:val="161616"/>
+          <w:kern w:val="0"/>
+          <w:sz w:val="20"/>
+          <w:szCs w:val="20"/>
         </w:rPr>
         <w:t>In the </w:t>
       </w:r>
@@ -1036,7 +1186,6 @@
           <w:kern w:val="0"/>
           <w:sz w:val="20"/>
           <w:szCs w:val="20"/>
-          <w14:ligatures w14:val="none"/>
         </w:rPr>
         <w:t>Model class</w:t>
       </w:r>
@@ -1047,31 +1196,8 @@
           <w:kern w:val="0"/>
           <w:sz w:val="20"/>
           <w:szCs w:val="20"/>
-          <w14:ligatures w14:val="none"/>
-        </w:rPr>
-        <w:t> drop down, select </w:t>
-      </w:r>
-      <w:r>
-        <w:rPr>
-          <w:rFonts w:ascii="Segoe UI" w:eastAsia="Times New Roman" w:hAnsi="Segoe UI" w:cs="Segoe UI"/>
-          <w:color w:val="161616"/>
-          <w:kern w:val="0"/>
-          <w:sz w:val="20"/>
-          <w:szCs w:val="20"/>
-          <w14:ligatures w14:val="none"/>
-        </w:rPr>
-        <w:t>the model</w:t>
-      </w:r>
-      <w:r>
-        <w:rPr>
-          <w:rFonts w:ascii="Segoe UI" w:eastAsia="Times New Roman" w:hAnsi="Segoe UI" w:cs="Segoe UI"/>
-          <w:color w:val="161616"/>
-          <w:kern w:val="0"/>
-          <w:sz w:val="20"/>
-          <w:szCs w:val="20"/>
-          <w14:ligatures w14:val="none"/>
-        </w:rPr>
-        <w:t>.</w:t>
+        </w:rPr>
+        <w:t> drop down, select the model.</w:t>
       </w:r>
     </w:p>
     <w:p>
@@ -1093,17 +1219,15 @@
           <w:kern w:val="0"/>
           <w:sz w:val="20"/>
           <w:szCs w:val="20"/>
-          <w14:ligatures w14:val="none"/>
-        </w:rPr>
-      </w:pPr>
-      <w:r>
-        <w:rPr>
-          <w:rFonts w:ascii="Segoe UI" w:eastAsia="Times New Roman" w:hAnsi="Segoe UI" w:cs="Segoe UI"/>
-          <w:color w:val="161616"/>
-          <w:kern w:val="0"/>
-          <w:sz w:val="20"/>
-          <w:szCs w:val="20"/>
-          <w14:ligatures w14:val="none"/>
+        </w:rPr>
+      </w:pPr>
+      <w:r>
+        <w:rPr>
+          <w:rFonts w:ascii="Segoe UI" w:eastAsia="Times New Roman" w:hAnsi="Segoe UI" w:cs="Segoe UI"/>
+          <w:color w:val="161616"/>
+          <w:kern w:val="0"/>
+          <w:sz w:val="20"/>
+          <w:szCs w:val="20"/>
         </w:rPr>
         <w:t>In the </w:t>
       </w:r>
@@ -1116,20 +1240,8 @@
           <w:kern w:val="0"/>
           <w:sz w:val="20"/>
           <w:szCs w:val="20"/>
-          <w14:ligatures w14:val="none"/>
-        </w:rPr>
-        <w:t>Data context class</w:t>
-      </w:r>
-      <w:r>
-        <w:rPr>
-          <w:rFonts w:ascii="Segoe UI" w:eastAsia="Times New Roman" w:hAnsi="Segoe UI" w:cs="Segoe UI"/>
-          <w:color w:val="161616"/>
-          <w:kern w:val="0"/>
-          <w:sz w:val="20"/>
-          <w:szCs w:val="20"/>
-          <w14:ligatures w14:val="none"/>
-        </w:rPr>
-        <w:t> row, select the </w:t>
+        </w:rPr>
+        <w:t>DB</w:t>
       </w:r>
       <w:r>
         <w:rPr>
@@ -1140,156 +1252,48 @@
           <w:kern w:val="0"/>
           <w:sz w:val="20"/>
           <w:szCs w:val="20"/>
-          <w14:ligatures w14:val="none"/>
-        </w:rPr>
-        <w:t>+</w:t>
-      </w:r>
-      <w:r>
-        <w:rPr>
-          <w:rFonts w:ascii="Segoe UI" w:eastAsia="Times New Roman" w:hAnsi="Segoe UI" w:cs="Segoe UI"/>
-          <w:color w:val="161616"/>
-          <w:kern w:val="0"/>
-          <w:sz w:val="20"/>
-          <w:szCs w:val="20"/>
-          <w14:ligatures w14:val="none"/>
-        </w:rPr>
-        <w:t> (plus) sign.</w:t>
-      </w:r>
-    </w:p>
-    <w:p>
-      <w:pPr>
-        <w:numPr>
-          <w:ilvl w:val="1"/>
-          <w:numId w:val="3"/>
-        </w:numPr>
-        <w:shd w:val="clear" w:color="auto" w:fill="FFFFFF"/>
-        <w:tabs>
-          <w:tab w:val="clear" w:pos="1440"/>
-          <w:tab w:val="num" w:pos="2160"/>
-        </w:tabs>
-        <w:spacing w:after="0" w:line="240" w:lineRule="auto"/>
-        <w:ind w:left="3030"/>
-        <w:rPr>
-          <w:rFonts w:ascii="Segoe UI" w:eastAsia="Times New Roman" w:hAnsi="Segoe UI" w:cs="Segoe UI"/>
-          <w:color w:val="161616"/>
-          <w:kern w:val="0"/>
-          <w:sz w:val="20"/>
-          <w:szCs w:val="20"/>
-          <w14:ligatures w14:val="none"/>
-        </w:rPr>
-      </w:pPr>
-      <w:r>
-        <w:rPr>
-          <w:rFonts w:ascii="Segoe UI" w:eastAsia="Times New Roman" w:hAnsi="Segoe UI" w:cs="Segoe UI"/>
-          <w:color w:val="161616"/>
-          <w:kern w:val="0"/>
-          <w:sz w:val="20"/>
-          <w:szCs w:val="20"/>
-          <w14:ligatures w14:val="none"/>
-        </w:rPr>
-        <w:t>In the </w:t>
-      </w:r>
-      <w:r>
-        <w:rPr>
-          <w:rFonts w:ascii="Segoe UI" w:eastAsia="Times New Roman" w:hAnsi="Segoe UI" w:cs="Segoe UI"/>
-          <w:b/>
-          <w:bCs/>
-          <w:color w:val="161616"/>
-          <w:kern w:val="0"/>
-          <w:sz w:val="20"/>
-          <w:szCs w:val="20"/>
-          <w14:ligatures w14:val="none"/>
-        </w:rPr>
-        <w:t>Add Data Context</w:t>
-      </w:r>
-      <w:r>
-        <w:rPr>
-          <w:rFonts w:ascii="Segoe UI" w:eastAsia="Times New Roman" w:hAnsi="Segoe UI" w:cs="Segoe UI"/>
-          <w:color w:val="161616"/>
-          <w:kern w:val="0"/>
-          <w:sz w:val="20"/>
-          <w:szCs w:val="20"/>
-          <w14:ligatures w14:val="none"/>
-        </w:rPr>
-        <w:t> dialog, the class name</w:t>
-      </w:r>
-      <w:r>
-        <w:rPr>
-          <w:rFonts w:ascii="Segoe UI" w:eastAsia="Times New Roman" w:hAnsi="Segoe UI" w:cs="Segoe UI"/>
-          <w:color w:val="161616"/>
-          <w:kern w:val="0"/>
-          <w:sz w:val="20"/>
-          <w:szCs w:val="20"/>
-          <w14:ligatures w14:val="none"/>
-        </w:rPr>
-        <w:t xml:space="preserve"> </w:t>
-      </w:r>
-      <w:r>
-        <w:rPr>
-          <w:rFonts w:ascii="Segoe UI" w:eastAsia="Times New Roman" w:hAnsi="Segoe UI" w:cs="Segoe UI"/>
-          <w:color w:val="161616"/>
-          <w:kern w:val="0"/>
-          <w:sz w:val="20"/>
-          <w:szCs w:val="20"/>
-          <w14:ligatures w14:val="none"/>
-        </w:rPr>
-        <w:t>is generated.</w:t>
-      </w:r>
-    </w:p>
-    <w:p>
-      <w:pPr>
-        <w:numPr>
-          <w:ilvl w:val="1"/>
-          <w:numId w:val="3"/>
-        </w:numPr>
-        <w:shd w:val="clear" w:color="auto" w:fill="FFFFFF"/>
-        <w:tabs>
-          <w:tab w:val="clear" w:pos="1440"/>
-          <w:tab w:val="num" w:pos="2160"/>
-        </w:tabs>
-        <w:spacing w:after="0" w:line="240" w:lineRule="auto"/>
-        <w:ind w:left="3030"/>
-        <w:rPr>
-          <w:rFonts w:ascii="Segoe UI" w:eastAsia="Times New Roman" w:hAnsi="Segoe UI" w:cs="Segoe UI"/>
-          <w:color w:val="161616"/>
-          <w:kern w:val="0"/>
-          <w:sz w:val="20"/>
-          <w:szCs w:val="20"/>
-          <w14:ligatures w14:val="none"/>
-        </w:rPr>
-      </w:pPr>
-      <w:r>
-        <w:rPr>
-          <w:rFonts w:ascii="Segoe UI" w:eastAsia="Times New Roman" w:hAnsi="Segoe UI" w:cs="Segoe UI"/>
-          <w:color w:val="161616"/>
-          <w:kern w:val="0"/>
-          <w:sz w:val="20"/>
-          <w:szCs w:val="20"/>
-          <w14:ligatures w14:val="none"/>
-        </w:rPr>
-        <w:t>Select </w:t>
-      </w:r>
-      <w:r>
-        <w:rPr>
-          <w:rFonts w:ascii="Segoe UI" w:eastAsia="Times New Roman" w:hAnsi="Segoe UI" w:cs="Segoe UI"/>
-          <w:b/>
-          <w:bCs/>
-          <w:color w:val="161616"/>
-          <w:kern w:val="0"/>
-          <w:sz w:val="20"/>
-          <w:szCs w:val="20"/>
-          <w14:ligatures w14:val="none"/>
-        </w:rPr>
-        <w:t>Add</w:t>
-      </w:r>
-      <w:r>
-        <w:rPr>
-          <w:rFonts w:ascii="Segoe UI" w:eastAsia="Times New Roman" w:hAnsi="Segoe UI" w:cs="Segoe UI"/>
-          <w:color w:val="161616"/>
-          <w:kern w:val="0"/>
-          <w:sz w:val="20"/>
-          <w:szCs w:val="20"/>
-          <w14:ligatures w14:val="none"/>
+        </w:rPr>
+        <w:t xml:space="preserve"> context class</w:t>
+      </w:r>
+      <w:r>
+        <w:rPr>
+          <w:rFonts w:ascii="Segoe UI" w:eastAsia="Times New Roman" w:hAnsi="Segoe UI" w:cs="Segoe UI"/>
+          <w:color w:val="161616"/>
+          <w:kern w:val="0"/>
+          <w:sz w:val="20"/>
+          <w:szCs w:val="20"/>
+        </w:rPr>
+        <w:t xml:space="preserve"> row, </w:t>
+      </w:r>
+      <w:r>
+        <w:rPr>
+          <w:rFonts w:ascii="Segoe UI" w:eastAsia="Times New Roman" w:hAnsi="Segoe UI" w:cs="Segoe UI"/>
+          <w:color w:val="161616"/>
+          <w:kern w:val="0"/>
+          <w:sz w:val="20"/>
+          <w:szCs w:val="20"/>
+        </w:rPr>
+        <w:t xml:space="preserve">select </w:t>
+      </w:r>
+      <w:proofErr w:type="spellStart"/>
+      <w:r>
+        <w:rPr>
+          <w:rFonts w:ascii="Segoe UI" w:eastAsia="Times New Roman" w:hAnsi="Segoe UI" w:cs="Segoe UI"/>
+          <w:color w:val="161616"/>
+          <w:kern w:val="0"/>
+          <w:sz w:val="20"/>
+          <w:szCs w:val="20"/>
+        </w:rPr>
+        <w:t>SongsContext</w:t>
+      </w:r>
+      <w:proofErr w:type="spellEnd"/>
+      <w:r>
+        <w:rPr>
+          <w:rFonts w:ascii="Segoe UI" w:eastAsia="Times New Roman" w:hAnsi="Segoe UI" w:cs="Segoe UI"/>
+          <w:color w:val="161616"/>
+          <w:kern w:val="0"/>
+          <w:sz w:val="20"/>
+          <w:szCs w:val="20"/>
         </w:rPr>
         <w:t>.</w:t>
       </w:r>
@@ -1313,20 +1317,27 @@
           <w:kern w:val="0"/>
           <w:sz w:val="20"/>
           <w:szCs w:val="20"/>
-          <w14:ligatures w14:val="none"/>
-        </w:rPr>
-      </w:pPr>
-      <w:r>
-        <w:rPr>
-          <w:rFonts w:ascii="Segoe UI" w:eastAsia="Times New Roman" w:hAnsi="Segoe UI" w:cs="Segoe UI"/>
-          <w:color w:val="161616"/>
-          <w:kern w:val="0"/>
-          <w:sz w:val="20"/>
-          <w:szCs w:val="20"/>
-          <w14:ligatures w14:val="none"/>
-        </w:rPr>
-        <w:lastRenderedPageBreak/>
-        <w:t>In the </w:t>
+        </w:rPr>
+      </w:pPr>
+      <w:r>
+        <w:rPr>
+          <w:rFonts w:ascii="Segoe UI" w:eastAsia="Times New Roman" w:hAnsi="Segoe UI" w:cs="Segoe UI"/>
+          <w:color w:val="161616"/>
+          <w:kern w:val="0"/>
+          <w:sz w:val="20"/>
+          <w:szCs w:val="20"/>
+        </w:rPr>
+        <w:t>Leave</w:t>
+      </w:r>
+      <w:r>
+        <w:rPr>
+          <w:rFonts w:ascii="Segoe UI" w:eastAsia="Times New Roman" w:hAnsi="Segoe UI" w:cs="Segoe UI"/>
+          <w:color w:val="161616"/>
+          <w:kern w:val="0"/>
+          <w:sz w:val="20"/>
+          <w:szCs w:val="20"/>
+        </w:rPr>
+        <w:t> </w:t>
       </w:r>
       <w:r>
         <w:rPr>
@@ -1337,7 +1348,6 @@
           <w:kern w:val="0"/>
           <w:sz w:val="20"/>
           <w:szCs w:val="20"/>
-          <w14:ligatures w14:val="none"/>
         </w:rPr>
         <w:t>Database provider</w:t>
       </w:r>
@@ -1348,31 +1358,58 @@
           <w:kern w:val="0"/>
           <w:sz w:val="20"/>
           <w:szCs w:val="20"/>
-          <w14:ligatures w14:val="none"/>
-        </w:rPr>
-        <w:t> drop down, select </w:t>
-      </w:r>
-      <w:r>
-        <w:rPr>
-          <w:rFonts w:ascii="Segoe UI" w:eastAsia="Times New Roman" w:hAnsi="Segoe UI" w:cs="Segoe UI"/>
-          <w:b/>
-          <w:bCs/>
-          <w:color w:val="161616"/>
-          <w:kern w:val="0"/>
-          <w:sz w:val="20"/>
-          <w:szCs w:val="20"/>
-          <w14:ligatures w14:val="none"/>
-        </w:rPr>
-        <w:t>SQL Server</w:t>
-      </w:r>
-      <w:r>
-        <w:rPr>
-          <w:rFonts w:ascii="Segoe UI" w:eastAsia="Times New Roman" w:hAnsi="Segoe UI" w:cs="Segoe UI"/>
-          <w:color w:val="161616"/>
-          <w:kern w:val="0"/>
-          <w:sz w:val="20"/>
-          <w:szCs w:val="20"/>
-          <w14:ligatures w14:val="none"/>
+        </w:rPr>
+        <w:t> </w:t>
+      </w:r>
+      <w:r>
+        <w:rPr>
+          <w:rFonts w:ascii="Segoe UI" w:eastAsia="Times New Roman" w:hAnsi="Segoe UI" w:cs="Segoe UI"/>
+          <w:color w:val="161616"/>
+          <w:kern w:val="0"/>
+          <w:sz w:val="20"/>
+          <w:szCs w:val="20"/>
+        </w:rPr>
+        <w:t>set to “</w:t>
+      </w:r>
+      <w:r>
+        <w:rPr>
+          <w:rFonts w:ascii="Segoe UI" w:eastAsia="Times New Roman" w:hAnsi="Segoe UI" w:cs="Segoe UI"/>
+          <w:color w:val="161616"/>
+          <w:kern w:val="0"/>
+          <w:sz w:val="20"/>
+          <w:szCs w:val="20"/>
+        </w:rPr>
+        <w:t xml:space="preserve">Configured from the selected </w:t>
+      </w:r>
+      <w:proofErr w:type="spellStart"/>
+      <w:r>
+        <w:rPr>
+          <w:rFonts w:ascii="Segoe UI" w:eastAsia="Times New Roman" w:hAnsi="Segoe UI" w:cs="Segoe UI"/>
+          <w:color w:val="161616"/>
+          <w:kern w:val="0"/>
+          <w:sz w:val="20"/>
+          <w:szCs w:val="20"/>
+        </w:rPr>
+        <w:t>DBContext</w:t>
+      </w:r>
+      <w:proofErr w:type="spellEnd"/>
+      <w:r>
+        <w:rPr>
+          <w:rFonts w:ascii="Segoe UI" w:eastAsia="Times New Roman" w:hAnsi="Segoe UI" w:cs="Segoe UI"/>
+          <w:color w:val="161616"/>
+          <w:kern w:val="0"/>
+          <w:sz w:val="20"/>
+          <w:szCs w:val="20"/>
+        </w:rPr>
+        <w:t>”</w:t>
+      </w:r>
+      <w:r>
+        <w:rPr>
+          <w:rFonts w:ascii="Segoe UI" w:eastAsia="Times New Roman" w:hAnsi="Segoe UI" w:cs="Segoe UI"/>
+          <w:color w:val="161616"/>
+          <w:kern w:val="0"/>
+          <w:sz w:val="20"/>
+          <w:szCs w:val="20"/>
         </w:rPr>
         <w:t>.</w:t>
       </w:r>
@@ -1396,7 +1433,6 @@
           <w:kern w:val="0"/>
           <w:sz w:val="20"/>
           <w:szCs w:val="20"/>
-          <w14:ligatures w14:val="none"/>
         </w:rPr>
       </w:pPr>
       <w:r>
@@ -1408,7 +1444,6 @@
           <w:kern w:val="0"/>
           <w:sz w:val="20"/>
           <w:szCs w:val="20"/>
-          <w14:ligatures w14:val="none"/>
         </w:rPr>
         <w:t>Views</w:t>
       </w:r>
@@ -1419,7 +1454,6 @@
           <w:kern w:val="0"/>
           <w:sz w:val="20"/>
           <w:szCs w:val="20"/>
-          <w14:ligatures w14:val="none"/>
         </w:rPr>
         <w:t> and </w:t>
       </w:r>
@@ -1432,7 +1466,6 @@
           <w:kern w:val="0"/>
           <w:sz w:val="20"/>
           <w:szCs w:val="20"/>
-          <w14:ligatures w14:val="none"/>
         </w:rPr>
         <w:t>Controller name</w:t>
       </w:r>
@@ -1443,7 +1476,6 @@
           <w:kern w:val="0"/>
           <w:sz w:val="20"/>
           <w:szCs w:val="20"/>
-          <w14:ligatures w14:val="none"/>
         </w:rPr>
         <w:t>: Keep the default.</w:t>
       </w:r>
@@ -1467,17 +1499,15 @@
           <w:kern w:val="0"/>
           <w:sz w:val="20"/>
           <w:szCs w:val="20"/>
-          <w14:ligatures w14:val="none"/>
-        </w:rPr>
-      </w:pPr>
-      <w:r>
-        <w:rPr>
-          <w:rFonts w:ascii="Segoe UI" w:eastAsia="Times New Roman" w:hAnsi="Segoe UI" w:cs="Segoe UI"/>
-          <w:color w:val="161616"/>
-          <w:kern w:val="0"/>
-          <w:sz w:val="20"/>
-          <w:szCs w:val="20"/>
-          <w14:ligatures w14:val="none"/>
+        </w:rPr>
+      </w:pPr>
+      <w:r>
+        <w:rPr>
+          <w:rFonts w:ascii="Segoe UI" w:eastAsia="Times New Roman" w:hAnsi="Segoe UI" w:cs="Segoe UI"/>
+          <w:color w:val="161616"/>
+          <w:kern w:val="0"/>
+          <w:sz w:val="20"/>
+          <w:szCs w:val="20"/>
         </w:rPr>
         <w:t>Select </w:t>
       </w:r>
@@ -1490,7 +1520,6 @@
           <w:kern w:val="0"/>
           <w:sz w:val="20"/>
           <w:szCs w:val="20"/>
-          <w14:ligatures w14:val="none"/>
         </w:rPr>
         <w:t>Add</w:t>
       </w:r>
@@ -1501,7 +1530,6 @@
           <w:kern w:val="0"/>
           <w:sz w:val="20"/>
           <w:szCs w:val="20"/>
-          <w14:ligatures w14:val="none"/>
         </w:rPr>
         <w:t>.</w:t>
       </w:r>
@@ -1525,6 +1553,35 @@
           <w:sz w:val="20"/>
           <w:szCs w:val="20"/>
         </w:rPr>
+        <w:t xml:space="preserve">MS Doc </w:t>
+      </w:r>
+      <w:proofErr w:type="gramStart"/>
+      <w:r>
+        <w:rPr>
+          <w:rFonts w:ascii="Segoe UI" w:hAnsi="Segoe UI" w:cs="Segoe UI"/>
+          <w:color w:val="161616"/>
+          <w:sz w:val="20"/>
+          <w:szCs w:val="20"/>
+        </w:rPr>
+        <w:t>says</w:t>
+      </w:r>
+      <w:proofErr w:type="gramEnd"/>
+      <w:r>
+        <w:rPr>
+          <w:rFonts w:ascii="Segoe UI" w:hAnsi="Segoe UI" w:cs="Segoe UI"/>
+          <w:color w:val="161616"/>
+          <w:sz w:val="20"/>
+          <w:szCs w:val="20"/>
+        </w:rPr>
+        <w:t xml:space="preserve"> “</w:t>
+      </w:r>
+      <w:r>
+        <w:rPr>
+          <w:rFonts w:ascii="Segoe UI" w:hAnsi="Segoe UI" w:cs="Segoe UI"/>
+          <w:color w:val="161616"/>
+          <w:sz w:val="20"/>
+          <w:szCs w:val="20"/>
+        </w:rPr>
         <w:t>If you get an error message, select </w:t>
       </w:r>
       <w:r>
@@ -1545,6 +1602,15 @@
           <w:szCs w:val="20"/>
         </w:rPr>
         <w:t> a second time to try it again.</w:t>
+      </w:r>
+      <w:r>
+        <w:rPr>
+          <w:rFonts w:ascii="Segoe UI" w:hAnsi="Segoe UI" w:cs="Segoe UI"/>
+          <w:color w:val="161616"/>
+          <w:sz w:val="20"/>
+          <w:szCs w:val="20"/>
+        </w:rPr>
+        <w:t>”</w:t>
       </w:r>
     </w:p>
     <w:p/>
@@ -2104,13 +2170,13 @@
       </w:rPr>
     </w:lvl>
   </w:abstractNum>
-  <w:num w:numId="1" w16cid:durableId="42756662">
+  <w:num w:numId="1" w16cid:durableId="288828907">
     <w:abstractNumId w:val="0"/>
   </w:num>
-  <w:num w:numId="2" w16cid:durableId="638387992">
+  <w:num w:numId="2" w16cid:durableId="1433672303">
     <w:abstractNumId w:val="2"/>
   </w:num>
-  <w:num w:numId="3" w16cid:durableId="383990363">
+  <w:num w:numId="3" w16cid:durableId="1328754745">
     <w:abstractNumId w:val="1"/>
   </w:num>
 </w:numbering>
@@ -2126,7 +2192,6 @@
         <w:sz w:val="22"/>
         <w:szCs w:val="22"/>
         <w:lang w:val="en-US" w:eastAsia="en-US" w:bidi="ar-SA"/>
-        <w14:ligatures w14:val="standardContextual"/>
       </w:rPr>
     </w:rPrDefault>
     <w:pPrDefault>
@@ -2516,6 +2581,7 @@
   <w:style w:type="paragraph" w:default="1" w:styleId="Normal">
     <w:name w:val="Normal"/>
     <w:qFormat/>
+    <w:rsid w:val="00EB5FD8"/>
   </w:style>
   <w:style w:type="paragraph" w:styleId="Heading1">
     <w:name w:val="heading 1"/>
@@ -2598,8 +2664,8 @@
       <w:u w:val="single"/>
     </w:rPr>
   </w:style>
-  <w:style w:type="character" w:styleId="UnresolvedMention">
-    <w:name w:val="Unresolved Mention"/>
+  <w:style w:type="character" w:customStyle="1" w:styleId="UnresolvedMention1">
+    <w:name w:val="Unresolved Mention1"/>
     <w:basedOn w:val="DefaultParagraphFont"/>
     <w:uiPriority w:val="99"/>
     <w:semiHidden/>
@@ -2740,7 +2806,6 @@
       <w:kern w:val="0"/>
       <w:sz w:val="24"/>
       <w:szCs w:val="24"/>
-      <w14:ligatures w14:val="none"/>
     </w:rPr>
   </w:style>
 </w:styles>
@@ -2789,7 +2854,7 @@
     </a:clrScheme>
     <a:fontScheme name="Office">
       <a:majorFont>
-        <a:latin typeface="Calibri Light" panose="020F0302020204030204"/>
+        <a:latin typeface="Calibri Light"/>
         <a:ea typeface=""/>
         <a:cs typeface=""/>
         <a:font script="Jpan" typeface="游ゴシック Light"/>
@@ -2841,7 +2906,7 @@
         <a:font script="Tfng" typeface="Ebrima"/>
       </a:majorFont>
       <a:minorFont>
-        <a:latin typeface="Calibri" panose="020F0502020204030204"/>
+        <a:latin typeface="Calibri"/>
         <a:ea typeface=""/>
         <a:cs typeface=""/>
         <a:font script="Jpan" typeface="游明朝"/>

</xml_diff>

<commit_message>
WebCoreSongs: Finally created controller and view for Viewsongperformances!
</commit_message>
<xml_diff>
--- a/ASP sandbox development notes.docx
+++ b/ASP sandbox development notes.docx
@@ -223,6 +223,46 @@
       </w:r>
       <w:r>
         <w:t>lter the view by wrapping the key in ISNULL statement, so it can infer by non-null status.)</w:t>
+      </w:r>
+    </w:p>
+    <w:p>
+      <w:pPr>
+        <w:pStyle w:val="ListParagraph"/>
+        <w:numPr>
+          <w:ilvl w:val="0"/>
+          <w:numId w:val="1"/>
+        </w:numPr>
+      </w:pPr>
+      <w:proofErr w:type="gramStart"/>
+      <w:r>
+        <w:t xml:space="preserve">Remove </w:t>
+      </w:r>
+      <w:r>
+        <w:rPr>
+          <w:b/>
+          <w:bCs/>
+        </w:rPr>
+        <w:t>.</w:t>
+      </w:r>
+      <w:proofErr w:type="spellStart"/>
+      <w:r>
+        <w:rPr>
+          <w:b/>
+          <w:bCs/>
+        </w:rPr>
+        <w:t>HasNoKey</w:t>
+      </w:r>
+      <w:proofErr w:type="spellEnd"/>
+      <w:proofErr w:type="gramEnd"/>
+      <w:r>
+        <w:rPr>
+          <w:b/>
+          <w:bCs/>
+        </w:rPr>
+        <w:t>()</w:t>
+      </w:r>
+      <w:r>
+        <w:t xml:space="preserve"> from the DB Context file’s definition of the view!</w:t>
       </w:r>
     </w:p>
     <w:p>

</xml_diff>

<commit_message>
WebCoreSongs: Got drop down list to change selection of venue, finally
</commit_message>
<xml_diff>
--- a/ASP sandbox development notes.docx
+++ b/ASP sandbox development notes.docx
@@ -622,6 +622,19 @@
     </w:p>
     <w:p>
       <w:r>
+        <w:t xml:space="preserve">MAKE SURE to include the tables that you’ve scaffolded before! </w:t>
+      </w:r>
+      <w:proofErr w:type="gramStart"/>
+      <w:r>
+        <w:t>Otherwise</w:t>
+      </w:r>
+      <w:proofErr w:type="gramEnd"/>
+      <w:r>
+        <w:t xml:space="preserve"> it will delete the code for them!</w:t>
+      </w:r>
+    </w:p>
+    <w:p>
+      <w:r>
         <w:t xml:space="preserve">Set context to </w:t>
       </w:r>
       <w:proofErr w:type="spellStart"/>
@@ -821,6 +834,7 @@
           <w:szCs w:val="20"/>
           <w:shd w:val="clear" w:color="auto" w:fill="FFFFFF"/>
         </w:rPr>
+        <w:lastRenderedPageBreak/>
         <w:t>In </w:t>
       </w:r>
       <w:r>
@@ -962,7 +976,6 @@
           <w:sz w:val="20"/>
           <w:szCs w:val="20"/>
         </w:rPr>
-        <w:lastRenderedPageBreak/>
         <w:t>In the left pane, select </w:t>
       </w:r>
       <w:r>
@@ -1670,7 +1683,62 @@
         <w:t xml:space="preserve"> – it can’t determine the primary key.</w:t>
       </w:r>
     </w:p>
-    <w:p/>
+    <w:p>
+      <w:pPr>
+        <w:pStyle w:val="Heading1"/>
+      </w:pPr>
+      <w:r>
+        <w:t>Login and Security</w:t>
+      </w:r>
+    </w:p>
+    <w:p>
+      <w:r>
+        <w:t xml:space="preserve">Evidently, </w:t>
+      </w:r>
+      <w:r>
+        <w:t xml:space="preserve">Managed identities can </w:t>
+      </w:r>
+      <w:r>
+        <w:t xml:space="preserve">be </w:t>
+      </w:r>
+      <w:r>
+        <w:t>use</w:t>
+      </w:r>
+      <w:r>
+        <w:t>d</w:t>
+      </w:r>
+      <w:r>
+        <w:t xml:space="preserve"> to authenticate to any service that supports Microsoft </w:t>
+      </w:r>
+      <w:proofErr w:type="spellStart"/>
+      <w:r>
+        <w:t>Entra</w:t>
+      </w:r>
+      <w:proofErr w:type="spellEnd"/>
+      <w:r>
+        <w:t xml:space="preserve"> authentication, without having credentials in your code.</w:t>
+      </w:r>
+      <w:r>
+        <w:t xml:space="preserve"> </w:t>
+      </w:r>
+    </w:p>
+    <w:p>
+      <w:r>
+        <w:t xml:space="preserve">You need a virtual machine to connect either </w:t>
+      </w:r>
+      <w:r>
+        <w:t xml:space="preserve">a </w:t>
+      </w:r>
+      <w:r>
+        <w:t xml:space="preserve">User or System </w:t>
+      </w:r>
+      <w:r>
+        <w:t>managed identity</w:t>
+      </w:r>
+      <w:r>
+        <w:t xml:space="preserve"> to it, apparently.</w:t>
+      </w:r>
+    </w:p>
     <w:sectPr>
       <w:headerReference w:type="even" r:id="rId14"/>
       <w:headerReference w:type="default" r:id="rId15"/>

</xml_diff>

<commit_message>
WebCoreSongs: generated Model for ViewSongPerformanceTotals
...but it threw an error when I tried to generate controllers and views
</commit_message>
<xml_diff>
--- a/ASP sandbox development notes.docx
+++ b/ASP sandbox development notes.docx
@@ -1,6 +1,6 @@
 
 <file path=word/document.xml><?xml version="1.0" encoding="utf-8"?>
-<w:document xmlns:wpc="http://schemas.microsoft.com/office/word/2010/wordprocessingCanvas" xmlns:cx="http://schemas.microsoft.com/office/drawing/2014/chartex" xmlns:cx1="http://schemas.microsoft.com/office/drawing/2015/9/8/chartex" xmlns:cx2="http://schemas.microsoft.com/office/drawing/2015/10/21/chartex" xmlns:cx3="http://schemas.microsoft.com/office/drawing/2016/5/9/chartex" xmlns:cx4="http://schemas.microsoft.com/office/drawing/2016/5/10/chartex" xmlns:cx5="http://schemas.microsoft.com/office/drawing/2016/5/11/chartex" xmlns:cx6="http://schemas.microsoft.com/office/drawing/2016/5/12/chartex" xmlns:cx7="http://schemas.microsoft.com/office/drawing/2016/5/13/chartex" xmlns:cx8="http://schemas.microsoft.com/office/drawing/2016/5/14/chartex" xmlns:mc="http://schemas.openxmlformats.org/markup-compatibility/2006" xmlns:aink="http://schemas.microsoft.com/office/drawing/2016/ink" xmlns:am3d="http://schemas.microsoft.com/office/drawing/2017/model3d" xmlns:o="urn:schemas-microsoft-com:office:office" xmlns:oel="http://schemas.microsoft.com/office/2019/extlst" xmlns:r="http://schemas.openxmlformats.org/officeDocument/2006/relationships" xmlns:m="http://schemas.openxmlformats.org/officeDocument/2006/math" xmlns:v="urn:schemas-microsoft-com:vml" xmlns:wp14="http://schemas.microsoft.com/office/word/2010/wordprocessingDrawing" xmlns:wp="http://schemas.openxmlformats.org/drawingml/2006/wordprocessingDrawing" xmlns:w10="urn:schemas-microsoft-com:office:word" xmlns:w="http://schemas.openxmlformats.org/wordprocessingml/2006/main" xmlns:w14="http://schemas.microsoft.com/office/word/2010/wordml" xmlns:w15="http://schemas.microsoft.com/office/word/2012/wordml" xmlns:w16cex="http://schemas.microsoft.com/office/word/2018/wordml/cex" xmlns:w16cid="http://schemas.microsoft.com/office/word/2016/wordml/cid" xmlns:w16="http://schemas.microsoft.com/office/word/2018/wordml" xmlns:w16sdtdh="http://schemas.microsoft.com/office/word/2020/wordml/sdtdatahash" xmlns:w16se="http://schemas.microsoft.com/office/word/2015/wordml/symex" xmlns:wpg="http://schemas.microsoft.com/office/word/2010/wordprocessingGroup" xmlns:wpi="http://schemas.microsoft.com/office/word/2010/wordprocessingInk" xmlns:wne="http://schemas.microsoft.com/office/word/2006/wordml" xmlns:wps="http://schemas.microsoft.com/office/word/2010/wordprocessingShape" mc:Ignorable="w14 w15 w16se w16cid w16 w16cex w16sdtdh wp14">
+<w:document xmlns:wpc="http://schemas.microsoft.com/office/word/2010/wordprocessingCanvas" xmlns:cx="http://schemas.microsoft.com/office/drawing/2014/chartex" xmlns:cx1="http://schemas.microsoft.com/office/drawing/2015/9/8/chartex" xmlns:cx2="http://schemas.microsoft.com/office/drawing/2015/10/21/chartex" xmlns:cx3="http://schemas.microsoft.com/office/drawing/2016/5/9/chartex" xmlns:cx4="http://schemas.microsoft.com/office/drawing/2016/5/10/chartex" xmlns:cx5="http://schemas.microsoft.com/office/drawing/2016/5/11/chartex" xmlns:cx6="http://schemas.microsoft.com/office/drawing/2016/5/12/chartex" xmlns:cx7="http://schemas.microsoft.com/office/drawing/2016/5/13/chartex" xmlns:cx8="http://schemas.microsoft.com/office/drawing/2016/5/14/chartex" xmlns:mc="http://schemas.openxmlformats.org/markup-compatibility/2006" xmlns:aink="http://schemas.microsoft.com/office/drawing/2016/ink" xmlns:am3d="http://schemas.microsoft.com/office/drawing/2017/model3d" xmlns:o="urn:schemas-microsoft-com:office:office" xmlns:oel="http://schemas.microsoft.com/office/2019/extlst" xmlns:r="http://schemas.openxmlformats.org/officeDocument/2006/relationships" xmlns:m="http://schemas.openxmlformats.org/officeDocument/2006/math" xmlns:v="urn:schemas-microsoft-com:vml" xmlns:wp14="http://schemas.microsoft.com/office/word/2010/wordprocessingDrawing" xmlns:wp="http://schemas.openxmlformats.org/drawingml/2006/wordprocessingDrawing" xmlns:w10="urn:schemas-microsoft-com:office:word" xmlns:w="http://schemas.openxmlformats.org/wordprocessingml/2006/main" xmlns:w14="http://schemas.microsoft.com/office/word/2010/wordml" xmlns:w15="http://schemas.microsoft.com/office/word/2012/wordml" xmlns:w16cex="http://schemas.microsoft.com/office/word/2018/wordml/cex" xmlns:w16cid="http://schemas.microsoft.com/office/word/2016/wordml/cid" xmlns:w16="http://schemas.microsoft.com/office/word/2018/wordml" xmlns:w16du="http://schemas.microsoft.com/office/word/2023/wordml/word16du" xmlns:w16sdtdh="http://schemas.microsoft.com/office/word/2020/wordml/sdtdatahash" xmlns:w16se="http://schemas.microsoft.com/office/word/2015/wordml/symex" xmlns:wpg="http://schemas.microsoft.com/office/word/2010/wordprocessingGroup" xmlns:wpi="http://schemas.microsoft.com/office/word/2010/wordprocessingInk" xmlns:wne="http://schemas.microsoft.com/office/word/2006/wordml" xmlns:wps="http://schemas.microsoft.com/office/word/2010/wordprocessingShape" mc:Ignorable="w14 w15 w16se w16cid w16 w16cex w16sdtdh w16du wp14">
   <w:body>
     <w:p>
       <w:r>
@@ -562,13 +562,19 @@
         <w:pStyle w:val="Heading2"/>
       </w:pPr>
       <w:r>
-        <w:t xml:space="preserve">Back in ASP Core app… tried this to </w:t>
-      </w:r>
-      <w:r>
-        <w:t>generate</w:t>
-      </w:r>
-      <w:r>
-        <w:t xml:space="preserve"> model:</w:t>
+        <w:t>G</w:t>
+      </w:r>
+      <w:r>
+        <w:t>enerate</w:t>
+      </w:r>
+      <w:r>
+        <w:t xml:space="preserve"> </w:t>
+      </w:r>
+      <w:r>
+        <w:t>M</w:t>
+      </w:r>
+      <w:r>
+        <w:t>odel</w:t>
       </w:r>
     </w:p>
     <w:p>
@@ -621,17 +627,65 @@
       </w:r>
     </w:p>
     <w:p>
-      <w:r>
+      <w:pPr>
+        <w:rPr>
+          <w:b/>
+          <w:bCs/>
+        </w:rPr>
+      </w:pPr>
+      <w:r>
+        <w:rPr>
+          <w:b/>
+          <w:bCs/>
+        </w:rPr>
         <w:t xml:space="preserve">MAKE SURE to include the tables that you’ve scaffolded before! </w:t>
       </w:r>
       <w:proofErr w:type="gramStart"/>
       <w:r>
+        <w:rPr>
+          <w:b/>
+          <w:bCs/>
+        </w:rPr>
         <w:t>Otherwise</w:t>
       </w:r>
       <w:proofErr w:type="gramEnd"/>
       <w:r>
+        <w:rPr>
+          <w:b/>
+          <w:bCs/>
+        </w:rPr>
         <w:t xml:space="preserve"> it will delete the code for them!</w:t>
       </w:r>
+      <w:r>
+        <w:rPr>
+          <w:b/>
+          <w:bCs/>
+        </w:rPr>
+        <w:t xml:space="preserve"> BUT – if you include them, it will wipe out the changes you made since scaffolding! So how do you get around this godawful </w:t>
+      </w:r>
+      <w:proofErr w:type="spellStart"/>
+      <w:r>
+        <w:rPr>
+          <w:b/>
+          <w:bCs/>
+        </w:rPr>
+        <w:t>misdesign</w:t>
+      </w:r>
+      <w:proofErr w:type="spellEnd"/>
+      <w:r>
+        <w:rPr>
+          <w:b/>
+          <w:bCs/>
+        </w:rPr>
+        <w:t>?</w:t>
+      </w:r>
+      <w:r>
+        <w:rPr>
+          <w:b/>
+          <w:bCs/>
+        </w:rPr>
+        <w:t xml:space="preserve"> Other than go into Git and cancel the unwanted changes?</w:t>
+      </w:r>
     </w:p>
     <w:p>
       <w:r>
@@ -674,6 +728,14 @@
       </w:r>
     </w:p>
     <w:p/>
+    <w:p>
+      <w:pPr>
+        <w:pStyle w:val="Heading2"/>
+      </w:pPr>
+      <w:r>
+        <w:t>Generate View &amp; Controller</w:t>
+      </w:r>
+    </w:p>
     <w:p>
       <w:r>
         <w:t>To add view:</w:t>
@@ -780,6 +842,7 @@
           <w:sz w:val="18"/>
           <w:szCs w:val="18"/>
         </w:rPr>
+        <w:lastRenderedPageBreak/>
         <w:t>options.UseSqlServer</w:t>
       </w:r>
       <w:proofErr w:type="gramEnd"/>
@@ -834,7 +897,6 @@
           <w:szCs w:val="20"/>
           <w:shd w:val="clear" w:color="auto" w:fill="FFFFFF"/>
         </w:rPr>
-        <w:lastRenderedPageBreak/>
         <w:t>In </w:t>
       </w:r>
       <w:r>
@@ -1682,6 +1744,132 @@
       <w:r>
         <w:t xml:space="preserve"> – it can’t determine the primary key.</w:t>
       </w:r>
+    </w:p>
+    <w:p>
+      <w:pPr>
+        <w:pStyle w:val="Heading2"/>
+      </w:pPr>
+      <w:r>
+        <w:t>App Deployment</w:t>
+      </w:r>
+    </w:p>
+    <w:p>
+      <w:r>
+        <w:t>Finally succeeded 19Feb24.</w:t>
+      </w:r>
+    </w:p>
+    <w:p>
+      <w:r>
+        <w:t xml:space="preserve">Publish with VS – Build | Publish command; select Azure Web Services. </w:t>
+      </w:r>
+      <w:r>
+        <w:br/>
+        <w:t xml:space="preserve">Be sure </w:t>
+      </w:r>
+      <w:proofErr w:type="gramStart"/>
+      <w:r>
+        <w:t>the .</w:t>
+      </w:r>
+      <w:proofErr w:type="spellStart"/>
+      <w:r>
+        <w:t>yml</w:t>
+      </w:r>
+      <w:proofErr w:type="spellEnd"/>
+      <w:proofErr w:type="gramEnd"/>
+      <w:r>
+        <w:t xml:space="preserve"> (web app deployment config) file (in this case, </w:t>
+      </w:r>
+      <w:r>
+        <w:t xml:space="preserve">azure-static-web-apps-blue-beach-06a53a01e.yml </w:t>
+      </w:r>
+      <w:r>
+        <w:t xml:space="preserve"> in </w:t>
+      </w:r>
+      <w:r>
+        <w:t>C:\Dietrich\GithubDocs\DietrichDocuments\.github\workflows</w:t>
+      </w:r>
+      <w:r>
+        <w:t>) lists the correct location settings</w:t>
+      </w:r>
+      <w:r>
+        <w:t xml:space="preserve">. Note that </w:t>
+      </w:r>
+      <w:proofErr w:type="spellStart"/>
+      <w:r>
+        <w:t>output_location</w:t>
+      </w:r>
+      <w:proofErr w:type="spellEnd"/>
+      <w:r>
+        <w:t xml:space="preserve"> is NOT optional.</w:t>
+      </w:r>
+    </w:p>
+    <w:p>
+      <w:r>
+        <w:t xml:space="preserve">          </w:t>
+      </w:r>
+      <w:proofErr w:type="spellStart"/>
+      <w:r>
+        <w:t>app_location</w:t>
+      </w:r>
+      <w:proofErr w:type="spellEnd"/>
+      <w:r>
+        <w:t>: "</w:t>
+      </w:r>
+      <w:proofErr w:type="spellStart"/>
+      <w:r>
+        <w:t>WebCoreSongs</w:t>
+      </w:r>
+      <w:proofErr w:type="spellEnd"/>
+      <w:r>
+        <w:t>/</w:t>
+      </w:r>
+      <w:proofErr w:type="spellStart"/>
+      <w:r>
+        <w:t>WebCoreSongs</w:t>
+      </w:r>
+      <w:proofErr w:type="spellEnd"/>
+      <w:r>
+        <w:t xml:space="preserve">" # App source code path - solution &amp; </w:t>
+      </w:r>
+      <w:proofErr w:type="spellStart"/>
+      <w:r>
+        <w:t>proj</w:t>
+      </w:r>
+      <w:proofErr w:type="spellEnd"/>
+      <w:r>
+        <w:t>!</w:t>
+      </w:r>
+    </w:p>
+    <w:p>
+      <w:r>
+        <w:t xml:space="preserve">          </w:t>
+      </w:r>
+      <w:proofErr w:type="spellStart"/>
+      <w:r>
+        <w:t>api_location</w:t>
+      </w:r>
+      <w:proofErr w:type="spellEnd"/>
+      <w:r>
+        <w:t>: "" # Api source code path - optional</w:t>
+      </w:r>
+    </w:p>
+    <w:p>
+      <w:r>
+        <w:t xml:space="preserve">          </w:t>
+      </w:r>
+      <w:proofErr w:type="spellStart"/>
+      <w:r>
+        <w:t>output_location</w:t>
+      </w:r>
+      <w:proofErr w:type="spellEnd"/>
+      <w:r>
+        <w:t xml:space="preserve">: "/build" # Built app content directory - </w:t>
+      </w:r>
+      <w:proofErr w:type="gramStart"/>
+      <w:r>
+        <w:t>optional</w:t>
+      </w:r>
+      <w:proofErr w:type="gramEnd"/>
     </w:p>
     <w:p>
       <w:pPr>
@@ -1756,7 +1944,7 @@
 </file>
 
 <file path=word/endnotes.xml><?xml version="1.0" encoding="utf-8"?>
-<w:endnotes xmlns:wpc="http://schemas.microsoft.com/office/word/2010/wordprocessingCanvas" xmlns:cx="http://schemas.microsoft.com/office/drawing/2014/chartex" xmlns:cx1="http://schemas.microsoft.com/office/drawing/2015/9/8/chartex" xmlns:cx2="http://schemas.microsoft.com/office/drawing/2015/10/21/chartex" xmlns:cx3="http://schemas.microsoft.com/office/drawing/2016/5/9/chartex" xmlns:cx4="http://schemas.microsoft.com/office/drawing/2016/5/10/chartex" xmlns:cx5="http://schemas.microsoft.com/office/drawing/2016/5/11/chartex" xmlns:cx6="http://schemas.microsoft.com/office/drawing/2016/5/12/chartex" xmlns:cx7="http://schemas.microsoft.com/office/drawing/2016/5/13/chartex" xmlns:cx8="http://schemas.microsoft.com/office/drawing/2016/5/14/chartex" xmlns:mc="http://schemas.openxmlformats.org/markup-compatibility/2006" xmlns:aink="http://schemas.microsoft.com/office/drawing/2016/ink" xmlns:am3d="http://schemas.microsoft.com/office/drawing/2017/model3d" xmlns:o="urn:schemas-microsoft-com:office:office" xmlns:oel="http://schemas.microsoft.com/office/2019/extlst" xmlns:r="http://schemas.openxmlformats.org/officeDocument/2006/relationships" xmlns:m="http://schemas.openxmlformats.org/officeDocument/2006/math" xmlns:v="urn:schemas-microsoft-com:vml" xmlns:wp14="http://schemas.microsoft.com/office/word/2010/wordprocessingDrawing" xmlns:wp="http://schemas.openxmlformats.org/drawingml/2006/wordprocessingDrawing" xmlns:w10="urn:schemas-microsoft-com:office:word" xmlns:w="http://schemas.openxmlformats.org/wordprocessingml/2006/main" xmlns:w14="http://schemas.microsoft.com/office/word/2010/wordml" xmlns:w15="http://schemas.microsoft.com/office/word/2012/wordml" xmlns:w16cex="http://schemas.microsoft.com/office/word/2018/wordml/cex" xmlns:w16cid="http://schemas.microsoft.com/office/word/2016/wordml/cid" xmlns:w16="http://schemas.microsoft.com/office/word/2018/wordml" xmlns:w16sdtdh="http://schemas.microsoft.com/office/word/2020/wordml/sdtdatahash" xmlns:w16se="http://schemas.microsoft.com/office/word/2015/wordml/symex" xmlns:wpg="http://schemas.microsoft.com/office/word/2010/wordprocessingGroup" xmlns:wpi="http://schemas.microsoft.com/office/word/2010/wordprocessingInk" xmlns:wne="http://schemas.microsoft.com/office/word/2006/wordml" xmlns:wps="http://schemas.microsoft.com/office/word/2010/wordprocessingShape" mc:Ignorable="w14 w15 w16se w16cid w16 w16cex w16sdtdh wp14">
+<w:endnotes xmlns:wpc="http://schemas.microsoft.com/office/word/2010/wordprocessingCanvas" xmlns:cx="http://schemas.microsoft.com/office/drawing/2014/chartex" xmlns:cx1="http://schemas.microsoft.com/office/drawing/2015/9/8/chartex" xmlns:cx2="http://schemas.microsoft.com/office/drawing/2015/10/21/chartex" xmlns:cx3="http://schemas.microsoft.com/office/drawing/2016/5/9/chartex" xmlns:cx4="http://schemas.microsoft.com/office/drawing/2016/5/10/chartex" xmlns:cx5="http://schemas.microsoft.com/office/drawing/2016/5/11/chartex" xmlns:cx6="http://schemas.microsoft.com/office/drawing/2016/5/12/chartex" xmlns:cx7="http://schemas.microsoft.com/office/drawing/2016/5/13/chartex" xmlns:cx8="http://schemas.microsoft.com/office/drawing/2016/5/14/chartex" xmlns:mc="http://schemas.openxmlformats.org/markup-compatibility/2006" xmlns:aink="http://schemas.microsoft.com/office/drawing/2016/ink" xmlns:am3d="http://schemas.microsoft.com/office/drawing/2017/model3d" xmlns:o="urn:schemas-microsoft-com:office:office" xmlns:oel="http://schemas.microsoft.com/office/2019/extlst" xmlns:r="http://schemas.openxmlformats.org/officeDocument/2006/relationships" xmlns:m="http://schemas.openxmlformats.org/officeDocument/2006/math" xmlns:v="urn:schemas-microsoft-com:vml" xmlns:wp14="http://schemas.microsoft.com/office/word/2010/wordprocessingDrawing" xmlns:wp="http://schemas.openxmlformats.org/drawingml/2006/wordprocessingDrawing" xmlns:w10="urn:schemas-microsoft-com:office:word" xmlns:w="http://schemas.openxmlformats.org/wordprocessingml/2006/main" xmlns:w14="http://schemas.microsoft.com/office/word/2010/wordml" xmlns:w15="http://schemas.microsoft.com/office/word/2012/wordml" xmlns:w16cex="http://schemas.microsoft.com/office/word/2018/wordml/cex" xmlns:w16cid="http://schemas.microsoft.com/office/word/2016/wordml/cid" xmlns:w16="http://schemas.microsoft.com/office/word/2018/wordml" xmlns:w16du="http://schemas.microsoft.com/office/word/2023/wordml/word16du" xmlns:w16sdtdh="http://schemas.microsoft.com/office/word/2020/wordml/sdtdatahash" xmlns:w16se="http://schemas.microsoft.com/office/word/2015/wordml/symex" xmlns:wpg="http://schemas.microsoft.com/office/word/2010/wordprocessingGroup" xmlns:wpi="http://schemas.microsoft.com/office/word/2010/wordprocessingInk" xmlns:wne="http://schemas.microsoft.com/office/word/2006/wordml" xmlns:wps="http://schemas.microsoft.com/office/word/2010/wordprocessingShape" mc:Ignorable="w14 w15 w16se w16cid w16 w16cex w16sdtdh w16du wp14">
   <w:endnote w:type="separator" w:id="-1">
     <w:p>
       <w:pPr>
@@ -1781,7 +1969,7 @@
 </file>
 
 <file path=word/footer1.xml><?xml version="1.0" encoding="utf-8"?>
-<w:ftr xmlns:wpc="http://schemas.microsoft.com/office/word/2010/wordprocessingCanvas" xmlns:cx="http://schemas.microsoft.com/office/drawing/2014/chartex" xmlns:cx1="http://schemas.microsoft.com/office/drawing/2015/9/8/chartex" xmlns:cx2="http://schemas.microsoft.com/office/drawing/2015/10/21/chartex" xmlns:cx3="http://schemas.microsoft.com/office/drawing/2016/5/9/chartex" xmlns:cx4="http://schemas.microsoft.com/office/drawing/2016/5/10/chartex" xmlns:cx5="http://schemas.microsoft.com/office/drawing/2016/5/11/chartex" xmlns:cx6="http://schemas.microsoft.com/office/drawing/2016/5/12/chartex" xmlns:cx7="http://schemas.microsoft.com/office/drawing/2016/5/13/chartex" xmlns:cx8="http://schemas.microsoft.com/office/drawing/2016/5/14/chartex" xmlns:mc="http://schemas.openxmlformats.org/markup-compatibility/2006" xmlns:aink="http://schemas.microsoft.com/office/drawing/2016/ink" xmlns:am3d="http://schemas.microsoft.com/office/drawing/2017/model3d" xmlns:o="urn:schemas-microsoft-com:office:office" xmlns:oel="http://schemas.microsoft.com/office/2019/extlst" xmlns:r="http://schemas.openxmlformats.org/officeDocument/2006/relationships" xmlns:m="http://schemas.openxmlformats.org/officeDocument/2006/math" xmlns:v="urn:schemas-microsoft-com:vml" xmlns:wp14="http://schemas.microsoft.com/office/word/2010/wordprocessingDrawing" xmlns:wp="http://schemas.openxmlformats.org/drawingml/2006/wordprocessingDrawing" xmlns:w10="urn:schemas-microsoft-com:office:word" xmlns:w="http://schemas.openxmlformats.org/wordprocessingml/2006/main" xmlns:w14="http://schemas.microsoft.com/office/word/2010/wordml" xmlns:w15="http://schemas.microsoft.com/office/word/2012/wordml" xmlns:w16cex="http://schemas.microsoft.com/office/word/2018/wordml/cex" xmlns:w16cid="http://schemas.microsoft.com/office/word/2016/wordml/cid" xmlns:w16="http://schemas.microsoft.com/office/word/2018/wordml" xmlns:w16sdtdh="http://schemas.microsoft.com/office/word/2020/wordml/sdtdatahash" xmlns:w16se="http://schemas.microsoft.com/office/word/2015/wordml/symex" xmlns:wpg="http://schemas.microsoft.com/office/word/2010/wordprocessingGroup" xmlns:wpi="http://schemas.microsoft.com/office/word/2010/wordprocessingInk" xmlns:wne="http://schemas.microsoft.com/office/word/2006/wordml" xmlns:wps="http://schemas.microsoft.com/office/word/2010/wordprocessingShape" mc:Ignorable="w14 w15 w16se w16cid w16 w16cex w16sdtdh wp14">
+<w:ftr xmlns:wpc="http://schemas.microsoft.com/office/word/2010/wordprocessingCanvas" xmlns:cx="http://schemas.microsoft.com/office/drawing/2014/chartex" xmlns:cx1="http://schemas.microsoft.com/office/drawing/2015/9/8/chartex" xmlns:cx2="http://schemas.microsoft.com/office/drawing/2015/10/21/chartex" xmlns:cx3="http://schemas.microsoft.com/office/drawing/2016/5/9/chartex" xmlns:cx4="http://schemas.microsoft.com/office/drawing/2016/5/10/chartex" xmlns:cx5="http://schemas.microsoft.com/office/drawing/2016/5/11/chartex" xmlns:cx6="http://schemas.microsoft.com/office/drawing/2016/5/12/chartex" xmlns:cx7="http://schemas.microsoft.com/office/drawing/2016/5/13/chartex" xmlns:cx8="http://schemas.microsoft.com/office/drawing/2016/5/14/chartex" xmlns:mc="http://schemas.openxmlformats.org/markup-compatibility/2006" xmlns:aink="http://schemas.microsoft.com/office/drawing/2016/ink" xmlns:am3d="http://schemas.microsoft.com/office/drawing/2017/model3d" xmlns:o="urn:schemas-microsoft-com:office:office" xmlns:oel="http://schemas.microsoft.com/office/2019/extlst" xmlns:r="http://schemas.openxmlformats.org/officeDocument/2006/relationships" xmlns:m="http://schemas.openxmlformats.org/officeDocument/2006/math" xmlns:v="urn:schemas-microsoft-com:vml" xmlns:wp14="http://schemas.microsoft.com/office/word/2010/wordprocessingDrawing" xmlns:wp="http://schemas.openxmlformats.org/drawingml/2006/wordprocessingDrawing" xmlns:w10="urn:schemas-microsoft-com:office:word" xmlns:w="http://schemas.openxmlformats.org/wordprocessingml/2006/main" xmlns:w14="http://schemas.microsoft.com/office/word/2010/wordml" xmlns:w15="http://schemas.microsoft.com/office/word/2012/wordml" xmlns:w16cex="http://schemas.microsoft.com/office/word/2018/wordml/cex" xmlns:w16cid="http://schemas.microsoft.com/office/word/2016/wordml/cid" xmlns:w16="http://schemas.microsoft.com/office/word/2018/wordml" xmlns:w16du="http://schemas.microsoft.com/office/word/2023/wordml/word16du" xmlns:w16sdtdh="http://schemas.microsoft.com/office/word/2020/wordml/sdtdatahash" xmlns:w16se="http://schemas.microsoft.com/office/word/2015/wordml/symex" xmlns:wpg="http://schemas.microsoft.com/office/word/2010/wordprocessingGroup" xmlns:wpi="http://schemas.microsoft.com/office/word/2010/wordprocessingInk" xmlns:wne="http://schemas.microsoft.com/office/word/2006/wordml" xmlns:wps="http://schemas.microsoft.com/office/word/2010/wordprocessingShape" mc:Ignorable="w14 w15 w16se w16cid w16 w16cex w16sdtdh w16du wp14">
   <w:p>
     <w:pPr>
       <w:pStyle w:val="Footer"/>
@@ -1791,7 +1979,7 @@
 </file>
 
 <file path=word/footer2.xml><?xml version="1.0" encoding="utf-8"?>
-<w:ftr xmlns:wpc="http://schemas.microsoft.com/office/word/2010/wordprocessingCanvas" xmlns:cx="http://schemas.microsoft.com/office/drawing/2014/chartex" xmlns:cx1="http://schemas.microsoft.com/office/drawing/2015/9/8/chartex" xmlns:cx2="http://schemas.microsoft.com/office/drawing/2015/10/21/chartex" xmlns:cx3="http://schemas.microsoft.com/office/drawing/2016/5/9/chartex" xmlns:cx4="http://schemas.microsoft.com/office/drawing/2016/5/10/chartex" xmlns:cx5="http://schemas.microsoft.com/office/drawing/2016/5/11/chartex" xmlns:cx6="http://schemas.microsoft.com/office/drawing/2016/5/12/chartex" xmlns:cx7="http://schemas.microsoft.com/office/drawing/2016/5/13/chartex" xmlns:cx8="http://schemas.microsoft.com/office/drawing/2016/5/14/chartex" xmlns:mc="http://schemas.openxmlformats.org/markup-compatibility/2006" xmlns:aink="http://schemas.microsoft.com/office/drawing/2016/ink" xmlns:am3d="http://schemas.microsoft.com/office/drawing/2017/model3d" xmlns:o="urn:schemas-microsoft-com:office:office" xmlns:oel="http://schemas.microsoft.com/office/2019/extlst" xmlns:r="http://schemas.openxmlformats.org/officeDocument/2006/relationships" xmlns:m="http://schemas.openxmlformats.org/officeDocument/2006/math" xmlns:v="urn:schemas-microsoft-com:vml" xmlns:wp14="http://schemas.microsoft.com/office/word/2010/wordprocessingDrawing" xmlns:wp="http://schemas.openxmlformats.org/drawingml/2006/wordprocessingDrawing" xmlns:w10="urn:schemas-microsoft-com:office:word" xmlns:w="http://schemas.openxmlformats.org/wordprocessingml/2006/main" xmlns:w14="http://schemas.microsoft.com/office/word/2010/wordml" xmlns:w15="http://schemas.microsoft.com/office/word/2012/wordml" xmlns:w16cex="http://schemas.microsoft.com/office/word/2018/wordml/cex" xmlns:w16cid="http://schemas.microsoft.com/office/word/2016/wordml/cid" xmlns:w16="http://schemas.microsoft.com/office/word/2018/wordml" xmlns:w16sdtdh="http://schemas.microsoft.com/office/word/2020/wordml/sdtdatahash" xmlns:w16se="http://schemas.microsoft.com/office/word/2015/wordml/symex" xmlns:wpg="http://schemas.microsoft.com/office/word/2010/wordprocessingGroup" xmlns:wpi="http://schemas.microsoft.com/office/word/2010/wordprocessingInk" xmlns:wne="http://schemas.microsoft.com/office/word/2006/wordml" xmlns:wps="http://schemas.microsoft.com/office/word/2010/wordprocessingShape" mc:Ignorable="w14 w15 w16se w16cid w16 w16cex w16sdtdh wp14">
+<w:ftr xmlns:wpc="http://schemas.microsoft.com/office/word/2010/wordprocessingCanvas" xmlns:cx="http://schemas.microsoft.com/office/drawing/2014/chartex" xmlns:cx1="http://schemas.microsoft.com/office/drawing/2015/9/8/chartex" xmlns:cx2="http://schemas.microsoft.com/office/drawing/2015/10/21/chartex" xmlns:cx3="http://schemas.microsoft.com/office/drawing/2016/5/9/chartex" xmlns:cx4="http://schemas.microsoft.com/office/drawing/2016/5/10/chartex" xmlns:cx5="http://schemas.microsoft.com/office/drawing/2016/5/11/chartex" xmlns:cx6="http://schemas.microsoft.com/office/drawing/2016/5/12/chartex" xmlns:cx7="http://schemas.microsoft.com/office/drawing/2016/5/13/chartex" xmlns:cx8="http://schemas.microsoft.com/office/drawing/2016/5/14/chartex" xmlns:mc="http://schemas.openxmlformats.org/markup-compatibility/2006" xmlns:aink="http://schemas.microsoft.com/office/drawing/2016/ink" xmlns:am3d="http://schemas.microsoft.com/office/drawing/2017/model3d" xmlns:o="urn:schemas-microsoft-com:office:office" xmlns:oel="http://schemas.microsoft.com/office/2019/extlst" xmlns:r="http://schemas.openxmlformats.org/officeDocument/2006/relationships" xmlns:m="http://schemas.openxmlformats.org/officeDocument/2006/math" xmlns:v="urn:schemas-microsoft-com:vml" xmlns:wp14="http://schemas.microsoft.com/office/word/2010/wordprocessingDrawing" xmlns:wp="http://schemas.openxmlformats.org/drawingml/2006/wordprocessingDrawing" xmlns:w10="urn:schemas-microsoft-com:office:word" xmlns:w="http://schemas.openxmlformats.org/wordprocessingml/2006/main" xmlns:w14="http://schemas.microsoft.com/office/word/2010/wordml" xmlns:w15="http://schemas.microsoft.com/office/word/2012/wordml" xmlns:w16cex="http://schemas.microsoft.com/office/word/2018/wordml/cex" xmlns:w16cid="http://schemas.microsoft.com/office/word/2016/wordml/cid" xmlns:w16="http://schemas.microsoft.com/office/word/2018/wordml" xmlns:w16du="http://schemas.microsoft.com/office/word/2023/wordml/word16du" xmlns:w16sdtdh="http://schemas.microsoft.com/office/word/2020/wordml/sdtdatahash" xmlns:w16se="http://schemas.microsoft.com/office/word/2015/wordml/symex" xmlns:wpg="http://schemas.microsoft.com/office/word/2010/wordprocessingGroup" xmlns:wpi="http://schemas.microsoft.com/office/word/2010/wordprocessingInk" xmlns:wne="http://schemas.microsoft.com/office/word/2006/wordml" xmlns:wps="http://schemas.microsoft.com/office/word/2010/wordprocessingShape" mc:Ignorable="w14 w15 w16se w16cid w16 w16cex w16sdtdh w16du wp14">
   <w:p>
     <w:pPr>
       <w:pStyle w:val="Footer"/>
@@ -1801,7 +1989,7 @@
 </file>
 
 <file path=word/footer3.xml><?xml version="1.0" encoding="utf-8"?>
-<w:ftr xmlns:wpc="http://schemas.microsoft.com/office/word/2010/wordprocessingCanvas" xmlns:cx="http://schemas.microsoft.com/office/drawing/2014/chartex" xmlns:cx1="http://schemas.microsoft.com/office/drawing/2015/9/8/chartex" xmlns:cx2="http://schemas.microsoft.com/office/drawing/2015/10/21/chartex" xmlns:cx3="http://schemas.microsoft.com/office/drawing/2016/5/9/chartex" xmlns:cx4="http://schemas.microsoft.com/office/drawing/2016/5/10/chartex" xmlns:cx5="http://schemas.microsoft.com/office/drawing/2016/5/11/chartex" xmlns:cx6="http://schemas.microsoft.com/office/drawing/2016/5/12/chartex" xmlns:cx7="http://schemas.microsoft.com/office/drawing/2016/5/13/chartex" xmlns:cx8="http://schemas.microsoft.com/office/drawing/2016/5/14/chartex" xmlns:mc="http://schemas.openxmlformats.org/markup-compatibility/2006" xmlns:aink="http://schemas.microsoft.com/office/drawing/2016/ink" xmlns:am3d="http://schemas.microsoft.com/office/drawing/2017/model3d" xmlns:o="urn:schemas-microsoft-com:office:office" xmlns:oel="http://schemas.microsoft.com/office/2019/extlst" xmlns:r="http://schemas.openxmlformats.org/officeDocument/2006/relationships" xmlns:m="http://schemas.openxmlformats.org/officeDocument/2006/math" xmlns:v="urn:schemas-microsoft-com:vml" xmlns:wp14="http://schemas.microsoft.com/office/word/2010/wordprocessingDrawing" xmlns:wp="http://schemas.openxmlformats.org/drawingml/2006/wordprocessingDrawing" xmlns:w10="urn:schemas-microsoft-com:office:word" xmlns:w="http://schemas.openxmlformats.org/wordprocessingml/2006/main" xmlns:w14="http://schemas.microsoft.com/office/word/2010/wordml" xmlns:w15="http://schemas.microsoft.com/office/word/2012/wordml" xmlns:w16cex="http://schemas.microsoft.com/office/word/2018/wordml/cex" xmlns:w16cid="http://schemas.microsoft.com/office/word/2016/wordml/cid" xmlns:w16="http://schemas.microsoft.com/office/word/2018/wordml" xmlns:w16sdtdh="http://schemas.microsoft.com/office/word/2020/wordml/sdtdatahash" xmlns:w16se="http://schemas.microsoft.com/office/word/2015/wordml/symex" xmlns:wpg="http://schemas.microsoft.com/office/word/2010/wordprocessingGroup" xmlns:wpi="http://schemas.microsoft.com/office/word/2010/wordprocessingInk" xmlns:wne="http://schemas.microsoft.com/office/word/2006/wordml" xmlns:wps="http://schemas.microsoft.com/office/word/2010/wordprocessingShape" mc:Ignorable="w14 w15 w16se w16cid w16 w16cex w16sdtdh wp14">
+<w:ftr xmlns:wpc="http://schemas.microsoft.com/office/word/2010/wordprocessingCanvas" xmlns:cx="http://schemas.microsoft.com/office/drawing/2014/chartex" xmlns:cx1="http://schemas.microsoft.com/office/drawing/2015/9/8/chartex" xmlns:cx2="http://schemas.microsoft.com/office/drawing/2015/10/21/chartex" xmlns:cx3="http://schemas.microsoft.com/office/drawing/2016/5/9/chartex" xmlns:cx4="http://schemas.microsoft.com/office/drawing/2016/5/10/chartex" xmlns:cx5="http://schemas.microsoft.com/office/drawing/2016/5/11/chartex" xmlns:cx6="http://schemas.microsoft.com/office/drawing/2016/5/12/chartex" xmlns:cx7="http://schemas.microsoft.com/office/drawing/2016/5/13/chartex" xmlns:cx8="http://schemas.microsoft.com/office/drawing/2016/5/14/chartex" xmlns:mc="http://schemas.openxmlformats.org/markup-compatibility/2006" xmlns:aink="http://schemas.microsoft.com/office/drawing/2016/ink" xmlns:am3d="http://schemas.microsoft.com/office/drawing/2017/model3d" xmlns:o="urn:schemas-microsoft-com:office:office" xmlns:oel="http://schemas.microsoft.com/office/2019/extlst" xmlns:r="http://schemas.openxmlformats.org/officeDocument/2006/relationships" xmlns:m="http://schemas.openxmlformats.org/officeDocument/2006/math" xmlns:v="urn:schemas-microsoft-com:vml" xmlns:wp14="http://schemas.microsoft.com/office/word/2010/wordprocessingDrawing" xmlns:wp="http://schemas.openxmlformats.org/drawingml/2006/wordprocessingDrawing" xmlns:w10="urn:schemas-microsoft-com:office:word" xmlns:w="http://schemas.openxmlformats.org/wordprocessingml/2006/main" xmlns:w14="http://schemas.microsoft.com/office/word/2010/wordml" xmlns:w15="http://schemas.microsoft.com/office/word/2012/wordml" xmlns:w16cex="http://schemas.microsoft.com/office/word/2018/wordml/cex" xmlns:w16cid="http://schemas.microsoft.com/office/word/2016/wordml/cid" xmlns:w16="http://schemas.microsoft.com/office/word/2018/wordml" xmlns:w16du="http://schemas.microsoft.com/office/word/2023/wordml/word16du" xmlns:w16sdtdh="http://schemas.microsoft.com/office/word/2020/wordml/sdtdatahash" xmlns:w16se="http://schemas.microsoft.com/office/word/2015/wordml/symex" xmlns:wpg="http://schemas.microsoft.com/office/word/2010/wordprocessingGroup" xmlns:wpi="http://schemas.microsoft.com/office/word/2010/wordprocessingInk" xmlns:wne="http://schemas.microsoft.com/office/word/2006/wordml" xmlns:wps="http://schemas.microsoft.com/office/word/2010/wordprocessingShape" mc:Ignorable="w14 w15 w16se w16cid w16 w16cex w16sdtdh w16du wp14">
   <w:p>
     <w:pPr>
       <w:pStyle w:val="Footer"/>
@@ -1811,7 +1999,7 @@
 </file>
 
 <file path=word/footnotes.xml><?xml version="1.0" encoding="utf-8"?>
-<w:footnotes xmlns:wpc="http://schemas.microsoft.com/office/word/2010/wordprocessingCanvas" xmlns:cx="http://schemas.microsoft.com/office/drawing/2014/chartex" xmlns:cx1="http://schemas.microsoft.com/office/drawing/2015/9/8/chartex" xmlns:cx2="http://schemas.microsoft.com/office/drawing/2015/10/21/chartex" xmlns:cx3="http://schemas.microsoft.com/office/drawing/2016/5/9/chartex" xmlns:cx4="http://schemas.microsoft.com/office/drawing/2016/5/10/chartex" xmlns:cx5="http://schemas.microsoft.com/office/drawing/2016/5/11/chartex" xmlns:cx6="http://schemas.microsoft.com/office/drawing/2016/5/12/chartex" xmlns:cx7="http://schemas.microsoft.com/office/drawing/2016/5/13/chartex" xmlns:cx8="http://schemas.microsoft.com/office/drawing/2016/5/14/chartex" xmlns:mc="http://schemas.openxmlformats.org/markup-compatibility/2006" xmlns:aink="http://schemas.microsoft.com/office/drawing/2016/ink" xmlns:am3d="http://schemas.microsoft.com/office/drawing/2017/model3d" xmlns:o="urn:schemas-microsoft-com:office:office" xmlns:oel="http://schemas.microsoft.com/office/2019/extlst" xmlns:r="http://schemas.openxmlformats.org/officeDocument/2006/relationships" xmlns:m="http://schemas.openxmlformats.org/officeDocument/2006/math" xmlns:v="urn:schemas-microsoft-com:vml" xmlns:wp14="http://schemas.microsoft.com/office/word/2010/wordprocessingDrawing" xmlns:wp="http://schemas.openxmlformats.org/drawingml/2006/wordprocessingDrawing" xmlns:w10="urn:schemas-microsoft-com:office:word" xmlns:w="http://schemas.openxmlformats.org/wordprocessingml/2006/main" xmlns:w14="http://schemas.microsoft.com/office/word/2010/wordml" xmlns:w15="http://schemas.microsoft.com/office/word/2012/wordml" xmlns:w16cex="http://schemas.microsoft.com/office/word/2018/wordml/cex" xmlns:w16cid="http://schemas.microsoft.com/office/word/2016/wordml/cid" xmlns:w16="http://schemas.microsoft.com/office/word/2018/wordml" xmlns:w16sdtdh="http://schemas.microsoft.com/office/word/2020/wordml/sdtdatahash" xmlns:w16se="http://schemas.microsoft.com/office/word/2015/wordml/symex" xmlns:wpg="http://schemas.microsoft.com/office/word/2010/wordprocessingGroup" xmlns:wpi="http://schemas.microsoft.com/office/word/2010/wordprocessingInk" xmlns:wne="http://schemas.microsoft.com/office/word/2006/wordml" xmlns:wps="http://schemas.microsoft.com/office/word/2010/wordprocessingShape" mc:Ignorable="w14 w15 w16se w16cid w16 w16cex w16sdtdh wp14">
+<w:footnotes xmlns:wpc="http://schemas.microsoft.com/office/word/2010/wordprocessingCanvas" xmlns:cx="http://schemas.microsoft.com/office/drawing/2014/chartex" xmlns:cx1="http://schemas.microsoft.com/office/drawing/2015/9/8/chartex" xmlns:cx2="http://schemas.microsoft.com/office/drawing/2015/10/21/chartex" xmlns:cx3="http://schemas.microsoft.com/office/drawing/2016/5/9/chartex" xmlns:cx4="http://schemas.microsoft.com/office/drawing/2016/5/10/chartex" xmlns:cx5="http://schemas.microsoft.com/office/drawing/2016/5/11/chartex" xmlns:cx6="http://schemas.microsoft.com/office/drawing/2016/5/12/chartex" xmlns:cx7="http://schemas.microsoft.com/office/drawing/2016/5/13/chartex" xmlns:cx8="http://schemas.microsoft.com/office/drawing/2016/5/14/chartex" xmlns:mc="http://schemas.openxmlformats.org/markup-compatibility/2006" xmlns:aink="http://schemas.microsoft.com/office/drawing/2016/ink" xmlns:am3d="http://schemas.microsoft.com/office/drawing/2017/model3d" xmlns:o="urn:schemas-microsoft-com:office:office" xmlns:oel="http://schemas.microsoft.com/office/2019/extlst" xmlns:r="http://schemas.openxmlformats.org/officeDocument/2006/relationships" xmlns:m="http://schemas.openxmlformats.org/officeDocument/2006/math" xmlns:v="urn:schemas-microsoft-com:vml" xmlns:wp14="http://schemas.microsoft.com/office/word/2010/wordprocessingDrawing" xmlns:wp="http://schemas.openxmlformats.org/drawingml/2006/wordprocessingDrawing" xmlns:w10="urn:schemas-microsoft-com:office:word" xmlns:w="http://schemas.openxmlformats.org/wordprocessingml/2006/main" xmlns:w14="http://schemas.microsoft.com/office/word/2010/wordml" xmlns:w15="http://schemas.microsoft.com/office/word/2012/wordml" xmlns:w16cex="http://schemas.microsoft.com/office/word/2018/wordml/cex" xmlns:w16cid="http://schemas.microsoft.com/office/word/2016/wordml/cid" xmlns:w16="http://schemas.microsoft.com/office/word/2018/wordml" xmlns:w16du="http://schemas.microsoft.com/office/word/2023/wordml/word16du" xmlns:w16sdtdh="http://schemas.microsoft.com/office/word/2020/wordml/sdtdatahash" xmlns:w16se="http://schemas.microsoft.com/office/word/2015/wordml/symex" xmlns:wpg="http://schemas.microsoft.com/office/word/2010/wordprocessingGroup" xmlns:wpi="http://schemas.microsoft.com/office/word/2010/wordprocessingInk" xmlns:wne="http://schemas.microsoft.com/office/word/2006/wordml" xmlns:wps="http://schemas.microsoft.com/office/word/2010/wordprocessingShape" mc:Ignorable="w14 w15 w16se w16cid w16 w16cex w16sdtdh w16du wp14">
   <w:footnote w:type="separator" w:id="-1">
     <w:p>
       <w:pPr>
@@ -1836,7 +2024,7 @@
 </file>
 
 <file path=word/header1.xml><?xml version="1.0" encoding="utf-8"?>
-<w:hdr xmlns:wpc="http://schemas.microsoft.com/office/word/2010/wordprocessingCanvas" xmlns:cx="http://schemas.microsoft.com/office/drawing/2014/chartex" xmlns:cx1="http://schemas.microsoft.com/office/drawing/2015/9/8/chartex" xmlns:cx2="http://schemas.microsoft.com/office/drawing/2015/10/21/chartex" xmlns:cx3="http://schemas.microsoft.com/office/drawing/2016/5/9/chartex" xmlns:cx4="http://schemas.microsoft.com/office/drawing/2016/5/10/chartex" xmlns:cx5="http://schemas.microsoft.com/office/drawing/2016/5/11/chartex" xmlns:cx6="http://schemas.microsoft.com/office/drawing/2016/5/12/chartex" xmlns:cx7="http://schemas.microsoft.com/office/drawing/2016/5/13/chartex" xmlns:cx8="http://schemas.microsoft.com/office/drawing/2016/5/14/chartex" xmlns:mc="http://schemas.openxmlformats.org/markup-compatibility/2006" xmlns:aink="http://schemas.microsoft.com/office/drawing/2016/ink" xmlns:am3d="http://schemas.microsoft.com/office/drawing/2017/model3d" xmlns:o="urn:schemas-microsoft-com:office:office" xmlns:oel="http://schemas.microsoft.com/office/2019/extlst" xmlns:r="http://schemas.openxmlformats.org/officeDocument/2006/relationships" xmlns:m="http://schemas.openxmlformats.org/officeDocument/2006/math" xmlns:v="urn:schemas-microsoft-com:vml" xmlns:wp14="http://schemas.microsoft.com/office/word/2010/wordprocessingDrawing" xmlns:wp="http://schemas.openxmlformats.org/drawingml/2006/wordprocessingDrawing" xmlns:w10="urn:schemas-microsoft-com:office:word" xmlns:w="http://schemas.openxmlformats.org/wordprocessingml/2006/main" xmlns:w14="http://schemas.microsoft.com/office/word/2010/wordml" xmlns:w15="http://schemas.microsoft.com/office/word/2012/wordml" xmlns:w16cex="http://schemas.microsoft.com/office/word/2018/wordml/cex" xmlns:w16cid="http://schemas.microsoft.com/office/word/2016/wordml/cid" xmlns:w16="http://schemas.microsoft.com/office/word/2018/wordml" xmlns:w16sdtdh="http://schemas.microsoft.com/office/word/2020/wordml/sdtdatahash" xmlns:w16se="http://schemas.microsoft.com/office/word/2015/wordml/symex" xmlns:wpg="http://schemas.microsoft.com/office/word/2010/wordprocessingGroup" xmlns:wpi="http://schemas.microsoft.com/office/word/2010/wordprocessingInk" xmlns:wne="http://schemas.microsoft.com/office/word/2006/wordml" xmlns:wps="http://schemas.microsoft.com/office/word/2010/wordprocessingShape" mc:Ignorable="w14 w15 w16se w16cid w16 w16cex w16sdtdh wp14">
+<w:hdr xmlns:wpc="http://schemas.microsoft.com/office/word/2010/wordprocessingCanvas" xmlns:cx="http://schemas.microsoft.com/office/drawing/2014/chartex" xmlns:cx1="http://schemas.microsoft.com/office/drawing/2015/9/8/chartex" xmlns:cx2="http://schemas.microsoft.com/office/drawing/2015/10/21/chartex" xmlns:cx3="http://schemas.microsoft.com/office/drawing/2016/5/9/chartex" xmlns:cx4="http://schemas.microsoft.com/office/drawing/2016/5/10/chartex" xmlns:cx5="http://schemas.microsoft.com/office/drawing/2016/5/11/chartex" xmlns:cx6="http://schemas.microsoft.com/office/drawing/2016/5/12/chartex" xmlns:cx7="http://schemas.microsoft.com/office/drawing/2016/5/13/chartex" xmlns:cx8="http://schemas.microsoft.com/office/drawing/2016/5/14/chartex" xmlns:mc="http://schemas.openxmlformats.org/markup-compatibility/2006" xmlns:aink="http://schemas.microsoft.com/office/drawing/2016/ink" xmlns:am3d="http://schemas.microsoft.com/office/drawing/2017/model3d" xmlns:o="urn:schemas-microsoft-com:office:office" xmlns:oel="http://schemas.microsoft.com/office/2019/extlst" xmlns:r="http://schemas.openxmlformats.org/officeDocument/2006/relationships" xmlns:m="http://schemas.openxmlformats.org/officeDocument/2006/math" xmlns:v="urn:schemas-microsoft-com:vml" xmlns:wp14="http://schemas.microsoft.com/office/word/2010/wordprocessingDrawing" xmlns:wp="http://schemas.openxmlformats.org/drawingml/2006/wordprocessingDrawing" xmlns:w10="urn:schemas-microsoft-com:office:word" xmlns:w="http://schemas.openxmlformats.org/wordprocessingml/2006/main" xmlns:w14="http://schemas.microsoft.com/office/word/2010/wordml" xmlns:w15="http://schemas.microsoft.com/office/word/2012/wordml" xmlns:w16cex="http://schemas.microsoft.com/office/word/2018/wordml/cex" xmlns:w16cid="http://schemas.microsoft.com/office/word/2016/wordml/cid" xmlns:w16="http://schemas.microsoft.com/office/word/2018/wordml" xmlns:w16du="http://schemas.microsoft.com/office/word/2023/wordml/word16du" xmlns:w16sdtdh="http://schemas.microsoft.com/office/word/2020/wordml/sdtdatahash" xmlns:w16se="http://schemas.microsoft.com/office/word/2015/wordml/symex" xmlns:wpg="http://schemas.microsoft.com/office/word/2010/wordprocessingGroup" xmlns:wpi="http://schemas.microsoft.com/office/word/2010/wordprocessingInk" xmlns:wne="http://schemas.microsoft.com/office/word/2006/wordml" xmlns:wps="http://schemas.microsoft.com/office/word/2010/wordprocessingShape" mc:Ignorable="w14 w15 w16se w16cid w16 w16cex w16sdtdh w16du wp14">
   <w:p>
     <w:pPr>
       <w:pStyle w:val="Header"/>
@@ -1846,7 +2034,7 @@
 </file>
 
 <file path=word/header2.xml><?xml version="1.0" encoding="utf-8"?>
-<w:hdr xmlns:wpc="http://schemas.microsoft.com/office/word/2010/wordprocessingCanvas" xmlns:cx="http://schemas.microsoft.com/office/drawing/2014/chartex" xmlns:cx1="http://schemas.microsoft.com/office/drawing/2015/9/8/chartex" xmlns:cx2="http://schemas.microsoft.com/office/drawing/2015/10/21/chartex" xmlns:cx3="http://schemas.microsoft.com/office/drawing/2016/5/9/chartex" xmlns:cx4="http://schemas.microsoft.com/office/drawing/2016/5/10/chartex" xmlns:cx5="http://schemas.microsoft.com/office/drawing/2016/5/11/chartex" xmlns:cx6="http://schemas.microsoft.com/office/drawing/2016/5/12/chartex" xmlns:cx7="http://schemas.microsoft.com/office/drawing/2016/5/13/chartex" xmlns:cx8="http://schemas.microsoft.com/office/drawing/2016/5/14/chartex" xmlns:mc="http://schemas.openxmlformats.org/markup-compatibility/2006" xmlns:aink="http://schemas.microsoft.com/office/drawing/2016/ink" xmlns:am3d="http://schemas.microsoft.com/office/drawing/2017/model3d" xmlns:o="urn:schemas-microsoft-com:office:office" xmlns:oel="http://schemas.microsoft.com/office/2019/extlst" xmlns:r="http://schemas.openxmlformats.org/officeDocument/2006/relationships" xmlns:m="http://schemas.openxmlformats.org/officeDocument/2006/math" xmlns:v="urn:schemas-microsoft-com:vml" xmlns:wp14="http://schemas.microsoft.com/office/word/2010/wordprocessingDrawing" xmlns:wp="http://schemas.openxmlformats.org/drawingml/2006/wordprocessingDrawing" xmlns:w10="urn:schemas-microsoft-com:office:word" xmlns:w="http://schemas.openxmlformats.org/wordprocessingml/2006/main" xmlns:w14="http://schemas.microsoft.com/office/word/2010/wordml" xmlns:w15="http://schemas.microsoft.com/office/word/2012/wordml" xmlns:w16cex="http://schemas.microsoft.com/office/word/2018/wordml/cex" xmlns:w16cid="http://schemas.microsoft.com/office/word/2016/wordml/cid" xmlns:w16="http://schemas.microsoft.com/office/word/2018/wordml" xmlns:w16sdtdh="http://schemas.microsoft.com/office/word/2020/wordml/sdtdatahash" xmlns:w16se="http://schemas.microsoft.com/office/word/2015/wordml/symex" xmlns:wpg="http://schemas.microsoft.com/office/word/2010/wordprocessingGroup" xmlns:wpi="http://schemas.microsoft.com/office/word/2010/wordprocessingInk" xmlns:wne="http://schemas.microsoft.com/office/word/2006/wordml" xmlns:wps="http://schemas.microsoft.com/office/word/2010/wordprocessingShape" mc:Ignorable="w14 w15 w16se w16cid w16 w16cex w16sdtdh wp14">
+<w:hdr xmlns:wpc="http://schemas.microsoft.com/office/word/2010/wordprocessingCanvas" xmlns:cx="http://schemas.microsoft.com/office/drawing/2014/chartex" xmlns:cx1="http://schemas.microsoft.com/office/drawing/2015/9/8/chartex" xmlns:cx2="http://schemas.microsoft.com/office/drawing/2015/10/21/chartex" xmlns:cx3="http://schemas.microsoft.com/office/drawing/2016/5/9/chartex" xmlns:cx4="http://schemas.microsoft.com/office/drawing/2016/5/10/chartex" xmlns:cx5="http://schemas.microsoft.com/office/drawing/2016/5/11/chartex" xmlns:cx6="http://schemas.microsoft.com/office/drawing/2016/5/12/chartex" xmlns:cx7="http://schemas.microsoft.com/office/drawing/2016/5/13/chartex" xmlns:cx8="http://schemas.microsoft.com/office/drawing/2016/5/14/chartex" xmlns:mc="http://schemas.openxmlformats.org/markup-compatibility/2006" xmlns:aink="http://schemas.microsoft.com/office/drawing/2016/ink" xmlns:am3d="http://schemas.microsoft.com/office/drawing/2017/model3d" xmlns:o="urn:schemas-microsoft-com:office:office" xmlns:oel="http://schemas.microsoft.com/office/2019/extlst" xmlns:r="http://schemas.openxmlformats.org/officeDocument/2006/relationships" xmlns:m="http://schemas.openxmlformats.org/officeDocument/2006/math" xmlns:v="urn:schemas-microsoft-com:vml" xmlns:wp14="http://schemas.microsoft.com/office/word/2010/wordprocessingDrawing" xmlns:wp="http://schemas.openxmlformats.org/drawingml/2006/wordprocessingDrawing" xmlns:w10="urn:schemas-microsoft-com:office:word" xmlns:w="http://schemas.openxmlformats.org/wordprocessingml/2006/main" xmlns:w14="http://schemas.microsoft.com/office/word/2010/wordml" xmlns:w15="http://schemas.microsoft.com/office/word/2012/wordml" xmlns:w16cex="http://schemas.microsoft.com/office/word/2018/wordml/cex" xmlns:w16cid="http://schemas.microsoft.com/office/word/2016/wordml/cid" xmlns:w16="http://schemas.microsoft.com/office/word/2018/wordml" xmlns:w16du="http://schemas.microsoft.com/office/word/2023/wordml/word16du" xmlns:w16sdtdh="http://schemas.microsoft.com/office/word/2020/wordml/sdtdatahash" xmlns:w16se="http://schemas.microsoft.com/office/word/2015/wordml/symex" xmlns:wpg="http://schemas.microsoft.com/office/word/2010/wordprocessingGroup" xmlns:wpi="http://schemas.microsoft.com/office/word/2010/wordprocessingInk" xmlns:wne="http://schemas.microsoft.com/office/word/2006/wordml" xmlns:wps="http://schemas.microsoft.com/office/word/2010/wordprocessingShape" mc:Ignorable="w14 w15 w16se w16cid w16 w16cex w16sdtdh w16du wp14">
   <w:p>
     <w:pPr>
       <w:pStyle w:val="Header"/>
@@ -1856,7 +2044,7 @@
 </file>
 
 <file path=word/header3.xml><?xml version="1.0" encoding="utf-8"?>
-<w:hdr xmlns:wpc="http://schemas.microsoft.com/office/word/2010/wordprocessingCanvas" xmlns:cx="http://schemas.microsoft.com/office/drawing/2014/chartex" xmlns:cx1="http://schemas.microsoft.com/office/drawing/2015/9/8/chartex" xmlns:cx2="http://schemas.microsoft.com/office/drawing/2015/10/21/chartex" xmlns:cx3="http://schemas.microsoft.com/office/drawing/2016/5/9/chartex" xmlns:cx4="http://schemas.microsoft.com/office/drawing/2016/5/10/chartex" xmlns:cx5="http://schemas.microsoft.com/office/drawing/2016/5/11/chartex" xmlns:cx6="http://schemas.microsoft.com/office/drawing/2016/5/12/chartex" xmlns:cx7="http://schemas.microsoft.com/office/drawing/2016/5/13/chartex" xmlns:cx8="http://schemas.microsoft.com/office/drawing/2016/5/14/chartex" xmlns:mc="http://schemas.openxmlformats.org/markup-compatibility/2006" xmlns:aink="http://schemas.microsoft.com/office/drawing/2016/ink" xmlns:am3d="http://schemas.microsoft.com/office/drawing/2017/model3d" xmlns:o="urn:schemas-microsoft-com:office:office" xmlns:oel="http://schemas.microsoft.com/office/2019/extlst" xmlns:r="http://schemas.openxmlformats.org/officeDocument/2006/relationships" xmlns:m="http://schemas.openxmlformats.org/officeDocument/2006/math" xmlns:v="urn:schemas-microsoft-com:vml" xmlns:wp14="http://schemas.microsoft.com/office/word/2010/wordprocessingDrawing" xmlns:wp="http://schemas.openxmlformats.org/drawingml/2006/wordprocessingDrawing" xmlns:w10="urn:schemas-microsoft-com:office:word" xmlns:w="http://schemas.openxmlformats.org/wordprocessingml/2006/main" xmlns:w14="http://schemas.microsoft.com/office/word/2010/wordml" xmlns:w15="http://schemas.microsoft.com/office/word/2012/wordml" xmlns:w16cex="http://schemas.microsoft.com/office/word/2018/wordml/cex" xmlns:w16cid="http://schemas.microsoft.com/office/word/2016/wordml/cid" xmlns:w16="http://schemas.microsoft.com/office/word/2018/wordml" xmlns:w16sdtdh="http://schemas.microsoft.com/office/word/2020/wordml/sdtdatahash" xmlns:w16se="http://schemas.microsoft.com/office/word/2015/wordml/symex" xmlns:wpg="http://schemas.microsoft.com/office/word/2010/wordprocessingGroup" xmlns:wpi="http://schemas.microsoft.com/office/word/2010/wordprocessingInk" xmlns:wne="http://schemas.microsoft.com/office/word/2006/wordml" xmlns:wps="http://schemas.microsoft.com/office/word/2010/wordprocessingShape" mc:Ignorable="w14 w15 w16se w16cid w16 w16cex w16sdtdh wp14">
+<w:hdr xmlns:wpc="http://schemas.microsoft.com/office/word/2010/wordprocessingCanvas" xmlns:cx="http://schemas.microsoft.com/office/drawing/2014/chartex" xmlns:cx1="http://schemas.microsoft.com/office/drawing/2015/9/8/chartex" xmlns:cx2="http://schemas.microsoft.com/office/drawing/2015/10/21/chartex" xmlns:cx3="http://schemas.microsoft.com/office/drawing/2016/5/9/chartex" xmlns:cx4="http://schemas.microsoft.com/office/drawing/2016/5/10/chartex" xmlns:cx5="http://schemas.microsoft.com/office/drawing/2016/5/11/chartex" xmlns:cx6="http://schemas.microsoft.com/office/drawing/2016/5/12/chartex" xmlns:cx7="http://schemas.microsoft.com/office/drawing/2016/5/13/chartex" xmlns:cx8="http://schemas.microsoft.com/office/drawing/2016/5/14/chartex" xmlns:mc="http://schemas.openxmlformats.org/markup-compatibility/2006" xmlns:aink="http://schemas.microsoft.com/office/drawing/2016/ink" xmlns:am3d="http://schemas.microsoft.com/office/drawing/2017/model3d" xmlns:o="urn:schemas-microsoft-com:office:office" xmlns:oel="http://schemas.microsoft.com/office/2019/extlst" xmlns:r="http://schemas.openxmlformats.org/officeDocument/2006/relationships" xmlns:m="http://schemas.openxmlformats.org/officeDocument/2006/math" xmlns:v="urn:schemas-microsoft-com:vml" xmlns:wp14="http://schemas.microsoft.com/office/word/2010/wordprocessingDrawing" xmlns:wp="http://schemas.openxmlformats.org/drawingml/2006/wordprocessingDrawing" xmlns:w10="urn:schemas-microsoft-com:office:word" xmlns:w="http://schemas.openxmlformats.org/wordprocessingml/2006/main" xmlns:w14="http://schemas.microsoft.com/office/word/2010/wordml" xmlns:w15="http://schemas.microsoft.com/office/word/2012/wordml" xmlns:w16cex="http://schemas.microsoft.com/office/word/2018/wordml/cex" xmlns:w16cid="http://schemas.microsoft.com/office/word/2016/wordml/cid" xmlns:w16="http://schemas.microsoft.com/office/word/2018/wordml" xmlns:w16du="http://schemas.microsoft.com/office/word/2023/wordml/word16du" xmlns:w16sdtdh="http://schemas.microsoft.com/office/word/2020/wordml/sdtdatahash" xmlns:w16se="http://schemas.microsoft.com/office/word/2015/wordml/symex" xmlns:wpg="http://schemas.microsoft.com/office/word/2010/wordprocessingGroup" xmlns:wpi="http://schemas.microsoft.com/office/word/2010/wordprocessingInk" xmlns:wne="http://schemas.microsoft.com/office/word/2006/wordml" xmlns:wps="http://schemas.microsoft.com/office/word/2010/wordprocessingShape" mc:Ignorable="w14 w15 w16se w16cid w16 w16cex w16sdtdh w16du wp14">
   <w:p>
     <w:pPr>
       <w:pStyle w:val="Header"/>
@@ -1866,7 +2054,7 @@
 </file>
 
 <file path=word/numbering.xml><?xml version="1.0" encoding="utf-8"?>
-<w:numbering xmlns:wpc="http://schemas.microsoft.com/office/word/2010/wordprocessingCanvas" xmlns:cx="http://schemas.microsoft.com/office/drawing/2014/chartex" xmlns:cx1="http://schemas.microsoft.com/office/drawing/2015/9/8/chartex" xmlns:cx2="http://schemas.microsoft.com/office/drawing/2015/10/21/chartex" xmlns:cx3="http://schemas.microsoft.com/office/drawing/2016/5/9/chartex" xmlns:cx4="http://schemas.microsoft.com/office/drawing/2016/5/10/chartex" xmlns:cx5="http://schemas.microsoft.com/office/drawing/2016/5/11/chartex" xmlns:cx6="http://schemas.microsoft.com/office/drawing/2016/5/12/chartex" xmlns:cx7="http://schemas.microsoft.com/office/drawing/2016/5/13/chartex" xmlns:cx8="http://schemas.microsoft.com/office/drawing/2016/5/14/chartex" xmlns:mc="http://schemas.openxmlformats.org/markup-compatibility/2006" xmlns:aink="http://schemas.microsoft.com/office/drawing/2016/ink" xmlns:am3d="http://schemas.microsoft.com/office/drawing/2017/model3d" xmlns:o="urn:schemas-microsoft-com:office:office" xmlns:oel="http://schemas.microsoft.com/office/2019/extlst" xmlns:r="http://schemas.openxmlformats.org/officeDocument/2006/relationships" xmlns:m="http://schemas.openxmlformats.org/officeDocument/2006/math" xmlns:v="urn:schemas-microsoft-com:vml" xmlns:wp14="http://schemas.microsoft.com/office/word/2010/wordprocessingDrawing" xmlns:wp="http://schemas.openxmlformats.org/drawingml/2006/wordprocessingDrawing" xmlns:w10="urn:schemas-microsoft-com:office:word" xmlns:w="http://schemas.openxmlformats.org/wordprocessingml/2006/main" xmlns:w14="http://schemas.microsoft.com/office/word/2010/wordml" xmlns:w15="http://schemas.microsoft.com/office/word/2012/wordml" xmlns:w16cex="http://schemas.microsoft.com/office/word/2018/wordml/cex" xmlns:w16cid="http://schemas.microsoft.com/office/word/2016/wordml/cid" xmlns:w16="http://schemas.microsoft.com/office/word/2018/wordml" xmlns:w16sdtdh="http://schemas.microsoft.com/office/word/2020/wordml/sdtdatahash" xmlns:w16se="http://schemas.microsoft.com/office/word/2015/wordml/symex" xmlns:wpg="http://schemas.microsoft.com/office/word/2010/wordprocessingGroup" xmlns:wpi="http://schemas.microsoft.com/office/word/2010/wordprocessingInk" xmlns:wne="http://schemas.microsoft.com/office/word/2006/wordml" xmlns:wps="http://schemas.microsoft.com/office/word/2010/wordprocessingShape" mc:Ignorable="w14 w15 w16se w16cid w16 w16cex w16sdtdh wp14">
+<w:numbering xmlns:wpc="http://schemas.microsoft.com/office/word/2010/wordprocessingCanvas" xmlns:cx="http://schemas.microsoft.com/office/drawing/2014/chartex" xmlns:cx1="http://schemas.microsoft.com/office/drawing/2015/9/8/chartex" xmlns:cx2="http://schemas.microsoft.com/office/drawing/2015/10/21/chartex" xmlns:cx3="http://schemas.microsoft.com/office/drawing/2016/5/9/chartex" xmlns:cx4="http://schemas.microsoft.com/office/drawing/2016/5/10/chartex" xmlns:cx5="http://schemas.microsoft.com/office/drawing/2016/5/11/chartex" xmlns:cx6="http://schemas.microsoft.com/office/drawing/2016/5/12/chartex" xmlns:cx7="http://schemas.microsoft.com/office/drawing/2016/5/13/chartex" xmlns:cx8="http://schemas.microsoft.com/office/drawing/2016/5/14/chartex" xmlns:mc="http://schemas.openxmlformats.org/markup-compatibility/2006" xmlns:aink="http://schemas.microsoft.com/office/drawing/2016/ink" xmlns:am3d="http://schemas.microsoft.com/office/drawing/2017/model3d" xmlns:o="urn:schemas-microsoft-com:office:office" xmlns:oel="http://schemas.microsoft.com/office/2019/extlst" xmlns:r="http://schemas.openxmlformats.org/officeDocument/2006/relationships" xmlns:m="http://schemas.openxmlformats.org/officeDocument/2006/math" xmlns:v="urn:schemas-microsoft-com:vml" xmlns:wp14="http://schemas.microsoft.com/office/word/2010/wordprocessingDrawing" xmlns:wp="http://schemas.openxmlformats.org/drawingml/2006/wordprocessingDrawing" xmlns:w10="urn:schemas-microsoft-com:office:word" xmlns:w="http://schemas.openxmlformats.org/wordprocessingml/2006/main" xmlns:w14="http://schemas.microsoft.com/office/word/2010/wordml" xmlns:w15="http://schemas.microsoft.com/office/word/2012/wordml" xmlns:w16cex="http://schemas.microsoft.com/office/word/2018/wordml/cex" xmlns:w16cid="http://schemas.microsoft.com/office/word/2016/wordml/cid" xmlns:w16="http://schemas.microsoft.com/office/word/2018/wordml" xmlns:w16du="http://schemas.microsoft.com/office/word/2023/wordml/word16du" xmlns:w16sdtdh="http://schemas.microsoft.com/office/word/2020/wordml/sdtdatahash" xmlns:w16se="http://schemas.microsoft.com/office/word/2015/wordml/symex" xmlns:wpg="http://schemas.microsoft.com/office/word/2010/wordprocessingGroup" xmlns:wpi="http://schemas.microsoft.com/office/word/2010/wordprocessingInk" xmlns:wne="http://schemas.microsoft.com/office/word/2006/wordml" xmlns:wps="http://schemas.microsoft.com/office/word/2010/wordprocessingShape" mc:Ignorable="w14 w15 w16se w16cid w16 w16cex w16sdtdh w16du wp14">
   <w:abstractNum w:abstractNumId="0" w15:restartNumberingAfterBreak="0">
     <w:nsid w:val="656E6D9A"/>
     <w:multiLevelType w:val="hybridMultilevel"/>
@@ -2291,7 +2479,7 @@
 </file>
 
 <file path=word/styles.xml><?xml version="1.0" encoding="utf-8"?>
-<w:styles xmlns:mc="http://schemas.openxmlformats.org/markup-compatibility/2006" xmlns:r="http://schemas.openxmlformats.org/officeDocument/2006/relationships" xmlns:w="http://schemas.openxmlformats.org/wordprocessingml/2006/main" xmlns:w14="http://schemas.microsoft.com/office/word/2010/wordml" xmlns:w15="http://schemas.microsoft.com/office/word/2012/wordml" xmlns:w16cex="http://schemas.microsoft.com/office/word/2018/wordml/cex" xmlns:w16cid="http://schemas.microsoft.com/office/word/2016/wordml/cid" xmlns:w16="http://schemas.microsoft.com/office/word/2018/wordml" xmlns:w16sdtdh="http://schemas.microsoft.com/office/word/2020/wordml/sdtdatahash" xmlns:w16se="http://schemas.microsoft.com/office/word/2015/wordml/symex" mc:Ignorable="w14 w15 w16se w16cid w16 w16cex w16sdtdh">
+<w:styles xmlns:mc="http://schemas.openxmlformats.org/markup-compatibility/2006" xmlns:r="http://schemas.openxmlformats.org/officeDocument/2006/relationships" xmlns:w="http://schemas.openxmlformats.org/wordprocessingml/2006/main" xmlns:w14="http://schemas.microsoft.com/office/word/2010/wordml" xmlns:w15="http://schemas.microsoft.com/office/word/2012/wordml" xmlns:w16cex="http://schemas.microsoft.com/office/word/2018/wordml/cex" xmlns:w16cid="http://schemas.microsoft.com/office/word/2016/wordml/cid" xmlns:w16="http://schemas.microsoft.com/office/word/2018/wordml" xmlns:w16du="http://schemas.microsoft.com/office/word/2023/wordml/word16du" xmlns:w16sdtdh="http://schemas.microsoft.com/office/word/2020/wordml/sdtdatahash" xmlns:w16se="http://schemas.microsoft.com/office/word/2015/wordml/symex" mc:Ignorable="w14 w15 w16se w16cid w16 w16cex w16sdtdh w16du">
   <w:docDefaults>
     <w:rPrDefault>
       <w:rPr>

</xml_diff>

<commit_message>
ASP Notes doc changes befor going back to main branch...
</commit_message>
<xml_diff>
--- a/ASP sandbox development notes.docx
+++ b/ASP sandbox development notes.docx
@@ -1,6 +1,6 @@
 
 <file path=word/document.xml><?xml version="1.0" encoding="utf-8"?>
-<w:document xmlns:wpc="http://schemas.microsoft.com/office/word/2010/wordprocessingCanvas" xmlns:cx="http://schemas.microsoft.com/office/drawing/2014/chartex" xmlns:cx1="http://schemas.microsoft.com/office/drawing/2015/9/8/chartex" xmlns:cx2="http://schemas.microsoft.com/office/drawing/2015/10/21/chartex" xmlns:cx3="http://schemas.microsoft.com/office/drawing/2016/5/9/chartex" xmlns:cx4="http://schemas.microsoft.com/office/drawing/2016/5/10/chartex" xmlns:cx5="http://schemas.microsoft.com/office/drawing/2016/5/11/chartex" xmlns:cx6="http://schemas.microsoft.com/office/drawing/2016/5/12/chartex" xmlns:cx7="http://schemas.microsoft.com/office/drawing/2016/5/13/chartex" xmlns:cx8="http://schemas.microsoft.com/office/drawing/2016/5/14/chartex" xmlns:mc="http://schemas.openxmlformats.org/markup-compatibility/2006" xmlns:aink="http://schemas.microsoft.com/office/drawing/2016/ink" xmlns:am3d="http://schemas.microsoft.com/office/drawing/2017/model3d" xmlns:o="urn:schemas-microsoft-com:office:office" xmlns:oel="http://schemas.microsoft.com/office/2019/extlst" xmlns:r="http://schemas.openxmlformats.org/officeDocument/2006/relationships" xmlns:m="http://schemas.openxmlformats.org/officeDocument/2006/math" xmlns:v="urn:schemas-microsoft-com:vml" xmlns:wp14="http://schemas.microsoft.com/office/word/2010/wordprocessingDrawing" xmlns:wp="http://schemas.openxmlformats.org/drawingml/2006/wordprocessingDrawing" xmlns:w10="urn:schemas-microsoft-com:office:word" xmlns:w="http://schemas.openxmlformats.org/wordprocessingml/2006/main" xmlns:w14="http://schemas.microsoft.com/office/word/2010/wordml" xmlns:w15="http://schemas.microsoft.com/office/word/2012/wordml" xmlns:w16cex="http://schemas.microsoft.com/office/word/2018/wordml/cex" xmlns:w16cid="http://schemas.microsoft.com/office/word/2016/wordml/cid" xmlns:w16="http://schemas.microsoft.com/office/word/2018/wordml" xmlns:w16sdtdh="http://schemas.microsoft.com/office/word/2020/wordml/sdtdatahash" xmlns:w16se="http://schemas.microsoft.com/office/word/2015/wordml/symex" xmlns:wpg="http://schemas.microsoft.com/office/word/2010/wordprocessingGroup" xmlns:wpi="http://schemas.microsoft.com/office/word/2010/wordprocessingInk" xmlns:wne="http://schemas.microsoft.com/office/word/2006/wordml" xmlns:wps="http://schemas.microsoft.com/office/word/2010/wordprocessingShape" mc:Ignorable="w14 w15 w16se w16cid w16 w16cex w16sdtdh wp14">
+<w:document xmlns:wpc="http://schemas.microsoft.com/office/word/2010/wordprocessingCanvas" xmlns:cx="http://schemas.microsoft.com/office/drawing/2014/chartex" xmlns:cx1="http://schemas.microsoft.com/office/drawing/2015/9/8/chartex" xmlns:cx2="http://schemas.microsoft.com/office/drawing/2015/10/21/chartex" xmlns:cx3="http://schemas.microsoft.com/office/drawing/2016/5/9/chartex" xmlns:cx4="http://schemas.microsoft.com/office/drawing/2016/5/10/chartex" xmlns:cx5="http://schemas.microsoft.com/office/drawing/2016/5/11/chartex" xmlns:cx6="http://schemas.microsoft.com/office/drawing/2016/5/12/chartex" xmlns:cx7="http://schemas.microsoft.com/office/drawing/2016/5/13/chartex" xmlns:cx8="http://schemas.microsoft.com/office/drawing/2016/5/14/chartex" xmlns:mc="http://schemas.openxmlformats.org/markup-compatibility/2006" xmlns:aink="http://schemas.microsoft.com/office/drawing/2016/ink" xmlns:am3d="http://schemas.microsoft.com/office/drawing/2017/model3d" xmlns:o="urn:schemas-microsoft-com:office:office" xmlns:oel="http://schemas.microsoft.com/office/2019/extlst" xmlns:r="http://schemas.openxmlformats.org/officeDocument/2006/relationships" xmlns:m="http://schemas.openxmlformats.org/officeDocument/2006/math" xmlns:v="urn:schemas-microsoft-com:vml" xmlns:wp14="http://schemas.microsoft.com/office/word/2010/wordprocessingDrawing" xmlns:wp="http://schemas.openxmlformats.org/drawingml/2006/wordprocessingDrawing" xmlns:w10="urn:schemas-microsoft-com:office:word" xmlns:w="http://schemas.openxmlformats.org/wordprocessingml/2006/main" xmlns:w14="http://schemas.microsoft.com/office/word/2010/wordml" xmlns:w15="http://schemas.microsoft.com/office/word/2012/wordml" xmlns:w16cex="http://schemas.microsoft.com/office/word/2018/wordml/cex" xmlns:w16cid="http://schemas.microsoft.com/office/word/2016/wordml/cid" xmlns:w16="http://schemas.microsoft.com/office/word/2018/wordml" xmlns:w16du="http://schemas.microsoft.com/office/word/2023/wordml/word16du" xmlns:w16sdtdh="http://schemas.microsoft.com/office/word/2020/wordml/sdtdatahash" xmlns:w16se="http://schemas.microsoft.com/office/word/2015/wordml/symex" xmlns:wpg="http://schemas.microsoft.com/office/word/2010/wordprocessingGroup" xmlns:wpi="http://schemas.microsoft.com/office/word/2010/wordprocessingInk" xmlns:wne="http://schemas.microsoft.com/office/word/2006/wordml" xmlns:wps="http://schemas.microsoft.com/office/word/2010/wordprocessingShape" mc:Ignorable="w14 w15 w16se w16cid w16 w16cex w16sdtdh w16du wp14">
   <w:body>
     <w:p>
       <w:r>
@@ -562,13 +562,19 @@
         <w:pStyle w:val="Heading2"/>
       </w:pPr>
       <w:r>
-        <w:t xml:space="preserve">Back in ASP Core app… tried this to </w:t>
-      </w:r>
-      <w:r>
-        <w:t>generate</w:t>
-      </w:r>
-      <w:r>
-        <w:t xml:space="preserve"> model:</w:t>
+        <w:t>G</w:t>
+      </w:r>
+      <w:r>
+        <w:t>enerate</w:t>
+      </w:r>
+      <w:r>
+        <w:t xml:space="preserve"> </w:t>
+      </w:r>
+      <w:r>
+        <w:t>M</w:t>
+      </w:r>
+      <w:r>
+        <w:t>odel</w:t>
       </w:r>
     </w:p>
     <w:p>
@@ -621,17 +627,65 @@
       </w:r>
     </w:p>
     <w:p>
-      <w:r>
+      <w:pPr>
+        <w:rPr>
+          <w:b/>
+          <w:bCs/>
+        </w:rPr>
+      </w:pPr>
+      <w:r>
+        <w:rPr>
+          <w:b/>
+          <w:bCs/>
+        </w:rPr>
         <w:t xml:space="preserve">MAKE SURE to include the tables that you’ve scaffolded before! </w:t>
       </w:r>
       <w:proofErr w:type="gramStart"/>
       <w:r>
+        <w:rPr>
+          <w:b/>
+          <w:bCs/>
+        </w:rPr>
         <w:t>Otherwise</w:t>
       </w:r>
       <w:proofErr w:type="gramEnd"/>
       <w:r>
+        <w:rPr>
+          <w:b/>
+          <w:bCs/>
+        </w:rPr>
         <w:t xml:space="preserve"> it will delete the code for them!</w:t>
       </w:r>
+      <w:r>
+        <w:rPr>
+          <w:b/>
+          <w:bCs/>
+        </w:rPr>
+        <w:t xml:space="preserve"> BUT – if you include them, it will wipe out the changes you made since scaffolding! So how do you get around this godawful </w:t>
+      </w:r>
+      <w:proofErr w:type="spellStart"/>
+      <w:r>
+        <w:rPr>
+          <w:b/>
+          <w:bCs/>
+        </w:rPr>
+        <w:t>misdesign</w:t>
+      </w:r>
+      <w:proofErr w:type="spellEnd"/>
+      <w:r>
+        <w:rPr>
+          <w:b/>
+          <w:bCs/>
+        </w:rPr>
+        <w:t>?</w:t>
+      </w:r>
+      <w:r>
+        <w:rPr>
+          <w:b/>
+          <w:bCs/>
+        </w:rPr>
+        <w:t xml:space="preserve"> Other than go into Git and cancel the unwanted changes?</w:t>
+      </w:r>
     </w:p>
     <w:p>
       <w:r>
@@ -674,6 +728,14 @@
       </w:r>
     </w:p>
     <w:p/>
+    <w:p>
+      <w:pPr>
+        <w:pStyle w:val="Heading2"/>
+      </w:pPr>
+      <w:r>
+        <w:t>Generate View &amp; Controller</w:t>
+      </w:r>
+    </w:p>
     <w:p>
       <w:r>
         <w:t>To add view:</w:t>
@@ -780,6 +842,7 @@
           <w:sz w:val="18"/>
           <w:szCs w:val="18"/>
         </w:rPr>
+        <w:lastRenderedPageBreak/>
         <w:t>options.UseSqlServer</w:t>
       </w:r>
       <w:proofErr w:type="gramEnd"/>
@@ -834,7 +897,6 @@
           <w:szCs w:val="20"/>
           <w:shd w:val="clear" w:color="auto" w:fill="FFFFFF"/>
         </w:rPr>
-        <w:lastRenderedPageBreak/>
         <w:t>In </w:t>
       </w:r>
       <w:r>
@@ -1682,6 +1744,132 @@
       <w:r>
         <w:t xml:space="preserve"> – it can’t determine the primary key.</w:t>
       </w:r>
+    </w:p>
+    <w:p>
+      <w:pPr>
+        <w:pStyle w:val="Heading2"/>
+      </w:pPr>
+      <w:r>
+        <w:t>App Deployment</w:t>
+      </w:r>
+    </w:p>
+    <w:p>
+      <w:r>
+        <w:t>Finally succeeded 19Feb24.</w:t>
+      </w:r>
+    </w:p>
+    <w:p>
+      <w:r>
+        <w:t xml:space="preserve">Publish with VS – Build | Publish command; select Azure Web Services. </w:t>
+      </w:r>
+      <w:r>
+        <w:br/>
+        <w:t xml:space="preserve">Be sure </w:t>
+      </w:r>
+      <w:proofErr w:type="gramStart"/>
+      <w:r>
+        <w:t>the .</w:t>
+      </w:r>
+      <w:proofErr w:type="spellStart"/>
+      <w:r>
+        <w:t>yml</w:t>
+      </w:r>
+      <w:proofErr w:type="spellEnd"/>
+      <w:proofErr w:type="gramEnd"/>
+      <w:r>
+        <w:t xml:space="preserve"> (web app deployment config) file (in this case, </w:t>
+      </w:r>
+      <w:r>
+        <w:t xml:space="preserve">azure-static-web-apps-blue-beach-06a53a01e.yml </w:t>
+      </w:r>
+      <w:r>
+        <w:t xml:space="preserve"> in </w:t>
+      </w:r>
+      <w:r>
+        <w:t>C:\Dietrich\GithubDocs\DietrichDocuments\.github\workflows</w:t>
+      </w:r>
+      <w:r>
+        <w:t>) lists the correct location settings</w:t>
+      </w:r>
+      <w:r>
+        <w:t xml:space="preserve">. Note that </w:t>
+      </w:r>
+      <w:proofErr w:type="spellStart"/>
+      <w:r>
+        <w:t>output_location</w:t>
+      </w:r>
+      <w:proofErr w:type="spellEnd"/>
+      <w:r>
+        <w:t xml:space="preserve"> is NOT optional.</w:t>
+      </w:r>
+    </w:p>
+    <w:p>
+      <w:r>
+        <w:t xml:space="preserve">          </w:t>
+      </w:r>
+      <w:proofErr w:type="spellStart"/>
+      <w:r>
+        <w:t>app_location</w:t>
+      </w:r>
+      <w:proofErr w:type="spellEnd"/>
+      <w:r>
+        <w:t>: "</w:t>
+      </w:r>
+      <w:proofErr w:type="spellStart"/>
+      <w:r>
+        <w:t>WebCoreSongs</w:t>
+      </w:r>
+      <w:proofErr w:type="spellEnd"/>
+      <w:r>
+        <w:t>/</w:t>
+      </w:r>
+      <w:proofErr w:type="spellStart"/>
+      <w:r>
+        <w:t>WebCoreSongs</w:t>
+      </w:r>
+      <w:proofErr w:type="spellEnd"/>
+      <w:r>
+        <w:t xml:space="preserve">" # App source code path - solution &amp; </w:t>
+      </w:r>
+      <w:proofErr w:type="spellStart"/>
+      <w:r>
+        <w:t>proj</w:t>
+      </w:r>
+      <w:proofErr w:type="spellEnd"/>
+      <w:r>
+        <w:t>!</w:t>
+      </w:r>
+    </w:p>
+    <w:p>
+      <w:r>
+        <w:t xml:space="preserve">          </w:t>
+      </w:r>
+      <w:proofErr w:type="spellStart"/>
+      <w:r>
+        <w:t>api_location</w:t>
+      </w:r>
+      <w:proofErr w:type="spellEnd"/>
+      <w:r>
+        <w:t>: "" # Api source code path - optional</w:t>
+      </w:r>
+    </w:p>
+    <w:p>
+      <w:r>
+        <w:t xml:space="preserve">          </w:t>
+      </w:r>
+      <w:proofErr w:type="spellStart"/>
+      <w:r>
+        <w:t>output_location</w:t>
+      </w:r>
+      <w:proofErr w:type="spellEnd"/>
+      <w:r>
+        <w:t xml:space="preserve">: "/build" # Built app content directory - </w:t>
+      </w:r>
+      <w:proofErr w:type="gramStart"/>
+      <w:r>
+        <w:t>optional</w:t>
+      </w:r>
+      <w:proofErr w:type="gramEnd"/>
     </w:p>
     <w:p>
       <w:pPr>
@@ -1756,7 +1944,7 @@
 </file>
 
 <file path=word/endnotes.xml><?xml version="1.0" encoding="utf-8"?>
-<w:endnotes xmlns:wpc="http://schemas.microsoft.com/office/word/2010/wordprocessingCanvas" xmlns:cx="http://schemas.microsoft.com/office/drawing/2014/chartex" xmlns:cx1="http://schemas.microsoft.com/office/drawing/2015/9/8/chartex" xmlns:cx2="http://schemas.microsoft.com/office/drawing/2015/10/21/chartex" xmlns:cx3="http://schemas.microsoft.com/office/drawing/2016/5/9/chartex" xmlns:cx4="http://schemas.microsoft.com/office/drawing/2016/5/10/chartex" xmlns:cx5="http://schemas.microsoft.com/office/drawing/2016/5/11/chartex" xmlns:cx6="http://schemas.microsoft.com/office/drawing/2016/5/12/chartex" xmlns:cx7="http://schemas.microsoft.com/office/drawing/2016/5/13/chartex" xmlns:cx8="http://schemas.microsoft.com/office/drawing/2016/5/14/chartex" xmlns:mc="http://schemas.openxmlformats.org/markup-compatibility/2006" xmlns:aink="http://schemas.microsoft.com/office/drawing/2016/ink" xmlns:am3d="http://schemas.microsoft.com/office/drawing/2017/model3d" xmlns:o="urn:schemas-microsoft-com:office:office" xmlns:oel="http://schemas.microsoft.com/office/2019/extlst" xmlns:r="http://schemas.openxmlformats.org/officeDocument/2006/relationships" xmlns:m="http://schemas.openxmlformats.org/officeDocument/2006/math" xmlns:v="urn:schemas-microsoft-com:vml" xmlns:wp14="http://schemas.microsoft.com/office/word/2010/wordprocessingDrawing" xmlns:wp="http://schemas.openxmlformats.org/drawingml/2006/wordprocessingDrawing" xmlns:w10="urn:schemas-microsoft-com:office:word" xmlns:w="http://schemas.openxmlformats.org/wordprocessingml/2006/main" xmlns:w14="http://schemas.microsoft.com/office/word/2010/wordml" xmlns:w15="http://schemas.microsoft.com/office/word/2012/wordml" xmlns:w16cex="http://schemas.microsoft.com/office/word/2018/wordml/cex" xmlns:w16cid="http://schemas.microsoft.com/office/word/2016/wordml/cid" xmlns:w16="http://schemas.microsoft.com/office/word/2018/wordml" xmlns:w16sdtdh="http://schemas.microsoft.com/office/word/2020/wordml/sdtdatahash" xmlns:w16se="http://schemas.microsoft.com/office/word/2015/wordml/symex" xmlns:wpg="http://schemas.microsoft.com/office/word/2010/wordprocessingGroup" xmlns:wpi="http://schemas.microsoft.com/office/word/2010/wordprocessingInk" xmlns:wne="http://schemas.microsoft.com/office/word/2006/wordml" xmlns:wps="http://schemas.microsoft.com/office/word/2010/wordprocessingShape" mc:Ignorable="w14 w15 w16se w16cid w16 w16cex w16sdtdh wp14">
+<w:endnotes xmlns:wpc="http://schemas.microsoft.com/office/word/2010/wordprocessingCanvas" xmlns:cx="http://schemas.microsoft.com/office/drawing/2014/chartex" xmlns:cx1="http://schemas.microsoft.com/office/drawing/2015/9/8/chartex" xmlns:cx2="http://schemas.microsoft.com/office/drawing/2015/10/21/chartex" xmlns:cx3="http://schemas.microsoft.com/office/drawing/2016/5/9/chartex" xmlns:cx4="http://schemas.microsoft.com/office/drawing/2016/5/10/chartex" xmlns:cx5="http://schemas.microsoft.com/office/drawing/2016/5/11/chartex" xmlns:cx6="http://schemas.microsoft.com/office/drawing/2016/5/12/chartex" xmlns:cx7="http://schemas.microsoft.com/office/drawing/2016/5/13/chartex" xmlns:cx8="http://schemas.microsoft.com/office/drawing/2016/5/14/chartex" xmlns:mc="http://schemas.openxmlformats.org/markup-compatibility/2006" xmlns:aink="http://schemas.microsoft.com/office/drawing/2016/ink" xmlns:am3d="http://schemas.microsoft.com/office/drawing/2017/model3d" xmlns:o="urn:schemas-microsoft-com:office:office" xmlns:oel="http://schemas.microsoft.com/office/2019/extlst" xmlns:r="http://schemas.openxmlformats.org/officeDocument/2006/relationships" xmlns:m="http://schemas.openxmlformats.org/officeDocument/2006/math" xmlns:v="urn:schemas-microsoft-com:vml" xmlns:wp14="http://schemas.microsoft.com/office/word/2010/wordprocessingDrawing" xmlns:wp="http://schemas.openxmlformats.org/drawingml/2006/wordprocessingDrawing" xmlns:w10="urn:schemas-microsoft-com:office:word" xmlns:w="http://schemas.openxmlformats.org/wordprocessingml/2006/main" xmlns:w14="http://schemas.microsoft.com/office/word/2010/wordml" xmlns:w15="http://schemas.microsoft.com/office/word/2012/wordml" xmlns:w16cex="http://schemas.microsoft.com/office/word/2018/wordml/cex" xmlns:w16cid="http://schemas.microsoft.com/office/word/2016/wordml/cid" xmlns:w16="http://schemas.microsoft.com/office/word/2018/wordml" xmlns:w16du="http://schemas.microsoft.com/office/word/2023/wordml/word16du" xmlns:w16sdtdh="http://schemas.microsoft.com/office/word/2020/wordml/sdtdatahash" xmlns:w16se="http://schemas.microsoft.com/office/word/2015/wordml/symex" xmlns:wpg="http://schemas.microsoft.com/office/word/2010/wordprocessingGroup" xmlns:wpi="http://schemas.microsoft.com/office/word/2010/wordprocessingInk" xmlns:wne="http://schemas.microsoft.com/office/word/2006/wordml" xmlns:wps="http://schemas.microsoft.com/office/word/2010/wordprocessingShape" mc:Ignorable="w14 w15 w16se w16cid w16 w16cex w16sdtdh w16du wp14">
   <w:endnote w:type="separator" w:id="-1">
     <w:p>
       <w:pPr>
@@ -1781,7 +1969,7 @@
 </file>
 
 <file path=word/footer1.xml><?xml version="1.0" encoding="utf-8"?>
-<w:ftr xmlns:wpc="http://schemas.microsoft.com/office/word/2010/wordprocessingCanvas" xmlns:cx="http://schemas.microsoft.com/office/drawing/2014/chartex" xmlns:cx1="http://schemas.microsoft.com/office/drawing/2015/9/8/chartex" xmlns:cx2="http://schemas.microsoft.com/office/drawing/2015/10/21/chartex" xmlns:cx3="http://schemas.microsoft.com/office/drawing/2016/5/9/chartex" xmlns:cx4="http://schemas.microsoft.com/office/drawing/2016/5/10/chartex" xmlns:cx5="http://schemas.microsoft.com/office/drawing/2016/5/11/chartex" xmlns:cx6="http://schemas.microsoft.com/office/drawing/2016/5/12/chartex" xmlns:cx7="http://schemas.microsoft.com/office/drawing/2016/5/13/chartex" xmlns:cx8="http://schemas.microsoft.com/office/drawing/2016/5/14/chartex" xmlns:mc="http://schemas.openxmlformats.org/markup-compatibility/2006" xmlns:aink="http://schemas.microsoft.com/office/drawing/2016/ink" xmlns:am3d="http://schemas.microsoft.com/office/drawing/2017/model3d" xmlns:o="urn:schemas-microsoft-com:office:office" xmlns:oel="http://schemas.microsoft.com/office/2019/extlst" xmlns:r="http://schemas.openxmlformats.org/officeDocument/2006/relationships" xmlns:m="http://schemas.openxmlformats.org/officeDocument/2006/math" xmlns:v="urn:schemas-microsoft-com:vml" xmlns:wp14="http://schemas.microsoft.com/office/word/2010/wordprocessingDrawing" xmlns:wp="http://schemas.openxmlformats.org/drawingml/2006/wordprocessingDrawing" xmlns:w10="urn:schemas-microsoft-com:office:word" xmlns:w="http://schemas.openxmlformats.org/wordprocessingml/2006/main" xmlns:w14="http://schemas.microsoft.com/office/word/2010/wordml" xmlns:w15="http://schemas.microsoft.com/office/word/2012/wordml" xmlns:w16cex="http://schemas.microsoft.com/office/word/2018/wordml/cex" xmlns:w16cid="http://schemas.microsoft.com/office/word/2016/wordml/cid" xmlns:w16="http://schemas.microsoft.com/office/word/2018/wordml" xmlns:w16sdtdh="http://schemas.microsoft.com/office/word/2020/wordml/sdtdatahash" xmlns:w16se="http://schemas.microsoft.com/office/word/2015/wordml/symex" xmlns:wpg="http://schemas.microsoft.com/office/word/2010/wordprocessingGroup" xmlns:wpi="http://schemas.microsoft.com/office/word/2010/wordprocessingInk" xmlns:wne="http://schemas.microsoft.com/office/word/2006/wordml" xmlns:wps="http://schemas.microsoft.com/office/word/2010/wordprocessingShape" mc:Ignorable="w14 w15 w16se w16cid w16 w16cex w16sdtdh wp14">
+<w:ftr xmlns:wpc="http://schemas.microsoft.com/office/word/2010/wordprocessingCanvas" xmlns:cx="http://schemas.microsoft.com/office/drawing/2014/chartex" xmlns:cx1="http://schemas.microsoft.com/office/drawing/2015/9/8/chartex" xmlns:cx2="http://schemas.microsoft.com/office/drawing/2015/10/21/chartex" xmlns:cx3="http://schemas.microsoft.com/office/drawing/2016/5/9/chartex" xmlns:cx4="http://schemas.microsoft.com/office/drawing/2016/5/10/chartex" xmlns:cx5="http://schemas.microsoft.com/office/drawing/2016/5/11/chartex" xmlns:cx6="http://schemas.microsoft.com/office/drawing/2016/5/12/chartex" xmlns:cx7="http://schemas.microsoft.com/office/drawing/2016/5/13/chartex" xmlns:cx8="http://schemas.microsoft.com/office/drawing/2016/5/14/chartex" xmlns:mc="http://schemas.openxmlformats.org/markup-compatibility/2006" xmlns:aink="http://schemas.microsoft.com/office/drawing/2016/ink" xmlns:am3d="http://schemas.microsoft.com/office/drawing/2017/model3d" xmlns:o="urn:schemas-microsoft-com:office:office" xmlns:oel="http://schemas.microsoft.com/office/2019/extlst" xmlns:r="http://schemas.openxmlformats.org/officeDocument/2006/relationships" xmlns:m="http://schemas.openxmlformats.org/officeDocument/2006/math" xmlns:v="urn:schemas-microsoft-com:vml" xmlns:wp14="http://schemas.microsoft.com/office/word/2010/wordprocessingDrawing" xmlns:wp="http://schemas.openxmlformats.org/drawingml/2006/wordprocessingDrawing" xmlns:w10="urn:schemas-microsoft-com:office:word" xmlns:w="http://schemas.openxmlformats.org/wordprocessingml/2006/main" xmlns:w14="http://schemas.microsoft.com/office/word/2010/wordml" xmlns:w15="http://schemas.microsoft.com/office/word/2012/wordml" xmlns:w16cex="http://schemas.microsoft.com/office/word/2018/wordml/cex" xmlns:w16cid="http://schemas.microsoft.com/office/word/2016/wordml/cid" xmlns:w16="http://schemas.microsoft.com/office/word/2018/wordml" xmlns:w16du="http://schemas.microsoft.com/office/word/2023/wordml/word16du" xmlns:w16sdtdh="http://schemas.microsoft.com/office/word/2020/wordml/sdtdatahash" xmlns:w16se="http://schemas.microsoft.com/office/word/2015/wordml/symex" xmlns:wpg="http://schemas.microsoft.com/office/word/2010/wordprocessingGroup" xmlns:wpi="http://schemas.microsoft.com/office/word/2010/wordprocessingInk" xmlns:wne="http://schemas.microsoft.com/office/word/2006/wordml" xmlns:wps="http://schemas.microsoft.com/office/word/2010/wordprocessingShape" mc:Ignorable="w14 w15 w16se w16cid w16 w16cex w16sdtdh w16du wp14">
   <w:p>
     <w:pPr>
       <w:pStyle w:val="Footer"/>
@@ -1791,7 +1979,7 @@
 </file>
 
 <file path=word/footer2.xml><?xml version="1.0" encoding="utf-8"?>
-<w:ftr xmlns:wpc="http://schemas.microsoft.com/office/word/2010/wordprocessingCanvas" xmlns:cx="http://schemas.microsoft.com/office/drawing/2014/chartex" xmlns:cx1="http://schemas.microsoft.com/office/drawing/2015/9/8/chartex" xmlns:cx2="http://schemas.microsoft.com/office/drawing/2015/10/21/chartex" xmlns:cx3="http://schemas.microsoft.com/office/drawing/2016/5/9/chartex" xmlns:cx4="http://schemas.microsoft.com/office/drawing/2016/5/10/chartex" xmlns:cx5="http://schemas.microsoft.com/office/drawing/2016/5/11/chartex" xmlns:cx6="http://schemas.microsoft.com/office/drawing/2016/5/12/chartex" xmlns:cx7="http://schemas.microsoft.com/office/drawing/2016/5/13/chartex" xmlns:cx8="http://schemas.microsoft.com/office/drawing/2016/5/14/chartex" xmlns:mc="http://schemas.openxmlformats.org/markup-compatibility/2006" xmlns:aink="http://schemas.microsoft.com/office/drawing/2016/ink" xmlns:am3d="http://schemas.microsoft.com/office/drawing/2017/model3d" xmlns:o="urn:schemas-microsoft-com:office:office" xmlns:oel="http://schemas.microsoft.com/office/2019/extlst" xmlns:r="http://schemas.openxmlformats.org/officeDocument/2006/relationships" xmlns:m="http://schemas.openxmlformats.org/officeDocument/2006/math" xmlns:v="urn:schemas-microsoft-com:vml" xmlns:wp14="http://schemas.microsoft.com/office/word/2010/wordprocessingDrawing" xmlns:wp="http://schemas.openxmlformats.org/drawingml/2006/wordprocessingDrawing" xmlns:w10="urn:schemas-microsoft-com:office:word" xmlns:w="http://schemas.openxmlformats.org/wordprocessingml/2006/main" xmlns:w14="http://schemas.microsoft.com/office/word/2010/wordml" xmlns:w15="http://schemas.microsoft.com/office/word/2012/wordml" xmlns:w16cex="http://schemas.microsoft.com/office/word/2018/wordml/cex" xmlns:w16cid="http://schemas.microsoft.com/office/word/2016/wordml/cid" xmlns:w16="http://schemas.microsoft.com/office/word/2018/wordml" xmlns:w16sdtdh="http://schemas.microsoft.com/office/word/2020/wordml/sdtdatahash" xmlns:w16se="http://schemas.microsoft.com/office/word/2015/wordml/symex" xmlns:wpg="http://schemas.microsoft.com/office/word/2010/wordprocessingGroup" xmlns:wpi="http://schemas.microsoft.com/office/word/2010/wordprocessingInk" xmlns:wne="http://schemas.microsoft.com/office/word/2006/wordml" xmlns:wps="http://schemas.microsoft.com/office/word/2010/wordprocessingShape" mc:Ignorable="w14 w15 w16se w16cid w16 w16cex w16sdtdh wp14">
+<w:ftr xmlns:wpc="http://schemas.microsoft.com/office/word/2010/wordprocessingCanvas" xmlns:cx="http://schemas.microsoft.com/office/drawing/2014/chartex" xmlns:cx1="http://schemas.microsoft.com/office/drawing/2015/9/8/chartex" xmlns:cx2="http://schemas.microsoft.com/office/drawing/2015/10/21/chartex" xmlns:cx3="http://schemas.microsoft.com/office/drawing/2016/5/9/chartex" xmlns:cx4="http://schemas.microsoft.com/office/drawing/2016/5/10/chartex" xmlns:cx5="http://schemas.microsoft.com/office/drawing/2016/5/11/chartex" xmlns:cx6="http://schemas.microsoft.com/office/drawing/2016/5/12/chartex" xmlns:cx7="http://schemas.microsoft.com/office/drawing/2016/5/13/chartex" xmlns:cx8="http://schemas.microsoft.com/office/drawing/2016/5/14/chartex" xmlns:mc="http://schemas.openxmlformats.org/markup-compatibility/2006" xmlns:aink="http://schemas.microsoft.com/office/drawing/2016/ink" xmlns:am3d="http://schemas.microsoft.com/office/drawing/2017/model3d" xmlns:o="urn:schemas-microsoft-com:office:office" xmlns:oel="http://schemas.microsoft.com/office/2019/extlst" xmlns:r="http://schemas.openxmlformats.org/officeDocument/2006/relationships" xmlns:m="http://schemas.openxmlformats.org/officeDocument/2006/math" xmlns:v="urn:schemas-microsoft-com:vml" xmlns:wp14="http://schemas.microsoft.com/office/word/2010/wordprocessingDrawing" xmlns:wp="http://schemas.openxmlformats.org/drawingml/2006/wordprocessingDrawing" xmlns:w10="urn:schemas-microsoft-com:office:word" xmlns:w="http://schemas.openxmlformats.org/wordprocessingml/2006/main" xmlns:w14="http://schemas.microsoft.com/office/word/2010/wordml" xmlns:w15="http://schemas.microsoft.com/office/word/2012/wordml" xmlns:w16cex="http://schemas.microsoft.com/office/word/2018/wordml/cex" xmlns:w16cid="http://schemas.microsoft.com/office/word/2016/wordml/cid" xmlns:w16="http://schemas.microsoft.com/office/word/2018/wordml" xmlns:w16du="http://schemas.microsoft.com/office/word/2023/wordml/word16du" xmlns:w16sdtdh="http://schemas.microsoft.com/office/word/2020/wordml/sdtdatahash" xmlns:w16se="http://schemas.microsoft.com/office/word/2015/wordml/symex" xmlns:wpg="http://schemas.microsoft.com/office/word/2010/wordprocessingGroup" xmlns:wpi="http://schemas.microsoft.com/office/word/2010/wordprocessingInk" xmlns:wne="http://schemas.microsoft.com/office/word/2006/wordml" xmlns:wps="http://schemas.microsoft.com/office/word/2010/wordprocessingShape" mc:Ignorable="w14 w15 w16se w16cid w16 w16cex w16sdtdh w16du wp14">
   <w:p>
     <w:pPr>
       <w:pStyle w:val="Footer"/>
@@ -1801,7 +1989,7 @@
 </file>
 
 <file path=word/footer3.xml><?xml version="1.0" encoding="utf-8"?>
-<w:ftr xmlns:wpc="http://schemas.microsoft.com/office/word/2010/wordprocessingCanvas" xmlns:cx="http://schemas.microsoft.com/office/drawing/2014/chartex" xmlns:cx1="http://schemas.microsoft.com/office/drawing/2015/9/8/chartex" xmlns:cx2="http://schemas.microsoft.com/office/drawing/2015/10/21/chartex" xmlns:cx3="http://schemas.microsoft.com/office/drawing/2016/5/9/chartex" xmlns:cx4="http://schemas.microsoft.com/office/drawing/2016/5/10/chartex" xmlns:cx5="http://schemas.microsoft.com/office/drawing/2016/5/11/chartex" xmlns:cx6="http://schemas.microsoft.com/office/drawing/2016/5/12/chartex" xmlns:cx7="http://schemas.microsoft.com/office/drawing/2016/5/13/chartex" xmlns:cx8="http://schemas.microsoft.com/office/drawing/2016/5/14/chartex" xmlns:mc="http://schemas.openxmlformats.org/markup-compatibility/2006" xmlns:aink="http://schemas.microsoft.com/office/drawing/2016/ink" xmlns:am3d="http://schemas.microsoft.com/office/drawing/2017/model3d" xmlns:o="urn:schemas-microsoft-com:office:office" xmlns:oel="http://schemas.microsoft.com/office/2019/extlst" xmlns:r="http://schemas.openxmlformats.org/officeDocument/2006/relationships" xmlns:m="http://schemas.openxmlformats.org/officeDocument/2006/math" xmlns:v="urn:schemas-microsoft-com:vml" xmlns:wp14="http://schemas.microsoft.com/office/word/2010/wordprocessingDrawing" xmlns:wp="http://schemas.openxmlformats.org/drawingml/2006/wordprocessingDrawing" xmlns:w10="urn:schemas-microsoft-com:office:word" xmlns:w="http://schemas.openxmlformats.org/wordprocessingml/2006/main" xmlns:w14="http://schemas.microsoft.com/office/word/2010/wordml" xmlns:w15="http://schemas.microsoft.com/office/word/2012/wordml" xmlns:w16cex="http://schemas.microsoft.com/office/word/2018/wordml/cex" xmlns:w16cid="http://schemas.microsoft.com/office/word/2016/wordml/cid" xmlns:w16="http://schemas.microsoft.com/office/word/2018/wordml" xmlns:w16sdtdh="http://schemas.microsoft.com/office/word/2020/wordml/sdtdatahash" xmlns:w16se="http://schemas.microsoft.com/office/word/2015/wordml/symex" xmlns:wpg="http://schemas.microsoft.com/office/word/2010/wordprocessingGroup" xmlns:wpi="http://schemas.microsoft.com/office/word/2010/wordprocessingInk" xmlns:wne="http://schemas.microsoft.com/office/word/2006/wordml" xmlns:wps="http://schemas.microsoft.com/office/word/2010/wordprocessingShape" mc:Ignorable="w14 w15 w16se w16cid w16 w16cex w16sdtdh wp14">
+<w:ftr xmlns:wpc="http://schemas.microsoft.com/office/word/2010/wordprocessingCanvas" xmlns:cx="http://schemas.microsoft.com/office/drawing/2014/chartex" xmlns:cx1="http://schemas.microsoft.com/office/drawing/2015/9/8/chartex" xmlns:cx2="http://schemas.microsoft.com/office/drawing/2015/10/21/chartex" xmlns:cx3="http://schemas.microsoft.com/office/drawing/2016/5/9/chartex" xmlns:cx4="http://schemas.microsoft.com/office/drawing/2016/5/10/chartex" xmlns:cx5="http://schemas.microsoft.com/office/drawing/2016/5/11/chartex" xmlns:cx6="http://schemas.microsoft.com/office/drawing/2016/5/12/chartex" xmlns:cx7="http://schemas.microsoft.com/office/drawing/2016/5/13/chartex" xmlns:cx8="http://schemas.microsoft.com/office/drawing/2016/5/14/chartex" xmlns:mc="http://schemas.openxmlformats.org/markup-compatibility/2006" xmlns:aink="http://schemas.microsoft.com/office/drawing/2016/ink" xmlns:am3d="http://schemas.microsoft.com/office/drawing/2017/model3d" xmlns:o="urn:schemas-microsoft-com:office:office" xmlns:oel="http://schemas.microsoft.com/office/2019/extlst" xmlns:r="http://schemas.openxmlformats.org/officeDocument/2006/relationships" xmlns:m="http://schemas.openxmlformats.org/officeDocument/2006/math" xmlns:v="urn:schemas-microsoft-com:vml" xmlns:wp14="http://schemas.microsoft.com/office/word/2010/wordprocessingDrawing" xmlns:wp="http://schemas.openxmlformats.org/drawingml/2006/wordprocessingDrawing" xmlns:w10="urn:schemas-microsoft-com:office:word" xmlns:w="http://schemas.openxmlformats.org/wordprocessingml/2006/main" xmlns:w14="http://schemas.microsoft.com/office/word/2010/wordml" xmlns:w15="http://schemas.microsoft.com/office/word/2012/wordml" xmlns:w16cex="http://schemas.microsoft.com/office/word/2018/wordml/cex" xmlns:w16cid="http://schemas.microsoft.com/office/word/2016/wordml/cid" xmlns:w16="http://schemas.microsoft.com/office/word/2018/wordml" xmlns:w16du="http://schemas.microsoft.com/office/word/2023/wordml/word16du" xmlns:w16sdtdh="http://schemas.microsoft.com/office/word/2020/wordml/sdtdatahash" xmlns:w16se="http://schemas.microsoft.com/office/word/2015/wordml/symex" xmlns:wpg="http://schemas.microsoft.com/office/word/2010/wordprocessingGroup" xmlns:wpi="http://schemas.microsoft.com/office/word/2010/wordprocessingInk" xmlns:wne="http://schemas.microsoft.com/office/word/2006/wordml" xmlns:wps="http://schemas.microsoft.com/office/word/2010/wordprocessingShape" mc:Ignorable="w14 w15 w16se w16cid w16 w16cex w16sdtdh w16du wp14">
   <w:p>
     <w:pPr>
       <w:pStyle w:val="Footer"/>
@@ -1811,7 +1999,7 @@
 </file>
 
 <file path=word/footnotes.xml><?xml version="1.0" encoding="utf-8"?>
-<w:footnotes xmlns:wpc="http://schemas.microsoft.com/office/word/2010/wordprocessingCanvas" xmlns:cx="http://schemas.microsoft.com/office/drawing/2014/chartex" xmlns:cx1="http://schemas.microsoft.com/office/drawing/2015/9/8/chartex" xmlns:cx2="http://schemas.microsoft.com/office/drawing/2015/10/21/chartex" xmlns:cx3="http://schemas.microsoft.com/office/drawing/2016/5/9/chartex" xmlns:cx4="http://schemas.microsoft.com/office/drawing/2016/5/10/chartex" xmlns:cx5="http://schemas.microsoft.com/office/drawing/2016/5/11/chartex" xmlns:cx6="http://schemas.microsoft.com/office/drawing/2016/5/12/chartex" xmlns:cx7="http://schemas.microsoft.com/office/drawing/2016/5/13/chartex" xmlns:cx8="http://schemas.microsoft.com/office/drawing/2016/5/14/chartex" xmlns:mc="http://schemas.openxmlformats.org/markup-compatibility/2006" xmlns:aink="http://schemas.microsoft.com/office/drawing/2016/ink" xmlns:am3d="http://schemas.microsoft.com/office/drawing/2017/model3d" xmlns:o="urn:schemas-microsoft-com:office:office" xmlns:oel="http://schemas.microsoft.com/office/2019/extlst" xmlns:r="http://schemas.openxmlformats.org/officeDocument/2006/relationships" xmlns:m="http://schemas.openxmlformats.org/officeDocument/2006/math" xmlns:v="urn:schemas-microsoft-com:vml" xmlns:wp14="http://schemas.microsoft.com/office/word/2010/wordprocessingDrawing" xmlns:wp="http://schemas.openxmlformats.org/drawingml/2006/wordprocessingDrawing" xmlns:w10="urn:schemas-microsoft-com:office:word" xmlns:w="http://schemas.openxmlformats.org/wordprocessingml/2006/main" xmlns:w14="http://schemas.microsoft.com/office/word/2010/wordml" xmlns:w15="http://schemas.microsoft.com/office/word/2012/wordml" xmlns:w16cex="http://schemas.microsoft.com/office/word/2018/wordml/cex" xmlns:w16cid="http://schemas.microsoft.com/office/word/2016/wordml/cid" xmlns:w16="http://schemas.microsoft.com/office/word/2018/wordml" xmlns:w16sdtdh="http://schemas.microsoft.com/office/word/2020/wordml/sdtdatahash" xmlns:w16se="http://schemas.microsoft.com/office/word/2015/wordml/symex" xmlns:wpg="http://schemas.microsoft.com/office/word/2010/wordprocessingGroup" xmlns:wpi="http://schemas.microsoft.com/office/word/2010/wordprocessingInk" xmlns:wne="http://schemas.microsoft.com/office/word/2006/wordml" xmlns:wps="http://schemas.microsoft.com/office/word/2010/wordprocessingShape" mc:Ignorable="w14 w15 w16se w16cid w16 w16cex w16sdtdh wp14">
+<w:footnotes xmlns:wpc="http://schemas.microsoft.com/office/word/2010/wordprocessingCanvas" xmlns:cx="http://schemas.microsoft.com/office/drawing/2014/chartex" xmlns:cx1="http://schemas.microsoft.com/office/drawing/2015/9/8/chartex" xmlns:cx2="http://schemas.microsoft.com/office/drawing/2015/10/21/chartex" xmlns:cx3="http://schemas.microsoft.com/office/drawing/2016/5/9/chartex" xmlns:cx4="http://schemas.microsoft.com/office/drawing/2016/5/10/chartex" xmlns:cx5="http://schemas.microsoft.com/office/drawing/2016/5/11/chartex" xmlns:cx6="http://schemas.microsoft.com/office/drawing/2016/5/12/chartex" xmlns:cx7="http://schemas.microsoft.com/office/drawing/2016/5/13/chartex" xmlns:cx8="http://schemas.microsoft.com/office/drawing/2016/5/14/chartex" xmlns:mc="http://schemas.openxmlformats.org/markup-compatibility/2006" xmlns:aink="http://schemas.microsoft.com/office/drawing/2016/ink" xmlns:am3d="http://schemas.microsoft.com/office/drawing/2017/model3d" xmlns:o="urn:schemas-microsoft-com:office:office" xmlns:oel="http://schemas.microsoft.com/office/2019/extlst" xmlns:r="http://schemas.openxmlformats.org/officeDocument/2006/relationships" xmlns:m="http://schemas.openxmlformats.org/officeDocument/2006/math" xmlns:v="urn:schemas-microsoft-com:vml" xmlns:wp14="http://schemas.microsoft.com/office/word/2010/wordprocessingDrawing" xmlns:wp="http://schemas.openxmlformats.org/drawingml/2006/wordprocessingDrawing" xmlns:w10="urn:schemas-microsoft-com:office:word" xmlns:w="http://schemas.openxmlformats.org/wordprocessingml/2006/main" xmlns:w14="http://schemas.microsoft.com/office/word/2010/wordml" xmlns:w15="http://schemas.microsoft.com/office/word/2012/wordml" xmlns:w16cex="http://schemas.microsoft.com/office/word/2018/wordml/cex" xmlns:w16cid="http://schemas.microsoft.com/office/word/2016/wordml/cid" xmlns:w16="http://schemas.microsoft.com/office/word/2018/wordml" xmlns:w16du="http://schemas.microsoft.com/office/word/2023/wordml/word16du" xmlns:w16sdtdh="http://schemas.microsoft.com/office/word/2020/wordml/sdtdatahash" xmlns:w16se="http://schemas.microsoft.com/office/word/2015/wordml/symex" xmlns:wpg="http://schemas.microsoft.com/office/word/2010/wordprocessingGroup" xmlns:wpi="http://schemas.microsoft.com/office/word/2010/wordprocessingInk" xmlns:wne="http://schemas.microsoft.com/office/word/2006/wordml" xmlns:wps="http://schemas.microsoft.com/office/word/2010/wordprocessingShape" mc:Ignorable="w14 w15 w16se w16cid w16 w16cex w16sdtdh w16du wp14">
   <w:footnote w:type="separator" w:id="-1">
     <w:p>
       <w:pPr>
@@ -1836,7 +2024,7 @@
 </file>
 
 <file path=word/header1.xml><?xml version="1.0" encoding="utf-8"?>
-<w:hdr xmlns:wpc="http://schemas.microsoft.com/office/word/2010/wordprocessingCanvas" xmlns:cx="http://schemas.microsoft.com/office/drawing/2014/chartex" xmlns:cx1="http://schemas.microsoft.com/office/drawing/2015/9/8/chartex" xmlns:cx2="http://schemas.microsoft.com/office/drawing/2015/10/21/chartex" xmlns:cx3="http://schemas.microsoft.com/office/drawing/2016/5/9/chartex" xmlns:cx4="http://schemas.microsoft.com/office/drawing/2016/5/10/chartex" xmlns:cx5="http://schemas.microsoft.com/office/drawing/2016/5/11/chartex" xmlns:cx6="http://schemas.microsoft.com/office/drawing/2016/5/12/chartex" xmlns:cx7="http://schemas.microsoft.com/office/drawing/2016/5/13/chartex" xmlns:cx8="http://schemas.microsoft.com/office/drawing/2016/5/14/chartex" xmlns:mc="http://schemas.openxmlformats.org/markup-compatibility/2006" xmlns:aink="http://schemas.microsoft.com/office/drawing/2016/ink" xmlns:am3d="http://schemas.microsoft.com/office/drawing/2017/model3d" xmlns:o="urn:schemas-microsoft-com:office:office" xmlns:oel="http://schemas.microsoft.com/office/2019/extlst" xmlns:r="http://schemas.openxmlformats.org/officeDocument/2006/relationships" xmlns:m="http://schemas.openxmlformats.org/officeDocument/2006/math" xmlns:v="urn:schemas-microsoft-com:vml" xmlns:wp14="http://schemas.microsoft.com/office/word/2010/wordprocessingDrawing" xmlns:wp="http://schemas.openxmlformats.org/drawingml/2006/wordprocessingDrawing" xmlns:w10="urn:schemas-microsoft-com:office:word" xmlns:w="http://schemas.openxmlformats.org/wordprocessingml/2006/main" xmlns:w14="http://schemas.microsoft.com/office/word/2010/wordml" xmlns:w15="http://schemas.microsoft.com/office/word/2012/wordml" xmlns:w16cex="http://schemas.microsoft.com/office/word/2018/wordml/cex" xmlns:w16cid="http://schemas.microsoft.com/office/word/2016/wordml/cid" xmlns:w16="http://schemas.microsoft.com/office/word/2018/wordml" xmlns:w16sdtdh="http://schemas.microsoft.com/office/word/2020/wordml/sdtdatahash" xmlns:w16se="http://schemas.microsoft.com/office/word/2015/wordml/symex" xmlns:wpg="http://schemas.microsoft.com/office/word/2010/wordprocessingGroup" xmlns:wpi="http://schemas.microsoft.com/office/word/2010/wordprocessingInk" xmlns:wne="http://schemas.microsoft.com/office/word/2006/wordml" xmlns:wps="http://schemas.microsoft.com/office/word/2010/wordprocessingShape" mc:Ignorable="w14 w15 w16se w16cid w16 w16cex w16sdtdh wp14">
+<w:hdr xmlns:wpc="http://schemas.microsoft.com/office/word/2010/wordprocessingCanvas" xmlns:cx="http://schemas.microsoft.com/office/drawing/2014/chartex" xmlns:cx1="http://schemas.microsoft.com/office/drawing/2015/9/8/chartex" xmlns:cx2="http://schemas.microsoft.com/office/drawing/2015/10/21/chartex" xmlns:cx3="http://schemas.microsoft.com/office/drawing/2016/5/9/chartex" xmlns:cx4="http://schemas.microsoft.com/office/drawing/2016/5/10/chartex" xmlns:cx5="http://schemas.microsoft.com/office/drawing/2016/5/11/chartex" xmlns:cx6="http://schemas.microsoft.com/office/drawing/2016/5/12/chartex" xmlns:cx7="http://schemas.microsoft.com/office/drawing/2016/5/13/chartex" xmlns:cx8="http://schemas.microsoft.com/office/drawing/2016/5/14/chartex" xmlns:mc="http://schemas.openxmlformats.org/markup-compatibility/2006" xmlns:aink="http://schemas.microsoft.com/office/drawing/2016/ink" xmlns:am3d="http://schemas.microsoft.com/office/drawing/2017/model3d" xmlns:o="urn:schemas-microsoft-com:office:office" xmlns:oel="http://schemas.microsoft.com/office/2019/extlst" xmlns:r="http://schemas.openxmlformats.org/officeDocument/2006/relationships" xmlns:m="http://schemas.openxmlformats.org/officeDocument/2006/math" xmlns:v="urn:schemas-microsoft-com:vml" xmlns:wp14="http://schemas.microsoft.com/office/word/2010/wordprocessingDrawing" xmlns:wp="http://schemas.openxmlformats.org/drawingml/2006/wordprocessingDrawing" xmlns:w10="urn:schemas-microsoft-com:office:word" xmlns:w="http://schemas.openxmlformats.org/wordprocessingml/2006/main" xmlns:w14="http://schemas.microsoft.com/office/word/2010/wordml" xmlns:w15="http://schemas.microsoft.com/office/word/2012/wordml" xmlns:w16cex="http://schemas.microsoft.com/office/word/2018/wordml/cex" xmlns:w16cid="http://schemas.microsoft.com/office/word/2016/wordml/cid" xmlns:w16="http://schemas.microsoft.com/office/word/2018/wordml" xmlns:w16du="http://schemas.microsoft.com/office/word/2023/wordml/word16du" xmlns:w16sdtdh="http://schemas.microsoft.com/office/word/2020/wordml/sdtdatahash" xmlns:w16se="http://schemas.microsoft.com/office/word/2015/wordml/symex" xmlns:wpg="http://schemas.microsoft.com/office/word/2010/wordprocessingGroup" xmlns:wpi="http://schemas.microsoft.com/office/word/2010/wordprocessingInk" xmlns:wne="http://schemas.microsoft.com/office/word/2006/wordml" xmlns:wps="http://schemas.microsoft.com/office/word/2010/wordprocessingShape" mc:Ignorable="w14 w15 w16se w16cid w16 w16cex w16sdtdh w16du wp14">
   <w:p>
     <w:pPr>
       <w:pStyle w:val="Header"/>
@@ -1846,7 +2034,7 @@
 </file>
 
 <file path=word/header2.xml><?xml version="1.0" encoding="utf-8"?>
-<w:hdr xmlns:wpc="http://schemas.microsoft.com/office/word/2010/wordprocessingCanvas" xmlns:cx="http://schemas.microsoft.com/office/drawing/2014/chartex" xmlns:cx1="http://schemas.microsoft.com/office/drawing/2015/9/8/chartex" xmlns:cx2="http://schemas.microsoft.com/office/drawing/2015/10/21/chartex" xmlns:cx3="http://schemas.microsoft.com/office/drawing/2016/5/9/chartex" xmlns:cx4="http://schemas.microsoft.com/office/drawing/2016/5/10/chartex" xmlns:cx5="http://schemas.microsoft.com/office/drawing/2016/5/11/chartex" xmlns:cx6="http://schemas.microsoft.com/office/drawing/2016/5/12/chartex" xmlns:cx7="http://schemas.microsoft.com/office/drawing/2016/5/13/chartex" xmlns:cx8="http://schemas.microsoft.com/office/drawing/2016/5/14/chartex" xmlns:mc="http://schemas.openxmlformats.org/markup-compatibility/2006" xmlns:aink="http://schemas.microsoft.com/office/drawing/2016/ink" xmlns:am3d="http://schemas.microsoft.com/office/drawing/2017/model3d" xmlns:o="urn:schemas-microsoft-com:office:office" xmlns:oel="http://schemas.microsoft.com/office/2019/extlst" xmlns:r="http://schemas.openxmlformats.org/officeDocument/2006/relationships" xmlns:m="http://schemas.openxmlformats.org/officeDocument/2006/math" xmlns:v="urn:schemas-microsoft-com:vml" xmlns:wp14="http://schemas.microsoft.com/office/word/2010/wordprocessingDrawing" xmlns:wp="http://schemas.openxmlformats.org/drawingml/2006/wordprocessingDrawing" xmlns:w10="urn:schemas-microsoft-com:office:word" xmlns:w="http://schemas.openxmlformats.org/wordprocessingml/2006/main" xmlns:w14="http://schemas.microsoft.com/office/word/2010/wordml" xmlns:w15="http://schemas.microsoft.com/office/word/2012/wordml" xmlns:w16cex="http://schemas.microsoft.com/office/word/2018/wordml/cex" xmlns:w16cid="http://schemas.microsoft.com/office/word/2016/wordml/cid" xmlns:w16="http://schemas.microsoft.com/office/word/2018/wordml" xmlns:w16sdtdh="http://schemas.microsoft.com/office/word/2020/wordml/sdtdatahash" xmlns:w16se="http://schemas.microsoft.com/office/word/2015/wordml/symex" xmlns:wpg="http://schemas.microsoft.com/office/word/2010/wordprocessingGroup" xmlns:wpi="http://schemas.microsoft.com/office/word/2010/wordprocessingInk" xmlns:wne="http://schemas.microsoft.com/office/word/2006/wordml" xmlns:wps="http://schemas.microsoft.com/office/word/2010/wordprocessingShape" mc:Ignorable="w14 w15 w16se w16cid w16 w16cex w16sdtdh wp14">
+<w:hdr xmlns:wpc="http://schemas.microsoft.com/office/word/2010/wordprocessingCanvas" xmlns:cx="http://schemas.microsoft.com/office/drawing/2014/chartex" xmlns:cx1="http://schemas.microsoft.com/office/drawing/2015/9/8/chartex" xmlns:cx2="http://schemas.microsoft.com/office/drawing/2015/10/21/chartex" xmlns:cx3="http://schemas.microsoft.com/office/drawing/2016/5/9/chartex" xmlns:cx4="http://schemas.microsoft.com/office/drawing/2016/5/10/chartex" xmlns:cx5="http://schemas.microsoft.com/office/drawing/2016/5/11/chartex" xmlns:cx6="http://schemas.microsoft.com/office/drawing/2016/5/12/chartex" xmlns:cx7="http://schemas.microsoft.com/office/drawing/2016/5/13/chartex" xmlns:cx8="http://schemas.microsoft.com/office/drawing/2016/5/14/chartex" xmlns:mc="http://schemas.openxmlformats.org/markup-compatibility/2006" xmlns:aink="http://schemas.microsoft.com/office/drawing/2016/ink" xmlns:am3d="http://schemas.microsoft.com/office/drawing/2017/model3d" xmlns:o="urn:schemas-microsoft-com:office:office" xmlns:oel="http://schemas.microsoft.com/office/2019/extlst" xmlns:r="http://schemas.openxmlformats.org/officeDocument/2006/relationships" xmlns:m="http://schemas.openxmlformats.org/officeDocument/2006/math" xmlns:v="urn:schemas-microsoft-com:vml" xmlns:wp14="http://schemas.microsoft.com/office/word/2010/wordprocessingDrawing" xmlns:wp="http://schemas.openxmlformats.org/drawingml/2006/wordprocessingDrawing" xmlns:w10="urn:schemas-microsoft-com:office:word" xmlns:w="http://schemas.openxmlformats.org/wordprocessingml/2006/main" xmlns:w14="http://schemas.microsoft.com/office/word/2010/wordml" xmlns:w15="http://schemas.microsoft.com/office/word/2012/wordml" xmlns:w16cex="http://schemas.microsoft.com/office/word/2018/wordml/cex" xmlns:w16cid="http://schemas.microsoft.com/office/word/2016/wordml/cid" xmlns:w16="http://schemas.microsoft.com/office/word/2018/wordml" xmlns:w16du="http://schemas.microsoft.com/office/word/2023/wordml/word16du" xmlns:w16sdtdh="http://schemas.microsoft.com/office/word/2020/wordml/sdtdatahash" xmlns:w16se="http://schemas.microsoft.com/office/word/2015/wordml/symex" xmlns:wpg="http://schemas.microsoft.com/office/word/2010/wordprocessingGroup" xmlns:wpi="http://schemas.microsoft.com/office/word/2010/wordprocessingInk" xmlns:wne="http://schemas.microsoft.com/office/word/2006/wordml" xmlns:wps="http://schemas.microsoft.com/office/word/2010/wordprocessingShape" mc:Ignorable="w14 w15 w16se w16cid w16 w16cex w16sdtdh w16du wp14">
   <w:p>
     <w:pPr>
       <w:pStyle w:val="Header"/>
@@ -1856,7 +2044,7 @@
 </file>
 
 <file path=word/header3.xml><?xml version="1.0" encoding="utf-8"?>
-<w:hdr xmlns:wpc="http://schemas.microsoft.com/office/word/2010/wordprocessingCanvas" xmlns:cx="http://schemas.microsoft.com/office/drawing/2014/chartex" xmlns:cx1="http://schemas.microsoft.com/office/drawing/2015/9/8/chartex" xmlns:cx2="http://schemas.microsoft.com/office/drawing/2015/10/21/chartex" xmlns:cx3="http://schemas.microsoft.com/office/drawing/2016/5/9/chartex" xmlns:cx4="http://schemas.microsoft.com/office/drawing/2016/5/10/chartex" xmlns:cx5="http://schemas.microsoft.com/office/drawing/2016/5/11/chartex" xmlns:cx6="http://schemas.microsoft.com/office/drawing/2016/5/12/chartex" xmlns:cx7="http://schemas.microsoft.com/office/drawing/2016/5/13/chartex" xmlns:cx8="http://schemas.microsoft.com/office/drawing/2016/5/14/chartex" xmlns:mc="http://schemas.openxmlformats.org/markup-compatibility/2006" xmlns:aink="http://schemas.microsoft.com/office/drawing/2016/ink" xmlns:am3d="http://schemas.microsoft.com/office/drawing/2017/model3d" xmlns:o="urn:schemas-microsoft-com:office:office" xmlns:oel="http://schemas.microsoft.com/office/2019/extlst" xmlns:r="http://schemas.openxmlformats.org/officeDocument/2006/relationships" xmlns:m="http://schemas.openxmlformats.org/officeDocument/2006/math" xmlns:v="urn:schemas-microsoft-com:vml" xmlns:wp14="http://schemas.microsoft.com/office/word/2010/wordprocessingDrawing" xmlns:wp="http://schemas.openxmlformats.org/drawingml/2006/wordprocessingDrawing" xmlns:w10="urn:schemas-microsoft-com:office:word" xmlns:w="http://schemas.openxmlformats.org/wordprocessingml/2006/main" xmlns:w14="http://schemas.microsoft.com/office/word/2010/wordml" xmlns:w15="http://schemas.microsoft.com/office/word/2012/wordml" xmlns:w16cex="http://schemas.microsoft.com/office/word/2018/wordml/cex" xmlns:w16cid="http://schemas.microsoft.com/office/word/2016/wordml/cid" xmlns:w16="http://schemas.microsoft.com/office/word/2018/wordml" xmlns:w16sdtdh="http://schemas.microsoft.com/office/word/2020/wordml/sdtdatahash" xmlns:w16se="http://schemas.microsoft.com/office/word/2015/wordml/symex" xmlns:wpg="http://schemas.microsoft.com/office/word/2010/wordprocessingGroup" xmlns:wpi="http://schemas.microsoft.com/office/word/2010/wordprocessingInk" xmlns:wne="http://schemas.microsoft.com/office/word/2006/wordml" xmlns:wps="http://schemas.microsoft.com/office/word/2010/wordprocessingShape" mc:Ignorable="w14 w15 w16se w16cid w16 w16cex w16sdtdh wp14">
+<w:hdr xmlns:wpc="http://schemas.microsoft.com/office/word/2010/wordprocessingCanvas" xmlns:cx="http://schemas.microsoft.com/office/drawing/2014/chartex" xmlns:cx1="http://schemas.microsoft.com/office/drawing/2015/9/8/chartex" xmlns:cx2="http://schemas.microsoft.com/office/drawing/2015/10/21/chartex" xmlns:cx3="http://schemas.microsoft.com/office/drawing/2016/5/9/chartex" xmlns:cx4="http://schemas.microsoft.com/office/drawing/2016/5/10/chartex" xmlns:cx5="http://schemas.microsoft.com/office/drawing/2016/5/11/chartex" xmlns:cx6="http://schemas.microsoft.com/office/drawing/2016/5/12/chartex" xmlns:cx7="http://schemas.microsoft.com/office/drawing/2016/5/13/chartex" xmlns:cx8="http://schemas.microsoft.com/office/drawing/2016/5/14/chartex" xmlns:mc="http://schemas.openxmlformats.org/markup-compatibility/2006" xmlns:aink="http://schemas.microsoft.com/office/drawing/2016/ink" xmlns:am3d="http://schemas.microsoft.com/office/drawing/2017/model3d" xmlns:o="urn:schemas-microsoft-com:office:office" xmlns:oel="http://schemas.microsoft.com/office/2019/extlst" xmlns:r="http://schemas.openxmlformats.org/officeDocument/2006/relationships" xmlns:m="http://schemas.openxmlformats.org/officeDocument/2006/math" xmlns:v="urn:schemas-microsoft-com:vml" xmlns:wp14="http://schemas.microsoft.com/office/word/2010/wordprocessingDrawing" xmlns:wp="http://schemas.openxmlformats.org/drawingml/2006/wordprocessingDrawing" xmlns:w10="urn:schemas-microsoft-com:office:word" xmlns:w="http://schemas.openxmlformats.org/wordprocessingml/2006/main" xmlns:w14="http://schemas.microsoft.com/office/word/2010/wordml" xmlns:w15="http://schemas.microsoft.com/office/word/2012/wordml" xmlns:w16cex="http://schemas.microsoft.com/office/word/2018/wordml/cex" xmlns:w16cid="http://schemas.microsoft.com/office/word/2016/wordml/cid" xmlns:w16="http://schemas.microsoft.com/office/word/2018/wordml" xmlns:w16du="http://schemas.microsoft.com/office/word/2023/wordml/word16du" xmlns:w16sdtdh="http://schemas.microsoft.com/office/word/2020/wordml/sdtdatahash" xmlns:w16se="http://schemas.microsoft.com/office/word/2015/wordml/symex" xmlns:wpg="http://schemas.microsoft.com/office/word/2010/wordprocessingGroup" xmlns:wpi="http://schemas.microsoft.com/office/word/2010/wordprocessingInk" xmlns:wne="http://schemas.microsoft.com/office/word/2006/wordml" xmlns:wps="http://schemas.microsoft.com/office/word/2010/wordprocessingShape" mc:Ignorable="w14 w15 w16se w16cid w16 w16cex w16sdtdh w16du wp14">
   <w:p>
     <w:pPr>
       <w:pStyle w:val="Header"/>
@@ -1866,7 +2054,7 @@
 </file>
 
 <file path=word/numbering.xml><?xml version="1.0" encoding="utf-8"?>
-<w:numbering xmlns:wpc="http://schemas.microsoft.com/office/word/2010/wordprocessingCanvas" xmlns:cx="http://schemas.microsoft.com/office/drawing/2014/chartex" xmlns:cx1="http://schemas.microsoft.com/office/drawing/2015/9/8/chartex" xmlns:cx2="http://schemas.microsoft.com/office/drawing/2015/10/21/chartex" xmlns:cx3="http://schemas.microsoft.com/office/drawing/2016/5/9/chartex" xmlns:cx4="http://schemas.microsoft.com/office/drawing/2016/5/10/chartex" xmlns:cx5="http://schemas.microsoft.com/office/drawing/2016/5/11/chartex" xmlns:cx6="http://schemas.microsoft.com/office/drawing/2016/5/12/chartex" xmlns:cx7="http://schemas.microsoft.com/office/drawing/2016/5/13/chartex" xmlns:cx8="http://schemas.microsoft.com/office/drawing/2016/5/14/chartex" xmlns:mc="http://schemas.openxmlformats.org/markup-compatibility/2006" xmlns:aink="http://schemas.microsoft.com/office/drawing/2016/ink" xmlns:am3d="http://schemas.microsoft.com/office/drawing/2017/model3d" xmlns:o="urn:schemas-microsoft-com:office:office" xmlns:oel="http://schemas.microsoft.com/office/2019/extlst" xmlns:r="http://schemas.openxmlformats.org/officeDocument/2006/relationships" xmlns:m="http://schemas.openxmlformats.org/officeDocument/2006/math" xmlns:v="urn:schemas-microsoft-com:vml" xmlns:wp14="http://schemas.microsoft.com/office/word/2010/wordprocessingDrawing" xmlns:wp="http://schemas.openxmlformats.org/drawingml/2006/wordprocessingDrawing" xmlns:w10="urn:schemas-microsoft-com:office:word" xmlns:w="http://schemas.openxmlformats.org/wordprocessingml/2006/main" xmlns:w14="http://schemas.microsoft.com/office/word/2010/wordml" xmlns:w15="http://schemas.microsoft.com/office/word/2012/wordml" xmlns:w16cex="http://schemas.microsoft.com/office/word/2018/wordml/cex" xmlns:w16cid="http://schemas.microsoft.com/office/word/2016/wordml/cid" xmlns:w16="http://schemas.microsoft.com/office/word/2018/wordml" xmlns:w16sdtdh="http://schemas.microsoft.com/office/word/2020/wordml/sdtdatahash" xmlns:w16se="http://schemas.microsoft.com/office/word/2015/wordml/symex" xmlns:wpg="http://schemas.microsoft.com/office/word/2010/wordprocessingGroup" xmlns:wpi="http://schemas.microsoft.com/office/word/2010/wordprocessingInk" xmlns:wne="http://schemas.microsoft.com/office/word/2006/wordml" xmlns:wps="http://schemas.microsoft.com/office/word/2010/wordprocessingShape" mc:Ignorable="w14 w15 w16se w16cid w16 w16cex w16sdtdh wp14">
+<w:numbering xmlns:wpc="http://schemas.microsoft.com/office/word/2010/wordprocessingCanvas" xmlns:cx="http://schemas.microsoft.com/office/drawing/2014/chartex" xmlns:cx1="http://schemas.microsoft.com/office/drawing/2015/9/8/chartex" xmlns:cx2="http://schemas.microsoft.com/office/drawing/2015/10/21/chartex" xmlns:cx3="http://schemas.microsoft.com/office/drawing/2016/5/9/chartex" xmlns:cx4="http://schemas.microsoft.com/office/drawing/2016/5/10/chartex" xmlns:cx5="http://schemas.microsoft.com/office/drawing/2016/5/11/chartex" xmlns:cx6="http://schemas.microsoft.com/office/drawing/2016/5/12/chartex" xmlns:cx7="http://schemas.microsoft.com/office/drawing/2016/5/13/chartex" xmlns:cx8="http://schemas.microsoft.com/office/drawing/2016/5/14/chartex" xmlns:mc="http://schemas.openxmlformats.org/markup-compatibility/2006" xmlns:aink="http://schemas.microsoft.com/office/drawing/2016/ink" xmlns:am3d="http://schemas.microsoft.com/office/drawing/2017/model3d" xmlns:o="urn:schemas-microsoft-com:office:office" xmlns:oel="http://schemas.microsoft.com/office/2019/extlst" xmlns:r="http://schemas.openxmlformats.org/officeDocument/2006/relationships" xmlns:m="http://schemas.openxmlformats.org/officeDocument/2006/math" xmlns:v="urn:schemas-microsoft-com:vml" xmlns:wp14="http://schemas.microsoft.com/office/word/2010/wordprocessingDrawing" xmlns:wp="http://schemas.openxmlformats.org/drawingml/2006/wordprocessingDrawing" xmlns:w10="urn:schemas-microsoft-com:office:word" xmlns:w="http://schemas.openxmlformats.org/wordprocessingml/2006/main" xmlns:w14="http://schemas.microsoft.com/office/word/2010/wordml" xmlns:w15="http://schemas.microsoft.com/office/word/2012/wordml" xmlns:w16cex="http://schemas.microsoft.com/office/word/2018/wordml/cex" xmlns:w16cid="http://schemas.microsoft.com/office/word/2016/wordml/cid" xmlns:w16="http://schemas.microsoft.com/office/word/2018/wordml" xmlns:w16du="http://schemas.microsoft.com/office/word/2023/wordml/word16du" xmlns:w16sdtdh="http://schemas.microsoft.com/office/word/2020/wordml/sdtdatahash" xmlns:w16se="http://schemas.microsoft.com/office/word/2015/wordml/symex" xmlns:wpg="http://schemas.microsoft.com/office/word/2010/wordprocessingGroup" xmlns:wpi="http://schemas.microsoft.com/office/word/2010/wordprocessingInk" xmlns:wne="http://schemas.microsoft.com/office/word/2006/wordml" xmlns:wps="http://schemas.microsoft.com/office/word/2010/wordprocessingShape" mc:Ignorable="w14 w15 w16se w16cid w16 w16cex w16sdtdh w16du wp14">
   <w:abstractNum w:abstractNumId="0" w15:restartNumberingAfterBreak="0">
     <w:nsid w:val="656E6D9A"/>
     <w:multiLevelType w:val="hybridMultilevel"/>
@@ -2291,7 +2479,7 @@
 </file>
 
 <file path=word/styles.xml><?xml version="1.0" encoding="utf-8"?>
-<w:styles xmlns:mc="http://schemas.openxmlformats.org/markup-compatibility/2006" xmlns:r="http://schemas.openxmlformats.org/officeDocument/2006/relationships" xmlns:w="http://schemas.openxmlformats.org/wordprocessingml/2006/main" xmlns:w14="http://schemas.microsoft.com/office/word/2010/wordml" xmlns:w15="http://schemas.microsoft.com/office/word/2012/wordml" xmlns:w16cex="http://schemas.microsoft.com/office/word/2018/wordml/cex" xmlns:w16cid="http://schemas.microsoft.com/office/word/2016/wordml/cid" xmlns:w16="http://schemas.microsoft.com/office/word/2018/wordml" xmlns:w16sdtdh="http://schemas.microsoft.com/office/word/2020/wordml/sdtdatahash" xmlns:w16se="http://schemas.microsoft.com/office/word/2015/wordml/symex" mc:Ignorable="w14 w15 w16se w16cid w16 w16cex w16sdtdh">
+<w:styles xmlns:mc="http://schemas.openxmlformats.org/markup-compatibility/2006" xmlns:r="http://schemas.openxmlformats.org/officeDocument/2006/relationships" xmlns:w="http://schemas.openxmlformats.org/wordprocessingml/2006/main" xmlns:w14="http://schemas.microsoft.com/office/word/2010/wordml" xmlns:w15="http://schemas.microsoft.com/office/word/2012/wordml" xmlns:w16cex="http://schemas.microsoft.com/office/word/2018/wordml/cex" xmlns:w16cid="http://schemas.microsoft.com/office/word/2016/wordml/cid" xmlns:w16="http://schemas.microsoft.com/office/word/2018/wordml" xmlns:w16du="http://schemas.microsoft.com/office/word/2023/wordml/word16du" xmlns:w16sdtdh="http://schemas.microsoft.com/office/word/2020/wordml/sdtdatahash" xmlns:w16se="http://schemas.microsoft.com/office/word/2015/wordml/symex" mc:Ignorable="w14 w15 w16se w16cid w16 w16cex w16sdtdh w16du">
   <w:docDefaults>
     <w:rPrDefault>
       <w:rPr>

</xml_diff>

<commit_message>
WCS: Created SongsLastPerformance page
</commit_message>
<xml_diff>
--- a/ASP sandbox development notes.docx
+++ b/ASP sandbox development notes.docx
@@ -1925,6 +1925,33 @@
       </w:r>
       <w:r>
         <w:t xml:space="preserve"> to it, apparently.</w:t>
+      </w:r>
+    </w:p>
+    <w:p>
+      <w:r>
+        <w:t>Ran Out of Azure Database Access</w:t>
+      </w:r>
+    </w:p>
+    <w:p>
+      <w:r>
+        <w:t>On 23Feb24, 4PM, got this:</w:t>
+      </w:r>
+    </w:p>
+    <w:p>
+      <w:pPr>
+        <w:ind w:left="720"/>
+      </w:pPr>
+      <w:r>
+        <w:lastRenderedPageBreak/>
+        <w:t xml:space="preserve">This database has reached the monthly free amount allowance for the month of February 2024 and is paused for the remainder of the month. The free amount will </w:t>
+      </w:r>
+      <w:proofErr w:type="gramStart"/>
+      <w:r>
+        <w:t>renew</w:t>
+      </w:r>
+      <w:proofErr w:type="gramEnd"/>
+      <w:r>
+        <w:t xml:space="preserve"> at 12:00 AM (UTC) on March 01, 2024. To regain access immediately, open the Compute and Storage tab from the database menu on the Azure Portal and select the "Continue using database with additional charges" option. This will resume the database and bill you for additional usage charges the rest of this month. For more details, see https://go.microsoft.com/fwlink/?linkid=2243105&amp;clcid=0x409.</w:t>
       </w:r>
     </w:p>
     <w:sectPr>

</xml_diff>

<commit_message>
WCS: Cleaned up Setlists page, changed home page header to Web Core Songs
</commit_message>
<xml_diff>
--- a/ASP sandbox development notes.docx
+++ b/ASP sandbox development notes.docx
@@ -1928,6 +1928,9 @@
       </w:r>
     </w:p>
     <w:p>
+      <w:pPr>
+        <w:pStyle w:val="Heading1"/>
+      </w:pPr>
       <w:r>
         <w:t>Ran Out of Azure Database Access</w:t>
       </w:r>
@@ -1951,16 +1954,46 @@
       </w:r>
       <w:proofErr w:type="gramEnd"/>
       <w:r>
-        <w:t xml:space="preserve"> at 12:00 AM (UTC) on March 01, 2024. To regain access immediately, open the Compute and Storage tab from the database menu on the Azure Portal and select the "Continue using database with additional charges" option. This will resume the database and bill you for additional usage charges the rest of this month. For more details, see https://go.microsoft.com/fwlink/?linkid=2243105&amp;clcid=0x409.</w:t>
+        <w:t xml:space="preserve"> at 12:00 AM (UTC) on March 01, 2024. To regain access immediately, open the Compute and Storage tab from the database menu on the Azure Portal and select the "Continue using database with additional charges" option. This will resume the database and bill you for additional usage charges the rest of this month. For more details, see </w:t>
+      </w:r>
+      <w:hyperlink r:id="rId14" w:history="1">
+        <w:r>
+          <w:rPr>
+            <w:rStyle w:val="Hyperlink"/>
+          </w:rPr>
+          <w:t>https://go.microsoft.com/fwlink/?linkid=2243105&amp;clcid=0x409</w:t>
+        </w:r>
+      </w:hyperlink>
+      <w:r>
+        <w:t>.</w:t>
+      </w:r>
+    </w:p>
+    <w:p>
+      <w:r>
+        <w:t>My initial plan was “</w:t>
+      </w:r>
+      <w:r>
+        <w:t xml:space="preserve">First 100,000 </w:t>
+      </w:r>
+      <w:proofErr w:type="spellStart"/>
+      <w:r>
+        <w:t>vCore</w:t>
+      </w:r>
+      <w:proofErr w:type="spellEnd"/>
+      <w:r>
+        <w:t xml:space="preserve"> seconds free</w:t>
+      </w:r>
+      <w:r>
+        <w:t>”.</w:t>
       </w:r>
     </w:p>
     <w:sectPr>
-      <w:headerReference w:type="even" r:id="rId14"/>
-      <w:headerReference w:type="default" r:id="rId15"/>
-      <w:footerReference w:type="even" r:id="rId16"/>
-      <w:footerReference w:type="default" r:id="rId17"/>
-      <w:headerReference w:type="first" r:id="rId18"/>
-      <w:footerReference w:type="first" r:id="rId19"/>
+      <w:headerReference w:type="even" r:id="rId15"/>
+      <w:headerReference w:type="default" r:id="rId16"/>
+      <w:footerReference w:type="even" r:id="rId17"/>
+      <w:footerReference w:type="default" r:id="rId18"/>
+      <w:headerReference w:type="first" r:id="rId19"/>
+      <w:footerReference w:type="first" r:id="rId20"/>
       <w:pgSz w:w="12240" w:h="15840"/>
       <w:pgMar w:top="1440" w:right="1440" w:bottom="1440" w:left="1440" w:header="720" w:footer="720" w:gutter="0"/>
       <w:cols w:space="720"/>
@@ -3131,6 +3164,18 @@
       <w:szCs w:val="24"/>
     </w:rPr>
   </w:style>
+  <w:style w:type="character" w:styleId="UnresolvedMention">
+    <w:name w:val="Unresolved Mention"/>
+    <w:basedOn w:val="DefaultParagraphFont"/>
+    <w:uiPriority w:val="99"/>
+    <w:semiHidden/>
+    <w:unhideWhenUsed/>
+    <w:rsid w:val="000F32FB"/>
+    <w:rPr>
+      <w:color w:val="605E5C"/>
+      <w:shd w:val="clear" w:color="auto" w:fill="E1DFDD"/>
+    </w:rPr>
+  </w:style>
 </w:styles>
 </file>
 

</xml_diff>

<commit_message>
WCS: Added models and controllers for tables Performances and SongPerformances, and view ViewSongsSingleField
</commit_message>
<xml_diff>
--- a/ASP sandbox development notes.docx
+++ b/ASP sandbox development notes.docx
@@ -77,15 +77,7 @@
     </w:p>
     <w:p>
       <w:r>
-        <w:t xml:space="preserve">Noted the same confusion as when I first started teaching myself ASP.NET on 16-Feb=23: unlike </w:t>
-      </w:r>
-      <w:proofErr w:type="spellStart"/>
-      <w:r>
-        <w:t>Winforms</w:t>
-      </w:r>
-      <w:proofErr w:type="spellEnd"/>
-      <w:r>
-        <w:t>, or straight HTML, you don’t get full call stack – a full enough view of what code is ultimately being called to bring up what’s on the screen and respond to keyboard and mouse activity.</w:t>
+        <w:t>Noted the same confusion as when I first started teaching myself ASP.NET on 16-Feb=23: unlike Winforms, or straight HTML, you don’t get full call stack – a full enough view of what code is ultimately being called to bring up what’s on the screen and respond to keyboard and mouse activity.</w:t>
       </w:r>
     </w:p>
     <w:p>
@@ -109,41 +101,10 @@
     </w:p>
     <w:p>
       <w:r>
-        <w:t xml:space="preserve">First, go to NuGet Package Manager and install </w:t>
-      </w:r>
-      <w:proofErr w:type="spellStart"/>
-      <w:proofErr w:type="gramStart"/>
-      <w:r>
-        <w:t>Microsoft.EntityFrameworkCore.Design</w:t>
-      </w:r>
-      <w:proofErr w:type="spellEnd"/>
-      <w:proofErr w:type="gramEnd"/>
-      <w:r>
-        <w:t xml:space="preserve"> package. As well as </w:t>
-      </w:r>
-      <w:proofErr w:type="spellStart"/>
-      <w:r>
-        <w:t>Microsoft.EntityFrameworkCore</w:t>
-      </w:r>
-      <w:proofErr w:type="spellEnd"/>
-      <w:r>
-        <w:t xml:space="preserve">, </w:t>
-      </w:r>
-      <w:proofErr w:type="gramStart"/>
-      <w:r>
-        <w:t xml:space="preserve">and </w:t>
-      </w:r>
-      <w:r>
-        <w:t>.</w:t>
-      </w:r>
-      <w:proofErr w:type="spellStart"/>
-      <w:r>
-        <w:t>SqlServer</w:t>
-      </w:r>
-      <w:proofErr w:type="spellEnd"/>
-      <w:proofErr w:type="gramEnd"/>
-      <w:r>
-        <w:t>.</w:t>
+        <w:t xml:space="preserve">First, go to NuGet Package Manager and install Microsoft.EntityFrameworkCore.Design package. As well as Microsoft.EntityFrameworkCore, and </w:t>
+      </w:r>
+      <w:r>
+        <w:t>.SqlServer.</w:t>
       </w:r>
     </w:p>
     <w:p>
@@ -169,6 +130,9 @@
       <w:r>
         <w:t>:</w:t>
       </w:r>
+      <w:r>
+        <w:t xml:space="preserve"> (NOTE that these changes will be wiped out the next time you Reverse-Engineer the tables):</w:t>
+      </w:r>
     </w:p>
     <w:p>
       <w:pPr>
@@ -186,25 +150,7 @@
           <w:b/>
           <w:bCs/>
         </w:rPr>
-        <w:t xml:space="preserve">using </w:t>
-      </w:r>
-      <w:proofErr w:type="spellStart"/>
-      <w:proofErr w:type="gramStart"/>
-      <w:r>
-        <w:rPr>
-          <w:b/>
-          <w:bCs/>
-        </w:rPr>
-        <w:t>System.ComponentModel.DataAnnotations</w:t>
-      </w:r>
-      <w:proofErr w:type="spellEnd"/>
-      <w:proofErr w:type="gramEnd"/>
-      <w:r>
-        <w:rPr>
-          <w:b/>
-          <w:bCs/>
-        </w:rPr>
-        <w:t>;</w:t>
+        <w:t>using System.ComponentModel.DataAnnotations;</w:t>
       </w:r>
       <w:r>
         <w:t xml:space="preserve"> to the top</w:t>
@@ -233,7 +179,6 @@
           <w:numId w:val="1"/>
         </w:numPr>
       </w:pPr>
-      <w:proofErr w:type="gramStart"/>
       <w:r>
         <w:t xml:space="preserve">Remove </w:t>
       </w:r>
@@ -242,24 +187,7 @@
           <w:b/>
           <w:bCs/>
         </w:rPr>
-        <w:t>.</w:t>
-      </w:r>
-      <w:proofErr w:type="spellStart"/>
-      <w:r>
-        <w:rPr>
-          <w:b/>
-          <w:bCs/>
-        </w:rPr>
-        <w:t>HasNoKey</w:t>
-      </w:r>
-      <w:proofErr w:type="spellEnd"/>
-      <w:proofErr w:type="gramEnd"/>
-      <w:r>
-        <w:rPr>
-          <w:b/>
-          <w:bCs/>
-        </w:rPr>
-        <w:t>()</w:t>
+        <w:t>.HasNoKey()</w:t>
       </w:r>
       <w:r>
         <w:t xml:space="preserve"> from the DB Context file’s definition of the view!</w:t>
@@ -289,15 +217,7 @@
     </w:p>
     <w:p>
       <w:r>
-        <w:t xml:space="preserve">Started project </w:t>
-      </w:r>
-      <w:proofErr w:type="spellStart"/>
-      <w:r>
-        <w:t>WebCoreSongs</w:t>
-      </w:r>
-      <w:proofErr w:type="spellEnd"/>
-      <w:r>
-        <w:t xml:space="preserve"> on 24-Jan-24.</w:t>
+        <w:t>Started project WebCoreSongs on 24-Jan-24.</w:t>
       </w:r>
     </w:p>
     <w:p>
@@ -353,19 +273,11 @@
     </w:p>
     <w:p>
       <w:hyperlink r:id="rId12" w:anchor="launch-the-publish-wizard?utm_source=aspnet-start-page&amp;utm_campaign=vside" w:history="1">
-        <w:proofErr w:type="spellStart"/>
         <w:r>
           <w:rPr>
             <w:rStyle w:val="Hyperlink"/>
           </w:rPr>
-          <w:t>Quickstart</w:t>
-        </w:r>
-        <w:proofErr w:type="spellEnd"/>
-        <w:r>
-          <w:rPr>
-            <w:rStyle w:val="Hyperlink"/>
-          </w:rPr>
-          <w:t>: Deploy an ASP.NET web app - Azure App Service | Microsoft Learn</w:t>
+          <w:t>Quickstart: Deploy an ASP.NET web app - Azure App Service | Microsoft Learn</w:t>
         </w:r>
       </w:hyperlink>
     </w:p>
@@ -389,33 +301,7 @@
     </w:p>
     <w:p>
       <w:r>
-        <w:t xml:space="preserve">First, go to NuGet Package Manager and install </w:t>
-      </w:r>
-      <w:proofErr w:type="spellStart"/>
-      <w:proofErr w:type="gramStart"/>
-      <w:r>
-        <w:t>Microsoft.EntityFrameworkCore.Design</w:t>
-      </w:r>
-      <w:proofErr w:type="spellEnd"/>
-      <w:proofErr w:type="gramEnd"/>
-      <w:r>
-        <w:t xml:space="preserve"> package. As well as </w:t>
-      </w:r>
-      <w:proofErr w:type="spellStart"/>
-      <w:r>
-        <w:t>Microsoft.EntityFrameworkCore</w:t>
-      </w:r>
-      <w:proofErr w:type="spellEnd"/>
-      <w:r>
-        <w:t>, and …</w:t>
-      </w:r>
-      <w:proofErr w:type="spellStart"/>
-      <w:r>
-        <w:t>SqlServer</w:t>
-      </w:r>
-      <w:proofErr w:type="spellEnd"/>
-      <w:r>
-        <w:t xml:space="preserve"> too, right?</w:t>
+        <w:t>First, go to NuGet Package Manager and install Microsoft.EntityFrameworkCore.Design package. As well as Microsoft.EntityFrameworkCore, and …SqlServer too, right?</w:t>
       </w:r>
     </w:p>
     <w:p>
@@ -428,93 +314,8 @@
         <w:ind w:left="720"/>
       </w:pPr>
       <w:r>
-        <w:t>Scaffold-</w:t>
-      </w:r>
-      <w:proofErr w:type="spellStart"/>
-      <w:r>
-        <w:t>DbContext</w:t>
-      </w:r>
-      <w:proofErr w:type="spellEnd"/>
-      <w:r>
-        <w:t xml:space="preserve"> "Data Source=</w:t>
-      </w:r>
-      <w:proofErr w:type="gramStart"/>
-      <w:r>
-        <w:t>tcp:dietrichsql.database.windows.net</w:t>
-      </w:r>
-      <w:proofErr w:type="gramEnd"/>
-      <w:r>
-        <w:t xml:space="preserve">,1433;Initial Catalog=Songbook; </w:t>
-      </w:r>
-      <w:proofErr w:type="spellStart"/>
-      <w:r>
-        <w:t>TrustServerCertificate</w:t>
-      </w:r>
-      <w:proofErr w:type="spellEnd"/>
-      <w:r>
-        <w:t>=</w:t>
-      </w:r>
-      <w:proofErr w:type="spellStart"/>
-      <w:r>
-        <w:t>False;Connection</w:t>
-      </w:r>
-      <w:proofErr w:type="spellEnd"/>
-      <w:r>
-        <w:t xml:space="preserve"> Timeout=60; User ID=</w:t>
-      </w:r>
-      <w:proofErr w:type="spellStart"/>
-      <w:r>
-        <w:t>dietrichuser;Password</w:t>
-      </w:r>
-      <w:proofErr w:type="spellEnd"/>
-      <w:r>
-        <w:t xml:space="preserve">=algonQin88;  </w:t>
-      </w:r>
-      <w:proofErr w:type="spellStart"/>
-      <w:r>
-        <w:t>ApplicationIntent</w:t>
-      </w:r>
-      <w:proofErr w:type="spellEnd"/>
-      <w:r>
-        <w:t>=</w:t>
-      </w:r>
-      <w:proofErr w:type="spellStart"/>
-      <w:r>
-        <w:t>ReadWrite</w:t>
-      </w:r>
-      <w:proofErr w:type="spellEnd"/>
-      <w:r>
-        <w:t xml:space="preserve">; </w:t>
-      </w:r>
-      <w:proofErr w:type="spellStart"/>
-      <w:r>
-        <w:t>MultiSubnetFailover</w:t>
-      </w:r>
-      <w:proofErr w:type="spellEnd"/>
-      <w:r>
-        <w:t xml:space="preserve">=False" </w:t>
-      </w:r>
-      <w:proofErr w:type="spellStart"/>
-      <w:r>
-        <w:t>Microsoft.EntityFrameworkCore.SqlServer</w:t>
-      </w:r>
-      <w:proofErr w:type="spellEnd"/>
-      <w:r>
-        <w:t xml:space="preserve"> -</w:t>
-      </w:r>
-      <w:proofErr w:type="spellStart"/>
-      <w:r>
-        <w:t>OutputDir</w:t>
-      </w:r>
-      <w:proofErr w:type="spellEnd"/>
-      <w:r>
-        <w:t xml:space="preserve"> Models/DB  -Table </w:t>
-      </w:r>
-      <w:proofErr w:type="spellStart"/>
-      <w:r>
-        <w:t>Songbook.Songs</w:t>
-      </w:r>
-      <w:proofErr w:type="spellEnd"/>
+        <w:t>Scaffold-DbContext "Data Source=tcp:dietrichsql.database.windows.net,1433;Initial Catalog=Songbook; TrustServerCertificate=False;Connection Timeout=60; User ID=dietrichuser;Password=algonQin88;  ApplicationIntent=ReadWrite; MultiSubnetFailover=False" Microsoft.EntityFrameworkCore.SqlServer -OutputDir Models/DB  -Table Songbook.Songs</w:t>
+      </w:r>
     </w:p>
     <w:p>
       <w:pPr>
@@ -528,11 +329,9 @@
       <w:r>
         <w:t xml:space="preserve">Downloaded EF Core Power Tools, from </w:t>
       </w:r>
-      <w:proofErr w:type="gramStart"/>
       <w:r>
         <w:t>https://marketplace.visualstudio.com/items?itemName=ErikEJ.EFCorePowerTools</w:t>
       </w:r>
-      <w:proofErr w:type="gramEnd"/>
     </w:p>
     <w:p>
       <w:r>
@@ -546,15 +345,7 @@
         <w:t>Blazor app</w:t>
       </w:r>
       <w:r>
-        <w:t xml:space="preserve">. Also brought up View SQL Server Explorer on both projects… not that that will do me </w:t>
-      </w:r>
-      <w:proofErr w:type="spellStart"/>
-      <w:r>
-        <w:t>necces</w:t>
-      </w:r>
-      <w:proofErr w:type="spellEnd"/>
-      <w:r>
-        <w:t xml:space="preserve"> any good</w:t>
+        <w:t>. Also brought up View SQL Server Explorer on both projects… not that that will do me necces any good</w:t>
       </w:r>
     </w:p>
     <w:p>
@@ -607,23 +398,7 @@
         <w:t>dietrichsql.database.windows.net</w:t>
       </w:r>
       <w:r>
-        <w:t xml:space="preserve">, </w:t>
-      </w:r>
-      <w:proofErr w:type="spellStart"/>
-      <w:r>
-        <w:t>Authent</w:t>
-      </w:r>
-      <w:proofErr w:type="spellEnd"/>
-      <w:r>
-        <w:t xml:space="preserve"> = Microsoft </w:t>
-      </w:r>
-      <w:proofErr w:type="spellStart"/>
-      <w:r>
-        <w:t>Entra</w:t>
-      </w:r>
-      <w:proofErr w:type="spellEnd"/>
-      <w:r>
-        <w:t xml:space="preserve"> MFA.</w:t>
+        <w:t>, Authent = Microsoft Entra MFA.</w:t>
       </w:r>
     </w:p>
     <w:p>
@@ -638,66 +413,26 @@
           <w:b/>
           <w:bCs/>
         </w:rPr>
-        <w:t xml:space="preserve">MAKE SURE to include the tables that you’ve scaffolded before! </w:t>
-      </w:r>
-      <w:proofErr w:type="gramStart"/>
+        <w:t>MAKE SURE to include the tables that you’ve scaffolded before! Otherwise it will delete the code for them!</w:t>
+      </w:r>
       <w:r>
         <w:rPr>
           <w:b/>
           <w:bCs/>
         </w:rPr>
-        <w:t>Otherwise</w:t>
-      </w:r>
-      <w:proofErr w:type="gramEnd"/>
+        <w:t xml:space="preserve"> BUT – if you include them, it will wipe out the changes you made since scaffolding! So how do you get around this godawful misdesign?</w:t>
+      </w:r>
       <w:r>
         <w:rPr>
           <w:b/>
           <w:bCs/>
         </w:rPr>
-        <w:t xml:space="preserve"> it will delete the code for them!</w:t>
-      </w:r>
-      <w:r>
-        <w:rPr>
-          <w:b/>
-          <w:bCs/>
-        </w:rPr>
-        <w:t xml:space="preserve"> BUT – if you include them, it will wipe out the changes you made since scaffolding! So how do you get around this godawful </w:t>
-      </w:r>
-      <w:proofErr w:type="spellStart"/>
-      <w:r>
-        <w:rPr>
-          <w:b/>
-          <w:bCs/>
-        </w:rPr>
-        <w:t>misdesign</w:t>
-      </w:r>
-      <w:proofErr w:type="spellEnd"/>
-      <w:r>
-        <w:rPr>
-          <w:b/>
-          <w:bCs/>
-        </w:rPr>
-        <w:t>?</w:t>
-      </w:r>
-      <w:r>
-        <w:rPr>
-          <w:b/>
-          <w:bCs/>
-        </w:rPr>
         <w:t xml:space="preserve"> Other than go into Git and cancel the unwanted changes?</w:t>
       </w:r>
     </w:p>
     <w:p>
       <w:r>
-        <w:t xml:space="preserve">Set context to </w:t>
-      </w:r>
-      <w:proofErr w:type="spellStart"/>
-      <w:r>
-        <w:t>SongsContext</w:t>
-      </w:r>
-      <w:proofErr w:type="spellEnd"/>
-      <w:r>
-        <w:t>. Because it uses the same Context for all tables and views.</w:t>
+        <w:t>Set context to SongsContext. Because it uses the same Context for all tables and views.</w:t>
       </w:r>
     </w:p>
     <w:p>
@@ -713,15 +448,7 @@
     </w:p>
     <w:p>
       <w:r>
-        <w:t xml:space="preserve">In Choose Your Settings, set a </w:t>
-      </w:r>
-      <w:proofErr w:type="spellStart"/>
-      <w:r>
-        <w:t>tbl</w:t>
-      </w:r>
-      <w:proofErr w:type="spellEnd"/>
-      <w:r>
-        <w:t xml:space="preserve">-specific Context Name, and uncheck </w:t>
+        <w:t xml:space="preserve">In Choose Your Settings, set a tbl-specific Context Name, and uncheck </w:t>
       </w:r>
       <w:r>
         <w:t>“Pluralize or singularize generated object names”!</w:t>
@@ -749,15 +476,7 @@
         <w:t>For the first table</w:t>
       </w:r>
       <w:r>
-        <w:t xml:space="preserve">, go into </w:t>
-      </w:r>
-      <w:proofErr w:type="spellStart"/>
-      <w:r>
-        <w:t>Program.cs</w:t>
-      </w:r>
-      <w:proofErr w:type="spellEnd"/>
-      <w:r>
-        <w:t xml:space="preserve"> and add a line to register the new Controller. It should look like this:</w:t>
+        <w:t>, go into Program.cs and add a line to register the new Controller. It should look like this:</w:t>
       </w:r>
     </w:p>
     <w:p>
@@ -775,7 +494,6 @@
           <w:szCs w:val="18"/>
         </w:rPr>
       </w:pPr>
-      <w:proofErr w:type="gramStart"/>
       <w:r>
         <w:rPr>
           <w:rFonts w:ascii="Cascadia Mono" w:hAnsi="Cascadia Mono" w:cs="Cascadia Mono"/>
@@ -784,18 +502,8 @@
           <w:sz w:val="18"/>
           <w:szCs w:val="18"/>
         </w:rPr>
-        <w:t>builder.Services.AddDbContext</w:t>
-      </w:r>
-      <w:proofErr w:type="gramEnd"/>
-      <w:r>
-        <w:rPr>
-          <w:rFonts w:ascii="Cascadia Mono" w:hAnsi="Cascadia Mono" w:cs="Cascadia Mono"/>
-          <w:color w:val="000000"/>
-          <w:kern w:val="0"/>
-          <w:sz w:val="18"/>
-          <w:szCs w:val="18"/>
-        </w:rPr>
-        <w:t>&lt;WebCoreSongs.Models</w:t>
+        <w:lastRenderedPageBreak/>
+        <w:t>builder.Services.AddDbContext&lt;WebCoreSongs.Models</w:t>
       </w:r>
       <w:r>
         <w:rPr>
@@ -833,7 +541,6 @@
           <w:szCs w:val="18"/>
         </w:rPr>
       </w:pPr>
-      <w:proofErr w:type="gramStart"/>
       <w:r>
         <w:rPr>
           <w:rFonts w:ascii="Cascadia Mono" w:hAnsi="Cascadia Mono" w:cs="Cascadia Mono"/>
@@ -842,19 +549,7 @@
           <w:sz w:val="18"/>
           <w:szCs w:val="18"/>
         </w:rPr>
-        <w:lastRenderedPageBreak/>
-        <w:t>options.UseSqlServer</w:t>
-      </w:r>
-      <w:proofErr w:type="gramEnd"/>
-      <w:r>
-        <w:rPr>
-          <w:rFonts w:ascii="Cascadia Mono" w:hAnsi="Cascadia Mono" w:cs="Cascadia Mono"/>
-          <w:color w:val="000000"/>
-          <w:kern w:val="0"/>
-          <w:sz w:val="18"/>
-          <w:szCs w:val="18"/>
-        </w:rPr>
-        <w:t>(builder.Configuration.GetConnectionString(</w:t>
+        <w:t>options.UseSqlServer(builder.Configuration.GetConnectionString(</w:t>
       </w:r>
       <w:r>
         <w:rPr>
@@ -1390,7 +1085,6 @@
         </w:rPr>
         <w:t xml:space="preserve">select </w:t>
       </w:r>
-      <w:proofErr w:type="spellStart"/>
       <w:r>
         <w:rPr>
           <w:rFonts w:ascii="Segoe UI" w:eastAsia="Times New Roman" w:hAnsi="Segoe UI" w:cs="Segoe UI"/>
@@ -1401,7 +1095,6 @@
         </w:rPr>
         <w:t>SongsContext</w:t>
       </w:r>
-      <w:proofErr w:type="spellEnd"/>
       <w:r>
         <w:rPr>
           <w:rFonts w:ascii="Segoe UI" w:eastAsia="Times New Roman" w:hAnsi="Segoe UI" w:cs="Segoe UI"/>
@@ -1494,20 +1187,8 @@
           <w:sz w:val="20"/>
           <w:szCs w:val="20"/>
         </w:rPr>
-        <w:t xml:space="preserve">Configured from the selected </w:t>
-      </w:r>
-      <w:proofErr w:type="spellStart"/>
-      <w:r>
-        <w:rPr>
-          <w:rFonts w:ascii="Segoe UI" w:eastAsia="Times New Roman" w:hAnsi="Segoe UI" w:cs="Segoe UI"/>
-          <w:color w:val="161616"/>
-          <w:kern w:val="0"/>
-          <w:sz w:val="20"/>
-          <w:szCs w:val="20"/>
-        </w:rPr>
-        <w:t>DBContext</w:t>
-      </w:r>
-      <w:proofErr w:type="spellEnd"/>
+        <w:t>Configured from the selected DBContext</w:t>
+      </w:r>
       <w:r>
         <w:rPr>
           <w:rFonts w:ascii="Segoe UI" w:eastAsia="Times New Roman" w:hAnsi="Segoe UI" w:cs="Segoe UI"/>
@@ -1668,27 +1349,7 @@
           <w:sz w:val="20"/>
           <w:szCs w:val="20"/>
         </w:rPr>
-        <w:t xml:space="preserve">MS Doc </w:t>
-      </w:r>
-      <w:proofErr w:type="gramStart"/>
-      <w:r>
-        <w:rPr>
-          <w:rFonts w:ascii="Segoe UI" w:hAnsi="Segoe UI" w:cs="Segoe UI"/>
-          <w:color w:val="161616"/>
-          <w:sz w:val="20"/>
-          <w:szCs w:val="20"/>
-        </w:rPr>
-        <w:t>says</w:t>
-      </w:r>
-      <w:proofErr w:type="gramEnd"/>
-      <w:r>
-        <w:rPr>
-          <w:rFonts w:ascii="Segoe UI" w:hAnsi="Segoe UI" w:cs="Segoe UI"/>
-          <w:color w:val="161616"/>
-          <w:sz w:val="20"/>
-          <w:szCs w:val="20"/>
-        </w:rPr>
-        <w:t xml:space="preserve"> “</w:t>
+        <w:t>MS Doc says “</w:t>
       </w:r>
       <w:r>
         <w:rPr>
@@ -1733,11 +1394,9 @@
       <w:r>
         <w:t xml:space="preserve">That worked for </w:t>
       </w:r>
-      <w:proofErr w:type="spellStart"/>
       <w:r>
         <w:t>Viewartistnameforlistbox</w:t>
       </w:r>
-      <w:proofErr w:type="spellEnd"/>
       <w:r>
         <w:t>, but I got an error creating the View for the model</w:t>
       </w:r>
@@ -1764,20 +1423,7 @@
       </w:r>
       <w:r>
         <w:br/>
-        <w:t xml:space="preserve">Be sure </w:t>
-      </w:r>
-      <w:proofErr w:type="gramStart"/>
-      <w:r>
-        <w:t>the .</w:t>
-      </w:r>
-      <w:proofErr w:type="spellStart"/>
-      <w:r>
-        <w:t>yml</w:t>
-      </w:r>
-      <w:proofErr w:type="spellEnd"/>
-      <w:proofErr w:type="gramEnd"/>
-      <w:r>
-        <w:t xml:space="preserve"> (web app deployment config) file (in this case, </w:t>
+        <w:t xml:space="preserve">Be sure the .yml (web app deployment config) file (in this case, </w:t>
       </w:r>
       <w:r>
         <w:t xml:space="preserve">azure-static-web-apps-blue-beach-06a53a01e.yml </w:t>
@@ -1792,84 +1438,23 @@
         <w:t>) lists the correct location settings</w:t>
       </w:r>
       <w:r>
-        <w:t xml:space="preserve">. Note that </w:t>
-      </w:r>
-      <w:proofErr w:type="spellStart"/>
-      <w:r>
-        <w:t>output_location</w:t>
-      </w:r>
-      <w:proofErr w:type="spellEnd"/>
-      <w:r>
-        <w:t xml:space="preserve"> is NOT optional.</w:t>
-      </w:r>
-    </w:p>
-    <w:p>
-      <w:r>
-        <w:t xml:space="preserve">          </w:t>
-      </w:r>
-      <w:proofErr w:type="spellStart"/>
-      <w:r>
-        <w:t>app_location</w:t>
-      </w:r>
-      <w:proofErr w:type="spellEnd"/>
-      <w:r>
-        <w:t>: "</w:t>
-      </w:r>
-      <w:proofErr w:type="spellStart"/>
-      <w:r>
-        <w:t>WebCoreSongs</w:t>
-      </w:r>
-      <w:proofErr w:type="spellEnd"/>
-      <w:r>
-        <w:t>/</w:t>
-      </w:r>
-      <w:proofErr w:type="spellStart"/>
-      <w:r>
-        <w:t>WebCoreSongs</w:t>
-      </w:r>
-      <w:proofErr w:type="spellEnd"/>
-      <w:r>
-        <w:t xml:space="preserve">" # App source code path - solution &amp; </w:t>
-      </w:r>
-      <w:proofErr w:type="spellStart"/>
-      <w:r>
-        <w:t>proj</w:t>
-      </w:r>
-      <w:proofErr w:type="spellEnd"/>
-      <w:r>
-        <w:t>!</w:t>
-      </w:r>
-    </w:p>
-    <w:p>
-      <w:r>
-        <w:t xml:space="preserve">          </w:t>
-      </w:r>
-      <w:proofErr w:type="spellStart"/>
-      <w:r>
-        <w:t>api_location</w:t>
-      </w:r>
-      <w:proofErr w:type="spellEnd"/>
-      <w:r>
-        <w:t>: "" # Api source code path - optional</w:t>
-      </w:r>
-    </w:p>
-    <w:p>
-      <w:r>
-        <w:t xml:space="preserve">          </w:t>
-      </w:r>
-      <w:proofErr w:type="spellStart"/>
-      <w:r>
-        <w:t>output_location</w:t>
-      </w:r>
-      <w:proofErr w:type="spellEnd"/>
-      <w:r>
-        <w:t xml:space="preserve">: "/build" # Built app content directory - </w:t>
-      </w:r>
-      <w:proofErr w:type="gramStart"/>
-      <w:r>
-        <w:t>optional</w:t>
-      </w:r>
-      <w:proofErr w:type="gramEnd"/>
+        <w:t>. Note that output_location is NOT optional.</w:t>
+      </w:r>
+    </w:p>
+    <w:p>
+      <w:r>
+        <w:t xml:space="preserve">          app_location: "WebCoreSongs/WebCoreSongs" # App source code path - solution &amp; proj!</w:t>
+      </w:r>
+    </w:p>
+    <w:p>
+      <w:r>
+        <w:t xml:space="preserve">          api_location: "" # Api source code path - optional</w:t>
+      </w:r>
+    </w:p>
+    <w:p>
+      <w:r>
+        <w:t xml:space="preserve">          output_location: "/build" # Built app content directory - optional</w:t>
+      </w:r>
     </w:p>
     <w:p>
       <w:pPr>
@@ -1896,15 +1481,7 @@
         <w:t>d</w:t>
       </w:r>
       <w:r>
-        <w:t xml:space="preserve"> to authenticate to any service that supports Microsoft </w:t>
-      </w:r>
-      <w:proofErr w:type="spellStart"/>
-      <w:r>
-        <w:t>Entra</w:t>
-      </w:r>
-      <w:proofErr w:type="spellEnd"/>
-      <w:r>
-        <w:t xml:space="preserve"> authentication, without having credentials in your code.</w:t>
+        <w:t xml:space="preserve"> to authenticate to any service that supports Microsoft Entra authentication, without having credentials in your code.</w:t>
       </w:r>
       <w:r>
         <w:t xml:space="preserve"> </w:t>
@@ -1932,6 +1509,7 @@
         <w:pStyle w:val="Heading1"/>
       </w:pPr>
       <w:r>
+        <w:lastRenderedPageBreak/>
         <w:t>Ran Out of Azure Database Access</w:t>
       </w:r>
     </w:p>
@@ -1945,16 +1523,7 @@
         <w:ind w:left="720"/>
       </w:pPr>
       <w:r>
-        <w:lastRenderedPageBreak/>
-        <w:t xml:space="preserve">This database has reached the monthly free amount allowance for the month of February 2024 and is paused for the remainder of the month. The free amount will </w:t>
-      </w:r>
-      <w:proofErr w:type="gramStart"/>
-      <w:r>
-        <w:t>renew</w:t>
-      </w:r>
-      <w:proofErr w:type="gramEnd"/>
-      <w:r>
-        <w:t xml:space="preserve"> at 12:00 AM (UTC) on March 01, 2024. To regain access immediately, open the Compute and Storage tab from the database menu on the Azure Portal and select the "Continue using database with additional charges" option. This will resume the database and bill you for additional usage charges the rest of this month. For more details, see </w:t>
+        <w:t xml:space="preserve">This database has reached the monthly free amount allowance for the month of February 2024 and is paused for the remainder of the month. The free amount will renew at 12:00 AM (UTC) on March 01, 2024. To regain access immediately, open the Compute and Storage tab from the database menu on the Azure Portal and select the "Continue using database with additional charges" option. This will resume the database and bill you for additional usage charges the rest of this month. For more details, see </w:t>
       </w:r>
       <w:hyperlink r:id="rId14" w:history="1">
         <w:r>
@@ -1973,15 +1542,7 @@
         <w:t>My initial plan was “</w:t>
       </w:r>
       <w:r>
-        <w:t xml:space="preserve">First 100,000 </w:t>
-      </w:r>
-      <w:proofErr w:type="spellStart"/>
-      <w:r>
-        <w:t>vCore</w:t>
-      </w:r>
-      <w:proofErr w:type="spellEnd"/>
-      <w:r>
-        <w:t xml:space="preserve"> seconds free</w:t>
+        <w:t>First 100,000 vCore seconds free</w:t>
       </w:r>
       <w:r>
         <w:t>”.</w:t>

</xml_diff>